<commit_message>
update hand cleaning referencing
</commit_message>
<xml_diff>
--- a/hand_cleaning_details/hand_cleaning.docx
+++ b/hand_cleaning_details/hand_cleaning.docx
@@ -435,6 +435,214 @@
         <w:t xml:space="preserve">Artiodactyla</w:t>
       </w:r>
     </w:p>
+    <w:p>
+      <w:pPr>
+        <w:pStyle w:val="FirstParagraph"/>
+      </w:pPr>
+      <w:r>
+        <w:rPr>
+          <w:iCs/>
+          <w:i/>
+        </w:rPr>
+        <w:t xml:space="preserve">Palaeolama sp.</w:t>
+      </w:r>
+      <w:r>
+        <w:t xml:space="preserve"> </w:t>
+      </w:r>
+      <w:r>
+        <w:t xml:space="preserve">(coll. numb. 213138,</w:t>
+      </w:r>
+      <w:r>
+        <w:t xml:space="preserve"> </w:t>
+      </w:r>
+      <w:r>
+        <w:t xml:space="preserve">[1]</w:t>
+      </w:r>
+      <w:r>
+        <w:t xml:space="preserve">),</w:t>
+      </w:r>
+      <w:r>
+        <w:t xml:space="preserve"> </w:t>
+      </w:r>
+      <w:r>
+        <w:rPr>
+          <w:iCs/>
+          <w:i/>
+        </w:rPr>
+        <w:t xml:space="preserve">Lama castelnaudi</w:t>
+      </w:r>
+      <w:r>
+        <w:t xml:space="preserve"> </w:t>
+      </w:r>
+      <w:r>
+        <w:t xml:space="preserve">(coll. numb. 213136,</w:t>
+      </w:r>
+      <w:r>
+        <w:t xml:space="preserve"> </w:t>
+      </w:r>
+      <w:r>
+        <w:t xml:space="preserve">[1]</w:t>
+      </w:r>
+      <w:r>
+        <w:t xml:space="preserve">) and</w:t>
+      </w:r>
+      <w:r>
+        <w:t xml:space="preserve"> </w:t>
+      </w:r>
+      <w:r>
+        <w:rPr>
+          <w:iCs/>
+          <w:i/>
+        </w:rPr>
+        <w:t xml:space="preserve">Palaeolama weddeli</w:t>
+      </w:r>
+      <w:r>
+        <w:t xml:space="preserve"> </w:t>
+      </w:r>
+      <w:r>
+        <w:t xml:space="preserve">(coll. numb. 213136,</w:t>
+      </w:r>
+      <w:r>
+        <w:t xml:space="preserve"> </w:t>
+      </w:r>
+      <w:r>
+        <w:t xml:space="preserve">[1]</w:t>
+      </w:r>
+      <w:r>
+        <w:t xml:space="preserve">) age ranges were set to Early Pleistocene, according to</w:t>
+      </w:r>
+      <w:r>
+        <w:t xml:space="preserve"> </w:t>
+      </w:r>
+      <w:r>
+        <w:t xml:space="preserve">[2]</w:t>
+      </w:r>
+      <w:r>
+        <w:t xml:space="preserve">.</w:t>
+      </w:r>
+      <w:r>
+        <w:br/>
+      </w:r>
+      <w:r>
+        <w:t xml:space="preserve">All</w:t>
+      </w:r>
+      <w:r>
+        <w:t xml:space="preserve"> </w:t>
+      </w:r>
+      <w:r>
+        <w:rPr>
+          <w:iCs/>
+          <w:i/>
+        </w:rPr>
+        <w:t xml:space="preserve">Bos taurus</w:t>
+      </w:r>
+      <w:r>
+        <w:t xml:space="preserve"> </w:t>
+      </w:r>
+      <w:r>
+        <w:t xml:space="preserve">and</w:t>
+      </w:r>
+      <w:r>
+        <w:t xml:space="preserve"> </w:t>
+      </w:r>
+      <w:r>
+        <w:rPr>
+          <w:iCs/>
+          <w:i/>
+        </w:rPr>
+        <w:t xml:space="preserve">Ovis</w:t>
+      </w:r>
+      <w:r>
+        <w:t xml:space="preserve"> </w:t>
+      </w:r>
+      <w:r>
+        <w:t xml:space="preserve">occurrences were removed, as representatives were introduced by humans.</w:t>
+      </w:r>
+      <w:r>
+        <w:br/>
+      </w:r>
+      <w:r>
+        <w:rPr>
+          <w:iCs/>
+          <w:i/>
+        </w:rPr>
+        <w:t xml:space="preserve">Antifer crassus</w:t>
+      </w:r>
+      <w:r>
+        <w:t xml:space="preserve"> </w:t>
+      </w:r>
+      <w:r>
+        <w:t xml:space="preserve">(coll. numb. 53926,</w:t>
+      </w:r>
+      <w:r>
+        <w:t xml:space="preserve"> </w:t>
+      </w:r>
+      <w:r>
+        <w:t xml:space="preserve">[3]</w:t>
+      </w:r>
+      <w:r>
+        <w:t xml:space="preserve">) time range was set to Pleistocene according to</w:t>
+      </w:r>
+      <w:r>
+        <w:t xml:space="preserve"> </w:t>
+      </w:r>
+      <w:r>
+        <w:t xml:space="preserve">[4]</w:t>
+      </w:r>
+      <w:r>
+        <w:t xml:space="preserve">.</w:t>
+      </w:r>
+      <w:r>
+        <w:t xml:space="preserve"> </w:t>
+      </w:r>
+      <w:r>
+        <w:rPr>
+          <w:iCs/>
+          <w:i/>
+        </w:rPr>
+        <w:t xml:space="preserve">Platygonus narinoensis</w:t>
+      </w:r>
+      <w:r>
+        <w:t xml:space="preserve"> </w:t>
+      </w:r>
+      <w:r>
+        <w:t xml:space="preserve">(coll. numb. 133585,</w:t>
+      </w:r>
+      <w:r>
+        <w:t xml:space="preserve"> </w:t>
+      </w:r>
+      <w:r>
+        <w:t xml:space="preserve">[5]</w:t>
+      </w:r>
+      <w:r>
+        <w:t xml:space="preserve">) was renamed</w:t>
+      </w:r>
+      <w:r>
+        <w:t xml:space="preserve"> </w:t>
+      </w:r>
+      <w:r>
+        <w:rPr>
+          <w:iCs/>
+          <w:i/>
+        </w:rPr>
+        <w:t xml:space="preserve">Platygonus cf. marplatensis</w:t>
+      </w:r>
+      <w:r>
+        <w:t xml:space="preserve"> </w:t>
+      </w:r>
+      <w:r>
+        <w:t xml:space="preserve">according to</w:t>
+      </w:r>
+      <w:r>
+        <w:t xml:space="preserve"> </w:t>
+      </w:r>
+      <w:r>
+        <w:t xml:space="preserve">[6]</w:t>
+      </w:r>
+      <w:r>
+        <w:t xml:space="preserve">.</w:t>
+      </w:r>
+    </w:p>
     <w:bookmarkEnd w:id="20"/>
     <w:bookmarkStart w:id="21" w:name="astrapotheria"/>
     <w:p>
@@ -445,6 +653,108 @@
         <w:t xml:space="preserve">Astrapotheria</w:t>
       </w:r>
     </w:p>
+    <w:p>
+      <w:pPr>
+        <w:pStyle w:val="FirstParagraph"/>
+      </w:pPr>
+      <w:r>
+        <w:rPr>
+          <w:iCs/>
+          <w:i/>
+        </w:rPr>
+        <w:t xml:space="preserve">Grypolophodon imperfectus</w:t>
+      </w:r>
+      <w:r>
+        <w:t xml:space="preserve"> </w:t>
+      </w:r>
+      <w:r>
+        <w:t xml:space="preserve">(coll. numb. 176290,</w:t>
+      </w:r>
+      <w:r>
+        <w:t xml:space="preserve"> </w:t>
+      </w:r>
+      <w:r>
+        <w:t xml:space="preserve">[7]</w:t>
+      </w:r>
+      <w:r>
+        <w:t xml:space="preserve">) was removed as nomen dubium.</w:t>
+      </w:r>
+      <w:r>
+        <w:br/>
+      </w:r>
+      <w:r>
+        <w:rPr>
+          <w:iCs/>
+          <w:i/>
+        </w:rPr>
+        <w:t xml:space="preserve">Parastrapotherium holmbergi</w:t>
+      </w:r>
+      <w:r>
+        <w:t xml:space="preserve"> </w:t>
+      </w:r>
+      <w:r>
+        <w:t xml:space="preserve">(coll. numb. 176290,</w:t>
+      </w:r>
+      <w:r>
+        <w:t xml:space="preserve"> </w:t>
+      </w:r>
+      <w:r>
+        <w:t xml:space="preserve">[8]</w:t>
+      </w:r>
+      <w:r>
+        <w:t xml:space="preserve">) formation was set to Sarmiento, stage to Deseadan-Colehuehuappian, and age range to 20-29 Ma.</w:t>
+      </w:r>
+      <w:r>
+        <w:br/>
+      </w:r>
+      <w:r>
+        <w:rPr>
+          <w:iCs/>
+          <w:i/>
+        </w:rPr>
+        <w:t xml:space="preserve">Xenastrapotherium sp.</w:t>
+      </w:r>
+      <w:r>
+        <w:t xml:space="preserve"> </w:t>
+      </w:r>
+      <w:r>
+        <w:t xml:space="preserve">(coll. numb. 55602,</w:t>
+      </w:r>
+      <w:r>
+        <w:t xml:space="preserve"> </w:t>
+      </w:r>
+      <w:r>
+        <w:t xml:space="preserve">[9]</w:t>
+      </w:r>
+      <w:r>
+        <w:t xml:space="preserve">) and</w:t>
+      </w:r>
+      <w:r>
+        <w:t xml:space="preserve"> </w:t>
+      </w:r>
+      <w:r>
+        <w:rPr>
+          <w:iCs/>
+          <w:i/>
+        </w:rPr>
+        <w:t xml:space="preserve">Xenastrapotherium amazonense</w:t>
+      </w:r>
+      <w:r>
+        <w:t xml:space="preserve"> </w:t>
+      </w:r>
+      <w:r>
+        <w:t xml:space="preserve">(coll. numb. 55602,</w:t>
+      </w:r>
+      <w:r>
+        <w:t xml:space="preserve"> </w:t>
+      </w:r>
+      <w:r>
+        <w:t xml:space="preserve">[10]</w:t>
+      </w:r>
+      <w:r>
+        <w:t xml:space="preserve">) were reassigned to Laventan stage (11.8-13.8 Ma).</w:t>
+      </w:r>
+    </w:p>
     <w:bookmarkEnd w:id="21"/>
     <w:bookmarkStart w:id="22" w:name="carnivora"/>
     <w:p>
@@ -536,7 +846,7 @@
         <w:t xml:space="preserve"> </w:t>
       </w:r>
       <w:r>
-        <w:t xml:space="preserve">[1]</w:t>
+        <w:t xml:space="preserve">[7]</w:t>
       </w:r>
       <w:r>
         <w:t xml:space="preserve">) was synonymised with</w:t>
@@ -568,7 +878,7 @@
         <w:t xml:space="preserve">) by Gelfo (2006)</w:t>
       </w:r>
       <w:r>
-        <w:t xml:space="preserve">[2]</w:t>
+        <w:t xml:space="preserve">[11]</w:t>
       </w:r>
       <w:r>
         <w:t xml:space="preserve">.</w:t>
@@ -587,7 +897,7 @@
         <w:t xml:space="preserve"> </w:t>
       </w:r>
       <w:r>
-        <w:t xml:space="preserve">was synonimised with</w:t>
+        <w:t xml:space="preserve">was synonymised with</w:t>
       </w:r>
       <w:r>
         <w:t xml:space="preserve"> </w:t>
@@ -603,7 +913,7 @@
         <w:t xml:space="preserve"> </w:t>
       </w:r>
       <w:r>
-        <w:t xml:space="preserve">[2]</w:t>
+        <w:t xml:space="preserve">[11]</w:t>
       </w:r>
       <w:r>
         <w:t xml:space="preserve">.</w:t>
@@ -628,7 +938,7 @@
         <w:t xml:space="preserve"> </w:t>
       </w:r>
       <w:r>
-        <w:t xml:space="preserve">[3]</w:t>
+        <w:t xml:space="preserve">[12]</w:t>
       </w:r>
       <w:r>
         <w:t xml:space="preserve">) was removed as associated to</w:t>
@@ -681,10 +991,10 @@
         <w:t xml:space="preserve"> </w:t>
       </w:r>
       <w:r>
-        <w:t xml:space="preserve">[4]</w:t>
-      </w:r>
-      <w:r>
-        <w:t xml:space="preserve">) was synonimised with</w:t>
+        <w:t xml:space="preserve">[13]</w:t>
+      </w:r>
+      <w:r>
+        <w:t xml:space="preserve">) was synonymised with</w:t>
       </w:r>
       <w:r>
         <w:t xml:space="preserve"> </w:t>
@@ -703,7 +1013,7 @@
         <w:t xml:space="preserve">by Gelfo (2006)</w:t>
       </w:r>
       <w:r>
-        <w:t xml:space="preserve">[2]</w:t>
+        <w:t xml:space="preserve">[11]</w:t>
       </w:r>
       <w:r>
         <w:t xml:space="preserve">.</w:t>
@@ -770,7 +1080,7 @@
         <w:t xml:space="preserve"> </w:t>
       </w:r>
       <w:r>
-        <w:t xml:space="preserve">[5]</w:t>
+        <w:t xml:space="preserve">[14]</w:t>
       </w:r>
       <w:r>
         <w:t xml:space="preserve">) was set to</w:t>
@@ -808,7 +1118,7 @@
         <w:t xml:space="preserve"> </w:t>
       </w:r>
       <w:r>
-        <w:t xml:space="preserve">[6]</w:t>
+        <w:t xml:space="preserve">[15]</w:t>
       </w:r>
       <w:r>
         <w:t xml:space="preserve">; coll. nb. 70673,</w:t>
@@ -817,7 +1127,7 @@
         <w:t xml:space="preserve"> </w:t>
       </w:r>
       <w:r>
-        <w:t xml:space="preserve">[7]</w:t>
+        <w:t xml:space="preserve">[16]</w:t>
       </w:r>
       <w:r>
         <w:t xml:space="preserve">; coll. nb. 92814,</w:t>
@@ -826,7 +1136,7 @@
         <w:t xml:space="preserve"> </w:t>
       </w:r>
       <w:r>
-        <w:t xml:space="preserve">[8]</w:t>
+        <w:t xml:space="preserve">[17]</w:t>
       </w:r>
       <w:r>
         <w:t xml:space="preserve">),</w:t>
@@ -851,7 +1161,7 @@
         <w:t xml:space="preserve"> </w:t>
       </w:r>
       <w:r>
-        <w:t xml:space="preserve">[9]</w:t>
+        <w:t xml:space="preserve">[18]</w:t>
       </w:r>
       <w:r>
         <w:t xml:space="preserve">) and</w:t>
@@ -876,7 +1186,7 @@
         <w:t xml:space="preserve"> </w:t>
       </w:r>
       <w:r>
-        <w:t xml:space="preserve">[9]</w:t>
+        <w:t xml:space="preserve">[18]</w:t>
       </w:r>
       <w:r>
         <w:t xml:space="preserve">), their upper time boundary were set to 0.99 Ma, according to MacFadden (2013)</w:t>
@@ -885,7 +1195,7 @@
         <w:t xml:space="preserve"> </w:t>
       </w:r>
       <w:r>
-        <w:t xml:space="preserve">[10]</w:t>
+        <w:t xml:space="preserve">[19]</w:t>
       </w:r>
       <w:r>
         <w:t xml:space="preserve">.</w:t>
@@ -910,7 +1220,7 @@
         <w:t xml:space="preserve"> </w:t>
       </w:r>
       <w:r>
-        <w:t xml:space="preserve">[11]</w:t>
+        <w:t xml:space="preserve">[20]</w:t>
       </w:r>
       <w:r>
         <w:t xml:space="preserve">) were both set to</w:t>
@@ -948,7 +1258,7 @@
         <w:t xml:space="preserve"> </w:t>
       </w:r>
       <w:r>
-        <w:t xml:space="preserve">[12]</w:t>
+        <w:t xml:space="preserve">[21]</w:t>
       </w:r>
       <w:r>
         <w:t xml:space="preserve">) was removed as introduced by humans.</w:t>
@@ -973,7 +1283,7 @@
         <w:t xml:space="preserve"> </w:t>
       </w:r>
       <w:r>
-        <w:t xml:space="preserve">[13]</w:t>
+        <w:t xml:space="preserve">[22]</w:t>
       </w:r>
       <w:r>
         <w:t xml:space="preserve">) was set</w:t>
@@ -998,9 +1308,72 @@
         <w:t xml:space="preserve"> </w:t>
       </w:r>
       <w:r>
+        <w:t xml:space="preserve">[23]</w:t>
+      </w:r>
+      <w:r>
+        <w:t xml:space="preserve">.</w:t>
+      </w:r>
+      <w:r>
+        <w:br/>
+      </w:r>
+      <w:r>
+        <w:rPr>
+          <w:iCs/>
+          <w:i/>
+        </w:rPr>
+        <w:t xml:space="preserve">Equus caballus</w:t>
+      </w:r>
+      <w:r>
+        <w:t xml:space="preserve"> </w:t>
+      </w:r>
+      <w:r>
+        <w:t xml:space="preserve">(coll. nb. 70704,</w:t>
+      </w:r>
+      <w:r>
+        <w:t xml:space="preserve"> </w:t>
+      </w:r>
+      <w:r>
+        <w:t xml:space="preserve">[18]</w:t>
+      </w:r>
+      <w:r>
+        <w:t xml:space="preserve">) time range was set to Holocene.</w:t>
+      </w:r>
+      <w:r>
+        <w:br/>
+      </w:r>
+      <w:r>
+        <w:rPr>
+          <w:iCs/>
+          <w:i/>
+        </w:rPr>
+        <w:t xml:space="preserve">Equus caballus</w:t>
+      </w:r>
+      <w:r>
+        <w:t xml:space="preserve"> </w:t>
+      </w:r>
+      <w:r>
+        <w:t xml:space="preserve">(coll. nb. 142016,</w:t>
+      </w:r>
+      <w:r>
+        <w:t xml:space="preserve"> </w:t>
+      </w:r>
+      <w:r>
         <w:t xml:space="preserve">[14]</w:t>
       </w:r>
       <w:r>
+        <w:t xml:space="preserve">) was set to</w:t>
+      </w:r>
+      <w:r>
+        <w:t xml:space="preserve"> </w:t>
+      </w:r>
+      <w:r>
+        <w:rPr>
+          <w:iCs/>
+          <w:i/>
+        </w:rPr>
+        <w:t xml:space="preserve">Equus (Amerhippus) insulatus</w:t>
+      </w:r>
+      <w:r>
         <w:t xml:space="preserve">.</w:t>
       </w:r>
       <w:r>
@@ -1017,16 +1390,25 @@
         <w:t xml:space="preserve"> </w:t>
       </w:r>
       <w:r>
-        <w:t xml:space="preserve">(coll. nb. 70704,</w:t>
-      </w:r>
-      <w:r>
-        <w:t xml:space="preserve"> </w:t>
-      </w:r>
-      <w:r>
-        <w:t xml:space="preserve">[9]</w:t>
-      </w:r>
-      <w:r>
-        <w:t xml:space="preserve">) time range was set to Holocene.</w:t>
+        <w:t xml:space="preserve">(coll. nb. 73842,</w:t>
+      </w:r>
+      <w:r>
+        <w:t xml:space="preserve"> </w:t>
+      </w:r>
+      <w:r>
+        <w:t xml:space="preserve">[24]</w:t>
+      </w:r>
+      <w:r>
+        <w:t xml:space="preserve">) time range was set to Pleistocene by</w:t>
+      </w:r>
+      <w:r>
+        <w:t xml:space="preserve"> </w:t>
+      </w:r>
+      <w:r>
+        <w:t xml:space="preserve">[25]</w:t>
+      </w:r>
+      <w:r>
+        <w:t xml:space="preserve">.</w:t>
       </w:r>
       <w:r>
         <w:br/>
@@ -1036,32 +1418,63 @@
           <w:iCs/>
           <w:i/>
         </w:rPr>
-        <w:t xml:space="preserve">Equus caballus</w:t>
-      </w:r>
-      <w:r>
-        <w:t xml:space="preserve"> </w:t>
-      </w:r>
-      <w:r>
-        <w:t xml:space="preserve">(coll. nb. 142016,</w:t>
-      </w:r>
-      <w:r>
-        <w:t xml:space="preserve"> </w:t>
-      </w:r>
-      <w:r>
-        <w:t xml:space="preserve">[5]</w:t>
-      </w:r>
-      <w:r>
-        <w:t xml:space="preserve">) was set to</w:t>
-      </w:r>
-      <w:r>
-        <w:t xml:space="preserve"> </w:t>
-      </w:r>
-      <w:r>
-        <w:rPr>
-          <w:iCs/>
-          <w:i/>
-        </w:rPr>
-        <w:t xml:space="preserve">Equus (Amerhippus) insulatus</w:t>
+        <w:t xml:space="preserve">Equus santaeelenae</w:t>
+      </w:r>
+      <w:r>
+        <w:t xml:space="preserve"> </w:t>
+      </w:r>
+      <w:r>
+        <w:t xml:space="preserve">(coll. nb. 144922, 145506,</w:t>
+      </w:r>
+      <w:r>
+        <w:t xml:space="preserve"> </w:t>
+      </w:r>
+      <w:r>
+        <w:t xml:space="preserve">[26]</w:t>
+      </w:r>
+      <w:r>
+        <w:t xml:space="preserve">) time ranges were adjusted to Late Pleistocene.</w:t>
+      </w:r>
+      <w:r>
+        <w:br/>
+      </w:r>
+      <w:r>
+        <w:rPr>
+          <w:iCs/>
+          <w:i/>
+        </w:rPr>
+        <w:t xml:space="preserve">Hippidium (Plagiohippus)</w:t>
+      </w:r>
+      <w:r>
+        <w:t xml:space="preserve"> </w:t>
+      </w:r>
+      <w:r>
+        <w:t xml:space="preserve">(coll. nb. 71304,</w:t>
+      </w:r>
+      <w:r>
+        <w:t xml:space="preserve"> </w:t>
+      </w:r>
+      <w:r>
+        <w:t xml:space="preserve">[27]</w:t>
+      </w:r>
+      <w:r>
+        <w:t xml:space="preserve">) name was set to</w:t>
+      </w:r>
+      <w:r>
+        <w:t xml:space="preserve"> </w:t>
+      </w:r>
+      <w:r>
+        <w:rPr>
+          <w:iCs/>
+          <w:i/>
+        </w:rPr>
+        <w:t xml:space="preserve">Hippidion</w:t>
+      </w:r>
+      <w:r>
+        <w:t xml:space="preserve"> </w:t>
+      </w:r>
+      <w:r>
+        <w:t xml:space="preserve">[23]</w:t>
       </w:r>
       <w:r>
         <w:t xml:space="preserve">.</w:t>
@@ -1074,7 +1487,54 @@
           <w:iCs/>
           <w:i/>
         </w:rPr>
-        <w:t xml:space="preserve">Equus caballus</w:t>
+        <w:t xml:space="preserve">Hypohippidium humahuaquense</w:t>
+      </w:r>
+      <w:r>
+        <w:t xml:space="preserve"> </w:t>
+      </w:r>
+      <w:r>
+        <w:t xml:space="preserve">(coll. nb. 210722,</w:t>
+      </w:r>
+      <w:r>
+        <w:t xml:space="preserve"> </w:t>
+      </w:r>
+      <w:r>
+        <w:t xml:space="preserve">[28]</w:t>
+      </w:r>
+      <w:r>
+        <w:t xml:space="preserve">) was synonymised with</w:t>
+      </w:r>
+      <w:r>
+        <w:t xml:space="preserve"> </w:t>
+      </w:r>
+      <w:r>
+        <w:rPr>
+          <w:iCs/>
+          <w:i/>
+        </w:rPr>
+        <w:t xml:space="preserve">Hippidion devillei</w:t>
+      </w:r>
+      <w:r>
+        <w:t xml:space="preserve"> </w:t>
+      </w:r>
+      <w:r>
+        <w:t xml:space="preserve">by</w:t>
+      </w:r>
+      <w:r>
+        <w:t xml:space="preserve"> </w:t>
+      </w:r>
+      <w:r>
+        <w:t xml:space="preserve">[23]</w:t>
+      </w:r>
+      <w:r>
+        <w:t xml:space="preserve"> </w:t>
+      </w:r>
+      <w:r>
+        <w:rPr>
+          <w:iCs/>
+          <w:i/>
+        </w:rPr>
+        <w:t xml:space="preserve">Hippidion sp.</w:t>
       </w:r>
       <w:r>
         <w:t xml:space="preserve"> </w:t>
@@ -1086,238 +1546,135 @@
         <w:t xml:space="preserve"> </w:t>
       </w:r>
       <w:r>
-        <w:t xml:space="preserve">[15]</w:t>
-      </w:r>
-      <w:r>
-        <w:t xml:space="preserve">) time range was set to Pleistocene by</w:t>
-      </w:r>
-      <w:r>
-        <w:t xml:space="preserve"> </w:t>
-      </w:r>
-      <w:r>
-        <w:t xml:space="preserve">[16]</w:t>
+        <w:t xml:space="preserve">[24]</w:t>
+      </w:r>
+      <w:r>
+        <w:t xml:space="preserve">; coll. nb. 199157,</w:t>
+      </w:r>
+      <w:r>
+        <w:t xml:space="preserve"> </w:t>
+      </w:r>
+      <w:r>
+        <w:t xml:space="preserve">[29]</w:t>
+      </w:r>
+      <w:r>
+        <w:t xml:space="preserve">; coll. nb. 53926,</w:t>
+      </w:r>
+      <w:r>
+        <w:t xml:space="preserve"> </w:t>
+      </w:r>
+      <w:r>
+        <w:t xml:space="preserve">[3]</w:t>
+      </w:r>
+      <w:r>
+        <w:t xml:space="preserve">, 2 occurrences) time ranges were adjusted to Pleistocene.</w:t>
+      </w:r>
+      <w:r>
+        <w:br/>
+      </w:r>
+      <w:r>
+        <w:rPr>
+          <w:iCs/>
+          <w:i/>
+        </w:rPr>
+        <w:t xml:space="preserve">Tapirus (Tapilarum)</w:t>
+      </w:r>
+      <w:r>
+        <w:t xml:space="preserve"> </w:t>
+      </w:r>
+      <w:r>
+        <w:t xml:space="preserve">(coll. nb. 53928,</w:t>
+      </w:r>
+      <w:r>
+        <w:t xml:space="preserve"> </w:t>
+      </w:r>
+      <w:r>
+        <w:t xml:space="preserve">[3]</w:t>
+      </w:r>
+      <w:r>
+        <w:t xml:space="preserve">) name was shortened to</w:t>
+      </w:r>
+      <w:r>
+        <w:t xml:space="preserve"> </w:t>
+      </w:r>
+      <w:r>
+        <w:rPr>
+          <w:iCs/>
+          <w:i/>
+        </w:rPr>
+        <w:t xml:space="preserve">Tapirus</w:t>
+      </w:r>
+      <w:r>
+        <w:t xml:space="preserve">, and age set to Early Pleistocene.</w:t>
+      </w:r>
+      <w:r>
+        <w:br/>
+      </w:r>
+      <w:r>
+        <w:rPr>
+          <w:iCs/>
+          <w:i/>
+        </w:rPr>
+        <w:t xml:space="preserve">Tapirus oliverasi</w:t>
+      </w:r>
+      <w:r>
+        <w:t xml:space="preserve"> </w:t>
+      </w:r>
+      <w:r>
+        <w:t xml:space="preserve">(coll. nb. 146534,</w:t>
+      </w:r>
+      <w:r>
+        <w:t xml:space="preserve"> </w:t>
+      </w:r>
+      <w:r>
+        <w:t xml:space="preserve">[30]</w:t>
+      </w:r>
+      <w:r>
+        <w:t xml:space="preserve">) species name was removed as doubtful</w:t>
+      </w:r>
+      <w:r>
+        <w:t xml:space="preserve"> </w:t>
+      </w:r>
+      <w:r>
+        <w:t xml:space="preserve">[31]</w:t>
+      </w:r>
+      <w:r>
+        <w:t xml:space="preserve">, occurrence therefore renamed</w:t>
+      </w:r>
+      <w:r>
+        <w:t xml:space="preserve"> </w:t>
+      </w:r>
+      <w:r>
+        <w:rPr>
+          <w:iCs/>
+          <w:i/>
+        </w:rPr>
+        <w:t xml:space="preserve">Tapirus</w:t>
       </w:r>
       <w:r>
         <w:t xml:space="preserve">.</w:t>
       </w:r>
       <w:r>
-        <w:br/>
-      </w:r>
-      <w:r>
-        <w:rPr>
-          <w:iCs/>
-          <w:i/>
-        </w:rPr>
-        <w:t xml:space="preserve">Equus santaeelenae</w:t>
-      </w:r>
-      <w:r>
-        <w:t xml:space="preserve"> </w:t>
-      </w:r>
-      <w:r>
-        <w:t xml:space="preserve">(coll. nb. 144922, 145506,</w:t>
-      </w:r>
-      <w:r>
-        <w:t xml:space="preserve"> </w:t>
-      </w:r>
-      <w:r>
-        <w:t xml:space="preserve">[17]</w:t>
-      </w:r>
-      <w:r>
-        <w:t xml:space="preserve">) time ranges were adjusted to Late Pleistocene.</w:t>
-      </w:r>
-      <w:r>
-        <w:br/>
-      </w:r>
-      <w:r>
-        <w:rPr>
-          <w:iCs/>
-          <w:i/>
-        </w:rPr>
-        <w:t xml:space="preserve">Hippidium (Plagiohippus)</w:t>
-      </w:r>
-      <w:r>
-        <w:t xml:space="preserve"> </w:t>
-      </w:r>
-      <w:r>
-        <w:t xml:space="preserve">(coll. nb. 71304,</w:t>
+        <w:t xml:space="preserve"> </w:t>
+      </w:r>
+      <w:r>
+        <w:rPr>
+          <w:iCs/>
+          <w:i/>
+        </w:rPr>
+        <w:t xml:space="preserve">Tapirus tarijensis</w:t>
+      </w:r>
+      <w:r>
+        <w:t xml:space="preserve"> </w:t>
+      </w:r>
+      <w:r>
+        <w:t xml:space="preserve">(coll. nb. 70673,</w:t>
       </w:r>
       <w:r>
         <w:t xml:space="preserve"> </w:t>
       </w:r>
       <w:r>
         <w:t xml:space="preserve">[18]</w:t>
-      </w:r>
-      <w:r>
-        <w:t xml:space="preserve">) name was set to</w:t>
-      </w:r>
-      <w:r>
-        <w:t xml:space="preserve"> </w:t>
-      </w:r>
-      <w:r>
-        <w:rPr>
-          <w:iCs/>
-          <w:i/>
-        </w:rPr>
-        <w:t xml:space="preserve">Hippidion</w:t>
-      </w:r>
-      <w:r>
-        <w:t xml:space="preserve"> </w:t>
-      </w:r>
-      <w:r>
-        <w:t xml:space="preserve">[14]</w:t>
-      </w:r>
-      <w:r>
-        <w:t xml:space="preserve">.</w:t>
-      </w:r>
-      <w:r>
-        <w:br/>
-      </w:r>
-      <w:r>
-        <w:rPr>
-          <w:iCs/>
-          <w:i/>
-        </w:rPr>
-        <w:t xml:space="preserve">Hypohippidium humahuaquense</w:t>
-      </w:r>
-      <w:r>
-        <w:t xml:space="preserve"> </w:t>
-      </w:r>
-      <w:r>
-        <w:t xml:space="preserve">(coll. nb. 210722,</w:t>
-      </w:r>
-      <w:r>
-        <w:t xml:space="preserve"> </w:t>
-      </w:r>
-      <w:r>
-        <w:t xml:space="preserve">[19]</w:t>
-      </w:r>
-      <w:r>
-        <w:t xml:space="preserve">) was synonimised with</w:t>
-      </w:r>
-      <w:r>
-        <w:t xml:space="preserve"> </w:t>
-      </w:r>
-      <w:r>
-        <w:rPr>
-          <w:iCs/>
-          <w:i/>
-        </w:rPr>
-        <w:t xml:space="preserve">Hippidion devillei</w:t>
-      </w:r>
-      <w:r>
-        <w:t xml:space="preserve"> </w:t>
-      </w:r>
-      <w:r>
-        <w:t xml:space="preserve">by</w:t>
-      </w:r>
-      <w:r>
-        <w:t xml:space="preserve"> </w:t>
-      </w:r>
-      <w:r>
-        <w:t xml:space="preserve">[14]</w:t>
-      </w:r>
-      <w:r>
-        <w:t xml:space="preserve"> </w:t>
-      </w:r>
-      <w:r>
-        <w:rPr>
-          <w:iCs/>
-          <w:i/>
-        </w:rPr>
-        <w:t xml:space="preserve">Hippidion sp.</w:t>
-      </w:r>
-      <w:r>
-        <w:t xml:space="preserve"> </w:t>
-      </w:r>
-      <w:r>
-        <w:t xml:space="preserve">(coll. nb. 73842,</w:t>
-      </w:r>
-      <w:r>
-        <w:t xml:space="preserve"> </w:t>
-      </w:r>
-      <w:r>
-        <w:t xml:space="preserve">[15]</w:t>
-      </w:r>
-      <w:r>
-        <w:t xml:space="preserve">; coll. nb. 199157,</w:t>
-      </w:r>
-      <w:r>
-        <w:t xml:space="preserve"> </w:t>
-      </w:r>
-      <w:r>
-        <w:t xml:space="preserve">[20]</w:t>
-      </w:r>
-      <w:r>
-        <w:t xml:space="preserve">; coll. nb. 53926,</w:t>
-      </w:r>
-      <w:r>
-        <w:t xml:space="preserve"> </w:t>
-      </w:r>
-      <w:r>
-        <w:t xml:space="preserve">[21]</w:t>
-      </w:r>
-      <w:r>
-        <w:t xml:space="preserve">, 2 occurrences) time ranges were adjusted to Pleistocene.</w:t>
-      </w:r>
-      <w:r>
-        <w:br/>
-      </w:r>
-      <w:r>
-        <w:rPr>
-          <w:iCs/>
-          <w:i/>
-        </w:rPr>
-        <w:t xml:space="preserve">Tapirus (Tapilarum)</w:t>
-      </w:r>
-      <w:r>
-        <w:t xml:space="preserve"> </w:t>
-      </w:r>
-      <w:r>
-        <w:t xml:space="preserve">(coll. nb. 53928,</w:t>
-      </w:r>
-      <w:r>
-        <w:t xml:space="preserve"> </w:t>
-      </w:r>
-      <w:r>
-        <w:t xml:space="preserve">[21]</w:t>
-      </w:r>
-      <w:r>
-        <w:t xml:space="preserve">) name was shortened to</w:t>
-      </w:r>
-      <w:r>
-        <w:t xml:space="preserve"> </w:t>
-      </w:r>
-      <w:r>
-        <w:rPr>
-          <w:iCs/>
-          <w:i/>
-        </w:rPr>
-        <w:t xml:space="preserve">Tapirus</w:t>
-      </w:r>
-      <w:r>
-        <w:t xml:space="preserve">, and age set to Early Pleistocene.</w:t>
-      </w:r>
-      <w:r>
-        <w:br/>
-      </w:r>
-      <w:r>
-        <w:rPr>
-          <w:iCs/>
-          <w:i/>
-        </w:rPr>
-        <w:t xml:space="preserve">Tapirus tarijensis</w:t>
-      </w:r>
-      <w:r>
-        <w:t xml:space="preserve"> </w:t>
-      </w:r>
-      <w:r>
-        <w:t xml:space="preserve">(coll. nb. 70673,</w:t>
-      </w:r>
-      <w:r>
-        <w:t xml:space="preserve"> </w:t>
-      </w:r>
-      <w:r>
-        <w:t xml:space="preserve">[9]</w:t>
       </w:r>
       <w:r>
         <w:t xml:space="preserve">) lower age boundary was set to 1.06 Ma.</w:t>
@@ -1353,6 +1710,118 @@
         <w:t xml:space="preserve">Proboscidea</w:t>
       </w:r>
     </w:p>
+    <w:p>
+      <w:pPr>
+        <w:pStyle w:val="FirstParagraph"/>
+      </w:pPr>
+      <w:r>
+        <w:rPr>
+          <w:iCs/>
+          <w:i/>
+        </w:rPr>
+        <w:t xml:space="preserve">Mastotherium hyodon</w:t>
+      </w:r>
+      <w:r>
+        <w:t xml:space="preserve"> </w:t>
+      </w:r>
+      <w:r>
+        <w:t xml:space="preserve">(coll. numb. 142016,</w:t>
+      </w:r>
+      <w:r>
+        <w:t xml:space="preserve"> </w:t>
+      </w:r>
+      <w:r>
+        <w:t xml:space="preserve">[14]</w:t>
+      </w:r>
+      <w:r>
+        <w:t xml:space="preserve"> </w:t>
+      </w:r>
+      <w:r>
+        <w:t xml:space="preserve">and 145181,</w:t>
+      </w:r>
+      <w:r>
+        <w:t xml:space="preserve"> </w:t>
+      </w:r>
+      <w:r>
+        <w:t xml:space="preserve">[32]</w:t>
+      </w:r>
+      <w:r>
+        <w:t xml:space="preserve">) genus named was set to</w:t>
+      </w:r>
+      <w:r>
+        <w:t xml:space="preserve"> </w:t>
+      </w:r>
+      <w:r>
+        <w:rPr>
+          <w:iCs/>
+          <w:i/>
+        </w:rPr>
+        <w:t xml:space="preserve">Cuvieronius</w:t>
+      </w:r>
+      <w:r>
+        <w:t xml:space="preserve">.</w:t>
+      </w:r>
+      <w:r>
+        <w:br/>
+      </w:r>
+      <w:r>
+        <w:rPr>
+          <w:iCs/>
+          <w:i/>
+        </w:rPr>
+        <w:t xml:space="preserve">Stegomastodon sp.</w:t>
+      </w:r>
+      <w:r>
+        <w:t xml:space="preserve"> </w:t>
+      </w:r>
+      <w:r>
+        <w:t xml:space="preserve">(coll. numb. 211646,</w:t>
+      </w:r>
+      <w:r>
+        <w:t xml:space="preserve"> </w:t>
+      </w:r>
+      <w:r>
+        <w:t xml:space="preserve">[33]</w:t>
+      </w:r>
+      <w:r>
+        <w:t xml:space="preserve">) was synonymised with</w:t>
+      </w:r>
+      <w:r>
+        <w:t xml:space="preserve"> </w:t>
+      </w:r>
+      <w:r>
+        <w:rPr>
+          <w:iCs/>
+          <w:i/>
+        </w:rPr>
+        <w:t xml:space="preserve">Notiomastodon platensis</w:t>
+      </w:r>
+      <w:r>
+        <w:t xml:space="preserve">.</w:t>
+      </w:r>
+      <w:r>
+        <w:br/>
+      </w:r>
+      <w:r>
+        <w:t xml:space="preserve">All mentions of</w:t>
+      </w:r>
+      <w:r>
+        <w:t xml:space="preserve"> </w:t>
+      </w:r>
+      <w:r>
+        <w:rPr>
+          <w:iCs/>
+          <w:i/>
+        </w:rPr>
+        <w:t xml:space="preserve">Mammut</w:t>
+      </w:r>
+      <w:r>
+        <w:t xml:space="preserve"> </w:t>
+      </w:r>
+      <w:r>
+        <w:t xml:space="preserve">were removed.</w:t>
+      </w:r>
+    </w:p>
     <w:bookmarkEnd w:id="34"/>
     <w:bookmarkStart w:id="35" w:name="rodentia"/>
     <w:p>
@@ -1384,7 +1853,7 @@
       </w:r>
     </w:p>
     <w:bookmarkEnd w:id="37"/>
-    <w:bookmarkStart w:id="60" w:name="references"/>
+    <w:bookmarkStart w:id="72" w:name="references"/>
     <w:p>
       <w:pPr>
         <w:pStyle w:val="Titre1"/>
@@ -1393,8 +1862,8 @@
         <w:t xml:space="preserve">References</w:t>
       </w:r>
     </w:p>
-    <w:bookmarkStart w:id="59" w:name="refs"/>
-    <w:bookmarkStart w:id="38" w:name="ref-simpson1967"/>
+    <w:bookmarkStart w:id="71" w:name="refs"/>
+    <w:bookmarkStart w:id="38" w:name="ref-rusconi1949"/>
     <w:p>
       <w:pPr>
         <w:pStyle w:val="Bibliographie"/>
@@ -1409,14 +1878,14 @@
         <w:t xml:space="preserve">	</w:t>
       </w:r>
       <w:r>
-        <w:t xml:space="preserve">Simpson GG. 1967 The beginning of the age of mammals in south america. Part 2, systematics: Notoungulata, concluded (typotheria, hegetotheria, toxodonta, notoungulata incertae sedis), astrapotheria, trigonostylopoidea, pyrotheria, xenungulata, mammalia incertae sedis. Bulletin of the AMNH; v. 137.</w:t>
+        <w:t xml:space="preserve">Rusconi C. 1949 El puelchense de buenos aires y su fauna (plioceno medio) segunda parte.</w:t>
       </w:r>
       <w:r>
         <w:t xml:space="preserve"> </w:t>
       </w:r>
     </w:p>
     <w:bookmarkEnd w:id="38"/>
-    <w:bookmarkStart w:id="39" w:name="ref-gelfo2006"/>
+    <w:bookmarkStart w:id="39" w:name="ref-pascual1965"/>
     <w:p>
       <w:pPr>
         <w:pStyle w:val="Bibliographie"/>
@@ -1431,29 +1900,56 @@
         <w:t xml:space="preserve">	</w:t>
       </w:r>
       <w:r>
-        <w:t xml:space="preserve">Gelfo JN. 2006 Los didolodontidae (mammalia: Ungulatomorpha) del terciario sudamericano. Sistem</w:t>
-      </w:r>
-      <w:r>
-        <w:t xml:space="preserve">á</w:t>
-      </w:r>
-      <w:r>
-        <w:t xml:space="preserve">tica, origen y evoluci</w:t>
+        <w:t xml:space="preserve">Pascual R, Ortega Hinojosa EJ, Gondar D, Tonni E,</w:t>
+      </w:r>
+      <w:r>
+        <w:t xml:space="preserve"> </w:t>
+      </w:r>
+      <w:r>
+        <w:rPr>
+          <w:iCs/>
+          <w:i/>
+        </w:rPr>
+        <w:t xml:space="preserve">et al.</w:t>
+      </w:r>
+      <w:r>
+        <w:t xml:space="preserve"> 1965 Las edades del cenozoico mamal</w:t>
+      </w:r>
+      <w:r>
+        <w:t xml:space="preserve">ı́</w:t>
+      </w:r>
+      <w:r>
+        <w:t xml:space="preserve">fero de la argentina, con especial atenci</w:t>
       </w:r>
       <w:r>
         <w:t xml:space="preserve">ó</w:t>
       </w:r>
       <w:r>
-        <w:t xml:space="preserve">n.</w:t>
-      </w:r>
-      <w:r>
-        <w:t xml:space="preserve"> </w:t>
-      </w:r>
-      <w:r>
-        <w:rPr>
-          <w:iCs/>
-          <w:i/>
-        </w:rPr>
-        <w:t xml:space="preserve">Mastozoolog</w:t>
+        <w:t xml:space="preserve">n a aquellas del territorio bonaerense. In</w:t>
+      </w:r>
+      <w:r>
+        <w:t xml:space="preserve"> </w:t>
+      </w:r>
+      <w:r>
+        <w:rPr>
+          <w:iCs/>
+          <w:i/>
+        </w:rPr>
+        <w:t xml:space="preserve">Anales de la comisi</w:t>
+      </w:r>
+      <w:r>
+        <w:rPr>
+          <w:iCs/>
+          <w:i/>
+        </w:rPr>
+        <w:t xml:space="preserve">ó</w:t>
+      </w:r>
+      <w:r>
+        <w:rPr>
+          <w:iCs/>
+          <w:i/>
+        </w:rPr>
+        <w:t xml:space="preserve">n de investigaciones cient</w:t>
       </w:r>
       <w:r>
         <w:rPr>
@@ -1467,7 +1963,91 @@
           <w:iCs/>
           <w:i/>
         </w:rPr>
-        <w:t xml:space="preserve">a Neotropical</w:t>
+        <w:t xml:space="preserve">ficas de la provincia de buenos aires</w:t>
+      </w:r>
+      <w:r>
+        <w:t xml:space="preserve">, pp. 165–193.</w:t>
+      </w:r>
+    </w:p>
+    <w:bookmarkEnd w:id="39"/>
+    <w:bookmarkStart w:id="40" w:name="ref-rusconi1934"/>
+    <w:p>
+      <w:pPr>
+        <w:pStyle w:val="Bibliographie"/>
+      </w:pPr>
+      <w:r>
+        <w:t xml:space="preserve">3.</w:t>
+      </w:r>
+      <w:r>
+        <w:t xml:space="preserve"> </w:t>
+      </w:r>
+      <w:r>
+        <w:t xml:space="preserve">	</w:t>
+      </w:r>
+      <w:r>
+        <w:t xml:space="preserve">Rusconi C. 1934 Tercera noticia sobre los vertebrados f</w:t>
+      </w:r>
+      <w:r>
+        <w:t xml:space="preserve">ó</w:t>
+      </w:r>
+      <w:r>
+        <w:t xml:space="preserve">siles de las arenas puelchenses de villa ballester. In</w:t>
+      </w:r>
+      <w:r>
+        <w:t xml:space="preserve"> </w:t>
+      </w:r>
+      <w:r>
+        <w:rPr>
+          <w:iCs/>
+          <w:i/>
+        </w:rPr>
+        <w:t xml:space="preserve">Anales de la sociedad cient</w:t>
+      </w:r>
+      <w:r>
+        <w:rPr>
+          <w:iCs/>
+          <w:i/>
+        </w:rPr>
+        <w:t xml:space="preserve">ı́</w:t>
+      </w:r>
+      <w:r>
+        <w:rPr>
+          <w:iCs/>
+          <w:i/>
+        </w:rPr>
+        <w:t xml:space="preserve">fica argentina</w:t>
+      </w:r>
+      <w:r>
+        <w:t xml:space="preserve">, pp. 19–37.</w:t>
+      </w:r>
+    </w:p>
+    <w:bookmarkEnd w:id="40"/>
+    <w:bookmarkStart w:id="41" w:name="ref-croitor2022"/>
+    <w:p>
+      <w:pPr>
+        <w:pStyle w:val="Bibliographie"/>
+      </w:pPr>
+      <w:r>
+        <w:t xml:space="preserve">4.</w:t>
+      </w:r>
+      <w:r>
+        <w:t xml:space="preserve"> </w:t>
+      </w:r>
+      <w:r>
+        <w:t xml:space="preserve">	</w:t>
+      </w:r>
+      <w:r>
+        <w:t xml:space="preserve">Croitor R. 2022 Paleobiogeography of crown deer.</w:t>
+      </w:r>
+      <w:r>
+        <w:t xml:space="preserve"> </w:t>
+      </w:r>
+      <w:r>
+        <w:rPr>
+          <w:iCs/>
+          <w:i/>
+        </w:rPr>
+        <w:t xml:space="preserve">Earth</w:t>
       </w:r>
       <w:r>
         <w:t xml:space="preserve"> </w:t>
@@ -1477,20 +2057,20 @@
           <w:bCs/>
           <w:b/>
         </w:rPr>
-        <w:t xml:space="preserve">13</w:t>
-      </w:r>
-      <w:r>
-        <w:t xml:space="preserve">, 275–277.</w:t>
-      </w:r>
-    </w:p>
-    <w:bookmarkEnd w:id="39"/>
-    <w:bookmarkStart w:id="40" w:name="ref-antoine2021"/>
+        <w:t xml:space="preserve">3</w:t>
+      </w:r>
+      <w:r>
+        <w:t xml:space="preserve">, 1138–1160.</w:t>
+      </w:r>
+    </w:p>
+    <w:bookmarkEnd w:id="41"/>
+    <w:bookmarkStart w:id="42" w:name="ref-stirton1947"/>
     <w:p>
       <w:pPr>
         <w:pStyle w:val="Bibliographie"/>
       </w:pPr>
       <w:r>
-        <w:t xml:space="preserve">3.</w:t>
+        <w:t xml:space="preserve">5.</w:t>
       </w:r>
       <w:r>
         <w:t xml:space="preserve"> </w:t>
@@ -1499,7 +2079,7 @@
         <w:t xml:space="preserve">	</w:t>
       </w:r>
       <w:r>
-        <w:t xml:space="preserve">Antoine P-O</w:t>
+        <w:t xml:space="preserve">Stirton R</w:t>
       </w:r>
       <w:r>
         <w:t xml:space="preserve"> </w:t>
@@ -1512,17 +2092,45 @@
         <w:t xml:space="preserve">et al.</w:t>
       </w:r>
       <w:r>
-        <w:t xml:space="preserve"> 2021 Biotic community and landscape changes around the eocene–oligocene transition at shapaja, peruvian amazonia: Regional or global drivers?</w:t>
-      </w:r>
-      <w:r>
-        <w:t xml:space="preserve"> </w:t>
-      </w:r>
-      <w:r>
-        <w:rPr>
-          <w:iCs/>
-          <w:i/>
-        </w:rPr>
-        <w:t xml:space="preserve">Global and Planetary Change</w:t>
+        <w:t xml:space="preserve"> 1947 A rodent and a peccary from the cenozoic of colombia.</w:t>
+      </w:r>
+      <w:r>
+        <w:t xml:space="preserve"> </w:t>
+      </w:r>
+      <w:r>
+        <w:rPr>
+          <w:iCs/>
+          <w:i/>
+        </w:rPr>
+        <w:t xml:space="preserve">Compilaci</w:t>
+      </w:r>
+      <w:r>
+        <w:rPr>
+          <w:iCs/>
+          <w:i/>
+        </w:rPr>
+        <w:t xml:space="preserve">ó</w:t>
+      </w:r>
+      <w:r>
+        <w:rPr>
+          <w:iCs/>
+          <w:i/>
+        </w:rPr>
+        <w:t xml:space="preserve">n de estudios geol</w:t>
+      </w:r>
+      <w:r>
+        <w:rPr>
+          <w:iCs/>
+          <w:i/>
+        </w:rPr>
+        <w:t xml:space="preserve">ó</w:t>
+      </w:r>
+      <w:r>
+        <w:rPr>
+          <w:iCs/>
+          <w:i/>
+        </w:rPr>
+        <w:t xml:space="preserve">gicos oficiales en Colombia</w:t>
       </w:r>
       <w:r>
         <w:t xml:space="preserve"> </w:t>
@@ -1532,20 +2140,20 @@
           <w:bCs/>
           <w:b/>
         </w:rPr>
-        <w:t xml:space="preserve">202</w:t>
-      </w:r>
-      <w:r>
-        <w:t xml:space="preserve">, 103512.</w:t>
-      </w:r>
-    </w:p>
-    <w:bookmarkEnd w:id="40"/>
-    <w:bookmarkStart w:id="41" w:name="ref-simpson1948"/>
+        <w:t xml:space="preserve">7</w:t>
+      </w:r>
+      <w:r>
+        <w:t xml:space="preserve">, 317–324.</w:t>
+      </w:r>
+    </w:p>
+    <w:bookmarkEnd w:id="42"/>
+    <w:bookmarkStart w:id="43" w:name="ref-gasparini2021"/>
     <w:p>
       <w:pPr>
         <w:pStyle w:val="Bibliographie"/>
       </w:pPr>
       <w:r>
-        <w:t xml:space="preserve">4.</w:t>
+        <w:t xml:space="preserve">6.</w:t>
       </w:r>
       <w:r>
         <w:t xml:space="preserve"> </w:t>
@@ -1554,17 +2162,17 @@
         <w:t xml:space="preserve">	</w:t>
       </w:r>
       <w:r>
-        <w:t xml:space="preserve">Simpson G. 1948 The beginning of the age of mammals in south america. Part i introduction. Edentata, condrylarthra, liptoterna, and notioprotogonia.</w:t>
-      </w:r>
-      <w:r>
-        <w:t xml:space="preserve"> </w:t>
-      </w:r>
-      <w:r>
-        <w:rPr>
-          <w:iCs/>
-          <w:i/>
-        </w:rPr>
-        <w:t xml:space="preserve">Bulletin of the American Museum of Natural History</w:t>
+        <w:t xml:space="preserve">Gasparini GM, Moreno-Mancilla OF, Cómbita JL. 2021 Selenogonus narinoensis stirton, 1947 (tayassuidae, cetartiodactyla, mammalia): Taxonomic status and paleobiogeographic implications.</w:t>
+      </w:r>
+      <w:r>
+        <w:t xml:space="preserve"> </w:t>
+      </w:r>
+      <w:r>
+        <w:rPr>
+          <w:iCs/>
+          <w:i/>
+        </w:rPr>
+        <w:t xml:space="preserve">Fossil Record</w:t>
       </w:r>
       <w:r>
         <w:t xml:space="preserve"> </w:t>
@@ -1574,20 +2182,20 @@
           <w:bCs/>
           <w:b/>
         </w:rPr>
-        <w:t xml:space="preserve">91</w:t>
-      </w:r>
-      <w:r>
-        <w:t xml:space="preserve">, 1–232.</w:t>
-      </w:r>
-    </w:p>
-    <w:bookmarkEnd w:id="41"/>
-    <w:bookmarkStart w:id="42" w:name="ref-boule1920"/>
+        <w:t xml:space="preserve">24</w:t>
+      </w:r>
+      <w:r>
+        <w:t xml:space="preserve">, 65–75.</w:t>
+      </w:r>
+    </w:p>
+    <w:bookmarkEnd w:id="43"/>
+    <w:bookmarkStart w:id="44" w:name="ref-simpson1967"/>
     <w:p>
       <w:pPr>
         <w:pStyle w:val="Bibliographie"/>
       </w:pPr>
       <w:r>
-        <w:t xml:space="preserve">5.</w:t>
+        <w:t xml:space="preserve">7.</w:t>
       </w:r>
       <w:r>
         <w:t xml:space="preserve"> </w:t>
@@ -1596,32 +2204,20 @@
         <w:t xml:space="preserve">	</w:t>
       </w:r>
       <w:r>
-        <w:t xml:space="preserve">Boule M, Thevenin A. 1920 Mammif</w:t>
-      </w:r>
-      <w:r>
-        <w:t xml:space="preserve">è</w:t>
-      </w:r>
-      <w:r>
-        <w:t xml:space="preserve">res fossiles de tarija. Imprimerie nationale, mission scientifique g. De cr</w:t>
-      </w:r>
-      <w:r>
-        <w:t xml:space="preserve">é</w:t>
-      </w:r>
-      <w:r>
-        <w:t xml:space="preserve">qui-monfort et f.</w:t>
-      </w:r>
-      <w:r>
-        <w:t xml:space="preserve"> </w:t>
-      </w:r>
-    </w:p>
-    <w:bookmarkEnd w:id="42"/>
-    <w:bookmarkStart w:id="43" w:name="ref-rolim1974"/>
+        <w:t xml:space="preserve">Simpson GG. 1967 The beginning of the age of mammals in south america. Part 2, systematics: Notoungulata, concluded (typotheria, hegetotheria, toxodonta, notoungulata incertae sedis), astrapotheria, trigonostylopoidea, pyrotheria, xenungulata, mammalia incertae sedis. Bulletin of the AMNH; v. 137.</w:t>
+      </w:r>
+      <w:r>
+        <w:t xml:space="preserve"> </w:t>
+      </w:r>
+    </w:p>
+    <w:bookmarkEnd w:id="44"/>
+    <w:bookmarkStart w:id="45" w:name="ref-roth1904"/>
     <w:p>
       <w:pPr>
         <w:pStyle w:val="Bibliographie"/>
       </w:pPr>
       <w:r>
-        <w:t xml:space="preserve">6.</w:t>
+        <w:t xml:space="preserve">8.</w:t>
       </w:r>
       <w:r>
         <w:t xml:space="preserve"> </w:t>
@@ -1630,61 +2226,35 @@
         <w:t xml:space="preserve">	</w:t>
       </w:r>
       <w:r>
-        <w:t xml:space="preserve">Rolim J. 1974 Calc</w:t>
+        <w:t xml:space="preserve">Roth S. 1904 Noticias preliminares sobre nuevos mam</w:t>
+      </w:r>
+      <w:r>
+        <w:t xml:space="preserve">ı́</w:t>
+      </w:r>
+      <w:r>
+        <w:t xml:space="preserve">feros f</w:t>
+      </w:r>
+      <w:r>
+        <w:t xml:space="preserve">ó</w:t>
+      </w:r>
+      <w:r>
+        <w:t xml:space="preserve">siles del cret</w:t>
       </w:r>
       <w:r>
         <w:t xml:space="preserve">á</w:t>
       </w:r>
       <w:r>
-        <w:t xml:space="preserve">rio secund</w:t>
-      </w:r>
-      <w:r>
-        <w:t xml:space="preserve">á</w:t>
-      </w:r>
-      <w:r>
-        <w:t xml:space="preserve">rio com restos f</w:t>
-      </w:r>
-      <w:r>
-        <w:t xml:space="preserve">ó</w:t>
-      </w:r>
-      <w:r>
-        <w:t xml:space="preserve">sseis de mam</w:t>
-      </w:r>
-      <w:r>
-        <w:t xml:space="preserve">ı́</w:t>
-      </w:r>
-      <w:r>
-        <w:t xml:space="preserve">feros pleistoc</w:t>
-      </w:r>
-      <w:r>
-        <w:t xml:space="preserve">ê</w:t>
-      </w:r>
-      <w:r>
-        <w:t xml:space="preserve">nicos em pernambuco.</w:t>
-      </w:r>
-      <w:r>
-        <w:t xml:space="preserve"> </w:t>
-      </w:r>
-      <w:r>
-        <w:rPr>
-          <w:iCs/>
-          <w:i/>
-        </w:rPr>
-        <w:t xml:space="preserve">Anais Academia Brasileira de Ci</w:t>
-      </w:r>
-      <w:r>
-        <w:rPr>
-          <w:iCs/>
-          <w:i/>
-        </w:rPr>
-        <w:t xml:space="preserve">ê</w:t>
-      </w:r>
-      <w:r>
-        <w:rPr>
-          <w:iCs/>
-          <w:i/>
-        </w:rPr>
-        <w:t xml:space="preserve">ncias</w:t>
+        <w:t xml:space="preserve">ceo superior y terciario inferior de la patagonia.</w:t>
+      </w:r>
+      <w:r>
+        <w:t xml:space="preserve"> </w:t>
+      </w:r>
+      <w:r>
+        <w:rPr>
+          <w:iCs/>
+          <w:i/>
+        </w:rPr>
+        <w:t xml:space="preserve">Revista del Museo de la Plata</w:t>
       </w:r>
       <w:r>
         <w:t xml:space="preserve"> </w:t>
@@ -1694,20 +2264,20 @@
           <w:bCs/>
           <w:b/>
         </w:rPr>
-        <w:t xml:space="preserve">46</w:t>
-      </w:r>
-      <w:r>
-        <w:t xml:space="preserve">, 417–422.</w:t>
-      </w:r>
-    </w:p>
-    <w:bookmarkEnd w:id="43"/>
-    <w:bookmarkStart w:id="44" w:name="ref-oliveira2017"/>
+        <w:t xml:space="preserve">11</w:t>
+      </w:r>
+      <w:r>
+        <w:t xml:space="preserve">, 135–158.</w:t>
+      </w:r>
+    </w:p>
+    <w:bookmarkEnd w:id="45"/>
+    <w:bookmarkStart w:id="46" w:name="ref-frailey1986"/>
     <w:p>
       <w:pPr>
         <w:pStyle w:val="Bibliographie"/>
       </w:pPr>
       <w:r>
-        <w:t xml:space="preserve">7.</w:t>
+        <w:t xml:space="preserve">9.</w:t>
       </w:r>
       <w:r>
         <w:t xml:space="preserve"> </w:t>
@@ -1716,17 +2286,113 @@
         <w:t xml:space="preserve">	</w:t>
       </w:r>
       <w:r>
-        <w:t xml:space="preserve">Oliveira A, Becker-Kerber B, Cordeiro LM, Borghezan R, Avilla LS, Pacheco M, Santos CMD. 2017 Quaternary mammals from central brazil (serra da bodoquena, mato grosso do sul) and comments on paleobiogeography and paleoenvironments.</w:t>
-      </w:r>
-      <w:r>
-        <w:t xml:space="preserve"> </w:t>
-      </w:r>
-      <w:r>
-        <w:rPr>
-          <w:iCs/>
-          <w:i/>
-        </w:rPr>
-        <w:t xml:space="preserve">Revista Brasileira de Paleontologia</w:t>
+        <w:t xml:space="preserve">Frailey CD. 1986 Late miocene and holocene mammals, exclusive of the notoungulata, of the rio acre region, western amazonia.</w:t>
+      </w:r>
+      <w:r>
+        <w:t xml:space="preserve"> </w:t>
+      </w:r>
+    </w:p>
+    <w:bookmarkEnd w:id="46"/>
+    <w:bookmarkStart w:id="47" w:name="ref-ribeiro2013"/>
+    <w:p>
+      <w:pPr>
+        <w:pStyle w:val="Bibliographie"/>
+      </w:pPr>
+      <w:r>
+        <w:t xml:space="preserve">10.</w:t>
+      </w:r>
+      <w:r>
+        <w:t xml:space="preserve"> </w:t>
+      </w:r>
+      <w:r>
+        <w:t xml:space="preserve">	</w:t>
+      </w:r>
+      <w:r>
+        <w:t xml:space="preserve">Ribeiro AM. 2013 Mam</w:t>
+      </w:r>
+      <w:r>
+        <w:t xml:space="preserve">ı́</w:t>
+      </w:r>
+      <w:r>
+        <w:t xml:space="preserve">feros f</w:t>
+      </w:r>
+      <w:r>
+        <w:t xml:space="preserve">ó</w:t>
+      </w:r>
+      <w:r>
+        <w:t xml:space="preserve">siles y biocronolog</w:t>
+      </w:r>
+      <w:r>
+        <w:t xml:space="preserve">ı́</w:t>
+      </w:r>
+      <w:r>
+        <w:t xml:space="preserve">a en el suroeste de la amazonia, brasil.</w:t>
+      </w:r>
+      <w:r>
+        <w:t xml:space="preserve"> </w:t>
+      </w:r>
+      <w:r>
+        <w:rPr>
+          <w:iCs/>
+          <w:i/>
+        </w:rPr>
+        <w:t xml:space="preserve">Publicaci</w:t>
+      </w:r>
+      <w:r>
+        <w:rPr>
+          <w:iCs/>
+          <w:i/>
+        </w:rPr>
+        <w:t xml:space="preserve">ó</w:t>
+      </w:r>
+      <w:r>
+        <w:rPr>
+          <w:iCs/>
+          <w:i/>
+        </w:rPr>
+        <w:t xml:space="preserve">n Electr</w:t>
+      </w:r>
+      <w:r>
+        <w:rPr>
+          <w:iCs/>
+          <w:i/>
+        </w:rPr>
+        <w:t xml:space="preserve">ó</w:t>
+      </w:r>
+      <w:r>
+        <w:rPr>
+          <w:iCs/>
+          <w:i/>
+        </w:rPr>
+        <w:t xml:space="preserve">nica de la Asociaci</w:t>
+      </w:r>
+      <w:r>
+        <w:rPr>
+          <w:iCs/>
+          <w:i/>
+        </w:rPr>
+        <w:t xml:space="preserve">ó</w:t>
+      </w:r>
+      <w:r>
+        <w:rPr>
+          <w:iCs/>
+          <w:i/>
+        </w:rPr>
+        <w:t xml:space="preserve">n Paleontol</w:t>
+      </w:r>
+      <w:r>
+        <w:rPr>
+          <w:iCs/>
+          <w:i/>
+        </w:rPr>
+        <w:t xml:space="preserve">ó</w:t>
+      </w:r>
+      <w:r>
+        <w:rPr>
+          <w:iCs/>
+          <w:i/>
+        </w:rPr>
+        <w:t xml:space="preserve">gica Argentina</w:t>
       </w:r>
       <w:r>
         <w:t xml:space="preserve"> </w:t>
@@ -1736,20 +2402,20 @@
           <w:bCs/>
           <w:b/>
         </w:rPr>
-        <w:t xml:space="preserve">20</w:t>
-      </w:r>
-      <w:r>
-        <w:t xml:space="preserve">, 31–44.</w:t>
-      </w:r>
-    </w:p>
-    <w:bookmarkEnd w:id="44"/>
-    <w:bookmarkStart w:id="45" w:name="ref-salles2006"/>
+        <w:t xml:space="preserve">14</w:t>
+      </w:r>
+      <w:r>
+        <w:t xml:space="preserve">.</w:t>
+      </w:r>
+    </w:p>
+    <w:bookmarkEnd w:id="47"/>
+    <w:bookmarkStart w:id="48" w:name="ref-gelfo2006"/>
     <w:p>
       <w:pPr>
         <w:pStyle w:val="Bibliographie"/>
       </w:pPr>
       <w:r>
-        <w:t xml:space="preserve">8.</w:t>
+        <w:t xml:space="preserve">11.</w:t>
       </w:r>
       <w:r>
         <w:t xml:space="preserve"> </w:t>
@@ -1758,85 +2424,43 @@
         <w:t xml:space="preserve">	</w:t>
       </w:r>
       <w:r>
-        <w:t xml:space="preserve">Salles LO. 2006</w:t>
-      </w:r>
-      <w:r>
-        <w:t xml:space="preserve"> </w:t>
-      </w:r>
-      <w:r>
-        <w:rPr>
-          <w:iCs/>
-          <w:i/>
-        </w:rPr>
-        <w:t xml:space="preserve">Quarternary mammals from serra da bodoquena, mato grosso do sul, brazil</w:t>
-      </w:r>
-      <w:r>
-        <w:t xml:space="preserve">. Oficina Gr</w:t>
+        <w:t xml:space="preserve">Gelfo JN. 2006 Los didolodontidae (mammalia: Ungulatomorpha) del terciario sudamericano. Sistem</w:t>
       </w:r>
       <w:r>
         <w:t xml:space="preserve">á</w:t>
       </w:r>
       <w:r>
-        <w:t xml:space="preserve">fica da Univ. do Brasil.</w:t>
-      </w:r>
-      <w:r>
-        <w:t xml:space="preserve"> </w:t>
-      </w:r>
-    </w:p>
-    <w:bookmarkEnd w:id="45"/>
-    <w:bookmarkStart w:id="46" w:name="ref-marshall1991"/>
-    <w:p>
-      <w:pPr>
-        <w:pStyle w:val="Bibliographie"/>
-      </w:pPr>
-      <w:r>
-        <w:t xml:space="preserve">9.</w:t>
-      </w:r>
-      <w:r>
-        <w:t xml:space="preserve"> </w:t>
-      </w:r>
-      <w:r>
-        <w:t xml:space="preserve">	</w:t>
-      </w:r>
-      <w:r>
-        <w:t xml:space="preserve">Marshall LG, Sempere T,</w:t>
-      </w:r>
-      <w:r>
-        <w:t xml:space="preserve"> </w:t>
-      </w:r>
-      <w:r>
-        <w:rPr>
-          <w:iCs/>
-          <w:i/>
-        </w:rPr>
-        <w:t xml:space="preserve">et al.</w:t>
-      </w:r>
-      <w:r>
-        <w:t xml:space="preserve"> 1991 The eocene to pleistocene vertebrates of bolivia and their stratigraphic context: A review.</w:t>
-      </w:r>
-      <w:r>
-        <w:t xml:space="preserve"> </w:t>
-      </w:r>
-      <w:r>
-        <w:rPr>
-          <w:iCs/>
-          <w:i/>
-        </w:rPr>
-        <w:t xml:space="preserve">F</w:t>
-      </w:r>
-      <w:r>
-        <w:rPr>
-          <w:iCs/>
-          <w:i/>
-        </w:rPr>
+        <w:t xml:space="preserve">tica, origen y evoluci</w:t>
+      </w:r>
+      <w:r>
         <w:t xml:space="preserve">ó</w:t>
       </w:r>
       <w:r>
-        <w:rPr>
-          <w:iCs/>
-          <w:i/>
-        </w:rPr>
-        <w:t xml:space="preserve">siles y facies de Bolivia</w:t>
+        <w:t xml:space="preserve">n.</w:t>
+      </w:r>
+      <w:r>
+        <w:t xml:space="preserve"> </w:t>
+      </w:r>
+      <w:r>
+        <w:rPr>
+          <w:iCs/>
+          <w:i/>
+        </w:rPr>
+        <w:t xml:space="preserve">Mastozoolog</w:t>
+      </w:r>
+      <w:r>
+        <w:rPr>
+          <w:iCs/>
+          <w:i/>
+        </w:rPr>
+        <w:t xml:space="preserve">ı́</w:t>
+      </w:r>
+      <w:r>
+        <w:rPr>
+          <w:iCs/>
+          <w:i/>
+        </w:rPr>
+        <w:t xml:space="preserve">a Neotropical</w:t>
       </w:r>
       <w:r>
         <w:t xml:space="preserve"> </w:t>
@@ -1846,20 +2470,20 @@
           <w:bCs/>
           <w:b/>
         </w:rPr>
-        <w:t xml:space="preserve">1</w:t>
-      </w:r>
-      <w:r>
-        <w:t xml:space="preserve">, 631–652.</w:t>
-      </w:r>
-    </w:p>
-    <w:bookmarkEnd w:id="46"/>
-    <w:bookmarkStart w:id="47" w:name="ref-macfadden2013"/>
+        <w:t xml:space="preserve">13</w:t>
+      </w:r>
+      <w:r>
+        <w:t xml:space="preserve">, 275–277.</w:t>
+      </w:r>
+    </w:p>
+    <w:bookmarkEnd w:id="48"/>
+    <w:bookmarkStart w:id="49" w:name="ref-antoine2021"/>
     <w:p>
       <w:pPr>
         <w:pStyle w:val="Bibliographie"/>
       </w:pPr>
       <w:r>
-        <w:t xml:space="preserve">10.</w:t>
+        <w:t xml:space="preserve">12.</w:t>
       </w:r>
       <w:r>
         <w:t xml:space="preserve"> </w:t>
@@ -1868,17 +2492,30 @@
         <w:t xml:space="preserve">	</w:t>
       </w:r>
       <w:r>
-        <w:t xml:space="preserve">MacFadden BJ. 2013 Dispersal of pleistocene equus (family equidae) into south america and calibration of GABI 3 based on evidence from tarija, bolivia.</w:t>
-      </w:r>
-      <w:r>
-        <w:t xml:space="preserve"> </w:t>
-      </w:r>
-      <w:r>
-        <w:rPr>
-          <w:iCs/>
-          <w:i/>
-        </w:rPr>
-        <w:t xml:space="preserve">PloS one</w:t>
+        <w:t xml:space="preserve">Antoine P-O</w:t>
+      </w:r>
+      <w:r>
+        <w:t xml:space="preserve"> </w:t>
+      </w:r>
+      <w:r>
+        <w:rPr>
+          <w:iCs/>
+          <w:i/>
+        </w:rPr>
+        <w:t xml:space="preserve">et al.</w:t>
+      </w:r>
+      <w:r>
+        <w:t xml:space="preserve"> 2021 Biotic community and landscape changes around the eocene–oligocene transition at shapaja, peruvian amazonia: Regional or global drivers?</w:t>
+      </w:r>
+      <w:r>
+        <w:t xml:space="preserve"> </w:t>
+      </w:r>
+      <w:r>
+        <w:rPr>
+          <w:iCs/>
+          <w:i/>
+        </w:rPr>
+        <w:t xml:space="preserve">Global and Planetary Change</w:t>
       </w:r>
       <w:r>
         <w:t xml:space="preserve"> </w:t>
@@ -1888,20 +2525,20 @@
           <w:bCs/>
           <w:b/>
         </w:rPr>
-        <w:t xml:space="preserve">8</w:t>
-      </w:r>
-      <w:r>
-        <w:t xml:space="preserve">, e59277.</w:t>
-      </w:r>
-    </w:p>
-    <w:bookmarkEnd w:id="47"/>
-    <w:bookmarkStart w:id="48" w:name="ref-coltorti2007"/>
+        <w:t xml:space="preserve">202</w:t>
+      </w:r>
+      <w:r>
+        <w:t xml:space="preserve">, 103512.</w:t>
+      </w:r>
+    </w:p>
+    <w:bookmarkEnd w:id="49"/>
+    <w:bookmarkStart w:id="50" w:name="ref-simpson1948"/>
     <w:p>
       <w:pPr>
         <w:pStyle w:val="Bibliographie"/>
       </w:pPr>
       <w:r>
-        <w:t xml:space="preserve">11.</w:t>
+        <w:t xml:space="preserve">13.</w:t>
       </w:r>
       <w:r>
         <w:t xml:space="preserve"> </w:t>
@@ -1910,30 +2547,17 @@
         <w:t xml:space="preserve">	</w:t>
       </w:r>
       <w:r>
-        <w:t xml:space="preserve">Coltorti M</w:t>
-      </w:r>
-      <w:r>
-        <w:t xml:space="preserve"> </w:t>
-      </w:r>
-      <w:r>
-        <w:rPr>
-          <w:iCs/>
-          <w:i/>
-        </w:rPr>
-        <w:t xml:space="preserve">et al.</w:t>
-      </w:r>
-      <w:r>
-        <w:t xml:space="preserve"> 2007 Last glacial mammals in south america: A new scenario from the tarija basin (bolivia).</w:t>
-      </w:r>
-      <w:r>
-        <w:t xml:space="preserve"> </w:t>
-      </w:r>
-      <w:r>
-        <w:rPr>
-          <w:iCs/>
-          <w:i/>
-        </w:rPr>
-        <w:t xml:space="preserve">Naturwissenschaften</w:t>
+        <w:t xml:space="preserve">Simpson G. 1948 The beginning of the age of mammals in south america. Part i introduction. Edentata, condrylarthra, liptoterna, and notioprotogonia.</w:t>
+      </w:r>
+      <w:r>
+        <w:t xml:space="preserve"> </w:t>
+      </w:r>
+      <w:r>
+        <w:rPr>
+          <w:iCs/>
+          <w:i/>
+        </w:rPr>
+        <w:t xml:space="preserve">Bulletin of the American Museum of Natural History</w:t>
       </w:r>
       <w:r>
         <w:t xml:space="preserve"> </w:t>
@@ -1943,20 +2567,20 @@
           <w:bCs/>
           <w:b/>
         </w:rPr>
-        <w:t xml:space="preserve">94</w:t>
-      </w:r>
-      <w:r>
-        <w:t xml:space="preserve">, 288–299.</w:t>
-      </w:r>
-    </w:p>
-    <w:bookmarkEnd w:id="48"/>
-    <w:bookmarkStart w:id="49" w:name="ref-steadman1986"/>
+        <w:t xml:space="preserve">91</w:t>
+      </w:r>
+      <w:r>
+        <w:t xml:space="preserve">, 1–232.</w:t>
+      </w:r>
+    </w:p>
+    <w:bookmarkEnd w:id="50"/>
+    <w:bookmarkStart w:id="51" w:name="ref-boule1920"/>
     <w:p>
       <w:pPr>
         <w:pStyle w:val="Bibliographie"/>
       </w:pPr>
       <w:r>
-        <w:t xml:space="preserve">12.</w:t>
+        <w:t xml:space="preserve">14.</w:t>
       </w:r>
       <w:r>
         <w:t xml:space="preserve"> </w:t>
@@ -1965,45 +2589,95 @@
         <w:t xml:space="preserve">	</w:t>
       </w:r>
       <w:r>
-        <w:t xml:space="preserve">Steadman DW. 1986 Holocene vertebrate fossils from isla floreana, gal</w:t>
+        <w:t xml:space="preserve">Boule M, Thevenin A. 1920 Mammif</w:t>
+      </w:r>
+      <w:r>
+        <w:t xml:space="preserve">è</w:t>
+      </w:r>
+      <w:r>
+        <w:t xml:space="preserve">res fossiles de tarija. Imprimerie nationale, mission scientifique g. De cr</w:t>
+      </w:r>
+      <w:r>
+        <w:t xml:space="preserve">é</w:t>
+      </w:r>
+      <w:r>
+        <w:t xml:space="preserve">qui-monfort et f.</w:t>
+      </w:r>
+      <w:r>
+        <w:t xml:space="preserve"> </w:t>
+      </w:r>
+    </w:p>
+    <w:bookmarkEnd w:id="51"/>
+    <w:bookmarkStart w:id="52" w:name="ref-rolim1974"/>
+    <w:p>
+      <w:pPr>
+        <w:pStyle w:val="Bibliographie"/>
+      </w:pPr>
+      <w:r>
+        <w:t xml:space="preserve">15.</w:t>
+      </w:r>
+      <w:r>
+        <w:t xml:space="preserve"> </w:t>
+      </w:r>
+      <w:r>
+        <w:t xml:space="preserve">	</w:t>
+      </w:r>
+      <w:r>
+        <w:t xml:space="preserve">Rolim J. 1974 Calc</w:t>
       </w:r>
       <w:r>
         <w:t xml:space="preserve">á</w:t>
       </w:r>
       <w:r>
-        <w:t xml:space="preserve">pagos.</w:t>
-      </w:r>
-      <w:r>
-        <w:t xml:space="preserve"> </w:t>
-      </w:r>
-    </w:p>
-    <w:bookmarkEnd w:id="49"/>
-    <w:bookmarkStart w:id="50" w:name="ref-deschamps2005"/>
-    <w:p>
-      <w:pPr>
-        <w:pStyle w:val="Bibliographie"/>
-      </w:pPr>
-      <w:r>
-        <w:t xml:space="preserve">13.</w:t>
-      </w:r>
-      <w:r>
-        <w:t xml:space="preserve"> </w:t>
-      </w:r>
-      <w:r>
-        <w:t xml:space="preserve">	</w:t>
-      </w:r>
-      <w:r>
-        <w:t xml:space="preserve">Deschamps CM. 2005 Late cenozoic mammal bio-chronostratigraphy in southwestern buenos aires province, argentina.</w:t>
-      </w:r>
-      <w:r>
-        <w:t xml:space="preserve"> </w:t>
-      </w:r>
-      <w:r>
-        <w:rPr>
-          <w:iCs/>
-          <w:i/>
-        </w:rPr>
-        <w:t xml:space="preserve">Ameghiniana</w:t>
+        <w:t xml:space="preserve">rio secund</w:t>
+      </w:r>
+      <w:r>
+        <w:t xml:space="preserve">á</w:t>
+      </w:r>
+      <w:r>
+        <w:t xml:space="preserve">rio com restos f</w:t>
+      </w:r>
+      <w:r>
+        <w:t xml:space="preserve">ó</w:t>
+      </w:r>
+      <w:r>
+        <w:t xml:space="preserve">sseis de mam</w:t>
+      </w:r>
+      <w:r>
+        <w:t xml:space="preserve">ı́</w:t>
+      </w:r>
+      <w:r>
+        <w:t xml:space="preserve">feros pleistoc</w:t>
+      </w:r>
+      <w:r>
+        <w:t xml:space="preserve">ê</w:t>
+      </w:r>
+      <w:r>
+        <w:t xml:space="preserve">nicos em pernambuco.</w:t>
+      </w:r>
+      <w:r>
+        <w:t xml:space="preserve"> </w:t>
+      </w:r>
+      <w:r>
+        <w:rPr>
+          <w:iCs/>
+          <w:i/>
+        </w:rPr>
+        <w:t xml:space="preserve">Anais Academia Brasileira de Ci</w:t>
+      </w:r>
+      <w:r>
+        <w:rPr>
+          <w:iCs/>
+          <w:i/>
+        </w:rPr>
+        <w:t xml:space="preserve">ê</w:t>
+      </w:r>
+      <w:r>
+        <w:rPr>
+          <w:iCs/>
+          <w:i/>
+        </w:rPr>
+        <w:t xml:space="preserve">ncias</w:t>
       </w:r>
       <w:r>
         <w:t xml:space="preserve"> </w:t>
@@ -2013,20 +2687,20 @@
           <w:bCs/>
           <w:b/>
         </w:rPr>
-        <w:t xml:space="preserve">42</w:t>
-      </w:r>
-      <w:r>
-        <w:t xml:space="preserve">, 733–750.</w:t>
-      </w:r>
-    </w:p>
-    <w:bookmarkEnd w:id="50"/>
-    <w:bookmarkStart w:id="51" w:name="ref-alberdi1992"/>
+        <w:t xml:space="preserve">46</w:t>
+      </w:r>
+      <w:r>
+        <w:t xml:space="preserve">, 417–422.</w:t>
+      </w:r>
+    </w:p>
+    <w:bookmarkEnd w:id="52"/>
+    <w:bookmarkStart w:id="53" w:name="ref-oliveira2017"/>
     <w:p>
       <w:pPr>
         <w:pStyle w:val="Bibliographie"/>
       </w:pPr>
       <w:r>
-        <w:t xml:space="preserve">14.</w:t>
+        <w:t xml:space="preserve">16.</w:t>
       </w:r>
       <w:r>
         <w:t xml:space="preserve"> </w:t>
@@ -2035,23 +2709,17 @@
         <w:t xml:space="preserve">	</w:t>
       </w:r>
       <w:r>
-        <w:t xml:space="preserve">Alberdi MT, Prado JL. 1992 El registro de hippidion owen, 1869 y equus (amerhippus) hoffstetter, 1950 (mammalia, perissodactyla) en am</w:t>
-      </w:r>
-      <w:r>
-        <w:t xml:space="preserve">é</w:t>
-      </w:r>
-      <w:r>
-        <w:t xml:space="preserve">rica del sur.</w:t>
-      </w:r>
-      <w:r>
-        <w:t xml:space="preserve"> </w:t>
-      </w:r>
-      <w:r>
-        <w:rPr>
-          <w:iCs/>
-          <w:i/>
-        </w:rPr>
-        <w:t xml:space="preserve">Ameghiniana</w:t>
+        <w:t xml:space="preserve">Oliveira A, Becker-Kerber B, Cordeiro LM, Borghezan R, Avilla LS, Pacheco M, Santos CMD. 2017 Quaternary mammals from central brazil (serra da bodoquena, mato grosso do sul) and comments on paleobiogeography and paleoenvironments.</w:t>
+      </w:r>
+      <w:r>
+        <w:t xml:space="preserve"> </w:t>
+      </w:r>
+      <w:r>
+        <w:rPr>
+          <w:iCs/>
+          <w:i/>
+        </w:rPr>
+        <w:t xml:space="preserve">Revista Brasileira de Paleontologia</w:t>
       </w:r>
       <w:r>
         <w:t xml:space="preserve"> </w:t>
@@ -2061,20 +2729,20 @@
           <w:bCs/>
           <w:b/>
         </w:rPr>
-        <w:t xml:space="preserve">29</w:t>
-      </w:r>
-      <w:r>
-        <w:t xml:space="preserve">, 265–284.</w:t>
-      </w:r>
-    </w:p>
-    <w:bookmarkEnd w:id="51"/>
-    <w:bookmarkStart w:id="52" w:name="ref-oliver1935"/>
+        <w:t xml:space="preserve">20</w:t>
+      </w:r>
+      <w:r>
+        <w:t xml:space="preserve">, 31–44.</w:t>
+      </w:r>
+    </w:p>
+    <w:bookmarkEnd w:id="53"/>
+    <w:bookmarkStart w:id="54" w:name="ref-salles2006"/>
     <w:p>
       <w:pPr>
         <w:pStyle w:val="Bibliographie"/>
       </w:pPr>
       <w:r>
-        <w:t xml:space="preserve">15.</w:t>
+        <w:t xml:space="preserve">17.</w:t>
       </w:r>
       <w:r>
         <w:t xml:space="preserve"> </w:t>
@@ -2083,29 +2751,85 @@
         <w:t xml:space="preserve">	</w:t>
       </w:r>
       <w:r>
-        <w:t xml:space="preserve">Oliver-Schneider C. 1935 Mam</w:t>
-      </w:r>
-      <w:r>
-        <w:t xml:space="preserve">ı́</w:t>
-      </w:r>
-      <w:r>
-        <w:t xml:space="preserve">feros f</w:t>
-      </w:r>
-      <w:r>
+        <w:t xml:space="preserve">Salles LO. 2006</w:t>
+      </w:r>
+      <w:r>
+        <w:t xml:space="preserve"> </w:t>
+      </w:r>
+      <w:r>
+        <w:rPr>
+          <w:iCs/>
+          <w:i/>
+        </w:rPr>
+        <w:t xml:space="preserve">Quarternary mammals from serra da bodoquena, mato grosso do sul, brazil</w:t>
+      </w:r>
+      <w:r>
+        <w:t xml:space="preserve">. Oficina Gr</w:t>
+      </w:r>
+      <w:r>
+        <w:t xml:space="preserve">á</w:t>
+      </w:r>
+      <w:r>
+        <w:t xml:space="preserve">fica da Univ. do Brasil.</w:t>
+      </w:r>
+      <w:r>
+        <w:t xml:space="preserve"> </w:t>
+      </w:r>
+    </w:p>
+    <w:bookmarkEnd w:id="54"/>
+    <w:bookmarkStart w:id="55" w:name="ref-marshall1991"/>
+    <w:p>
+      <w:pPr>
+        <w:pStyle w:val="Bibliographie"/>
+      </w:pPr>
+      <w:r>
+        <w:t xml:space="preserve">18.</w:t>
+      </w:r>
+      <w:r>
+        <w:t xml:space="preserve"> </w:t>
+      </w:r>
+      <w:r>
+        <w:t xml:space="preserve">	</w:t>
+      </w:r>
+      <w:r>
+        <w:t xml:space="preserve">Marshall LG, Sempere T,</w:t>
+      </w:r>
+      <w:r>
+        <w:t xml:space="preserve"> </w:t>
+      </w:r>
+      <w:r>
+        <w:rPr>
+          <w:iCs/>
+          <w:i/>
+        </w:rPr>
+        <w:t xml:space="preserve">et al.</w:t>
+      </w:r>
+      <w:r>
+        <w:t xml:space="preserve"> 1991 The eocene to pleistocene vertebrates of bolivia and their stratigraphic context: A review.</w:t>
+      </w:r>
+      <w:r>
+        <w:t xml:space="preserve"> </w:t>
+      </w:r>
+      <w:r>
+        <w:rPr>
+          <w:iCs/>
+          <w:i/>
+        </w:rPr>
+        <w:t xml:space="preserve">F</w:t>
+      </w:r>
+      <w:r>
+        <w:rPr>
+          <w:iCs/>
+          <w:i/>
+        </w:rPr>
         <w:t xml:space="preserve">ó</w:t>
       </w:r>
       <w:r>
-        <w:t xml:space="preserve">siles de chile (adiciones y correcciones a la lista preliminar).</w:t>
-      </w:r>
-      <w:r>
-        <w:t xml:space="preserve"> </w:t>
-      </w:r>
-      <w:r>
-        <w:rPr>
-          <w:iCs/>
-          <w:i/>
-        </w:rPr>
-        <w:t xml:space="preserve">Revista Chilena de Historia Natural</w:t>
+        <w:rPr>
+          <w:iCs/>
+          <w:i/>
+        </w:rPr>
+        <w:t xml:space="preserve">siles y facies de Bolivia</w:t>
       </w:r>
       <w:r>
         <w:t xml:space="preserve"> </w:t>
@@ -2115,20 +2839,20 @@
           <w:bCs/>
           <w:b/>
         </w:rPr>
-        <w:t xml:space="preserve">39</w:t>
-      </w:r>
-      <w:r>
-        <w:t xml:space="preserve">, 297–304.</w:t>
-      </w:r>
-    </w:p>
-    <w:bookmarkEnd w:id="52"/>
-    <w:bookmarkStart w:id="53" w:name="ref-canto2010"/>
+        <w:t xml:space="preserve">1</w:t>
+      </w:r>
+      <w:r>
+        <w:t xml:space="preserve">, 631–652.</w:t>
+      </w:r>
+    </w:p>
+    <w:bookmarkEnd w:id="55"/>
+    <w:bookmarkStart w:id="56" w:name="ref-macfadden2013"/>
     <w:p>
       <w:pPr>
         <w:pStyle w:val="Bibliographie"/>
       </w:pPr>
       <w:r>
-        <w:t xml:space="preserve">16.</w:t>
+        <w:t xml:space="preserve">19.</w:t>
       </w:r>
       <w:r>
         <w:t xml:space="preserve"> </w:t>
@@ -2137,43 +2861,17 @@
         <w:t xml:space="preserve">	</w:t>
       </w:r>
       <w:r>
-        <w:t xml:space="preserve">Canto J, Yáñez J, Rovira J. 2010 Estado actual del conocimiento de los mam</w:t>
-      </w:r>
-      <w:r>
-        <w:t xml:space="preserve">ı́</w:t>
-      </w:r>
-      <w:r>
-        <w:t xml:space="preserve">feros f</w:t>
-      </w:r>
-      <w:r>
-        <w:t xml:space="preserve">ó</w:t>
-      </w:r>
-      <w:r>
-        <w:t xml:space="preserve">siles de chile.</w:t>
-      </w:r>
-      <w:r>
-        <w:t xml:space="preserve"> </w:t>
-      </w:r>
-      <w:r>
-        <w:rPr>
-          <w:iCs/>
-          <w:i/>
-        </w:rPr>
-        <w:t xml:space="preserve">Estudios Geol</w:t>
-      </w:r>
-      <w:r>
-        <w:rPr>
-          <w:iCs/>
-          <w:i/>
-        </w:rPr>
-        <w:t xml:space="preserve">ó</w:t>
-      </w:r>
-      <w:r>
-        <w:rPr>
-          <w:iCs/>
-          <w:i/>
-        </w:rPr>
-        <w:t xml:space="preserve">gicos</w:t>
+        <w:t xml:space="preserve">MacFadden BJ. 2013 Dispersal of pleistocene equus (family equidae) into south america and calibration of GABI 3 based on evidence from tarija, bolivia.</w:t>
+      </w:r>
+      <w:r>
+        <w:t xml:space="preserve"> </w:t>
+      </w:r>
+      <w:r>
+        <w:rPr>
+          <w:iCs/>
+          <w:i/>
+        </w:rPr>
+        <w:t xml:space="preserve">PloS one</w:t>
       </w:r>
       <w:r>
         <w:t xml:space="preserve"> </w:t>
@@ -2183,20 +2881,20 @@
           <w:bCs/>
           <w:b/>
         </w:rPr>
-        <w:t xml:space="preserve">66</w:t>
-      </w:r>
-      <w:r>
-        <w:t xml:space="preserve">, 255–284.</w:t>
-      </w:r>
-    </w:p>
-    <w:bookmarkEnd w:id="53"/>
-    <w:bookmarkStart w:id="54" w:name="ref-pujos2004"/>
+        <w:t xml:space="preserve">8</w:t>
+      </w:r>
+      <w:r>
+        <w:t xml:space="preserve">, e59277.</w:t>
+      </w:r>
+    </w:p>
+    <w:bookmarkEnd w:id="56"/>
+    <w:bookmarkStart w:id="57" w:name="ref-coltorti2007"/>
     <w:p>
       <w:pPr>
         <w:pStyle w:val="Bibliographie"/>
       </w:pPr>
       <w:r>
-        <w:t xml:space="preserve">17.</w:t>
+        <w:t xml:space="preserve">20.</w:t>
       </w:r>
       <w:r>
         <w:t xml:space="preserve"> </w:t>
@@ -2205,17 +2903,30 @@
         <w:t xml:space="preserve">	</w:t>
       </w:r>
       <w:r>
-        <w:t xml:space="preserve">Pujos F, Salas R. 2004 A new species of megatherium (mammalia: Xenarthra: Megatheriidae) from the pleistocene of sacaco and tres ventanas, peru.</w:t>
-      </w:r>
-      <w:r>
-        <w:t xml:space="preserve"> </w:t>
-      </w:r>
-      <w:r>
-        <w:rPr>
-          <w:iCs/>
-          <w:i/>
-        </w:rPr>
-        <w:t xml:space="preserve">Palaeontology</w:t>
+        <w:t xml:space="preserve">Coltorti M</w:t>
+      </w:r>
+      <w:r>
+        <w:t xml:space="preserve"> </w:t>
+      </w:r>
+      <w:r>
+        <w:rPr>
+          <w:iCs/>
+          <w:i/>
+        </w:rPr>
+        <w:t xml:space="preserve">et al.</w:t>
+      </w:r>
+      <w:r>
+        <w:t xml:space="preserve"> 2007 Last glacial mammals in south america: A new scenario from the tarija basin (bolivia).</w:t>
+      </w:r>
+      <w:r>
+        <w:t xml:space="preserve"> </w:t>
+      </w:r>
+      <w:r>
+        <w:rPr>
+          <w:iCs/>
+          <w:i/>
+        </w:rPr>
+        <w:t xml:space="preserve">Naturwissenschaften</w:t>
       </w:r>
       <w:r>
         <w:t xml:space="preserve"> </w:t>
@@ -2225,20 +2936,20 @@
           <w:bCs/>
           <w:b/>
         </w:rPr>
-        <w:t xml:space="preserve">47</w:t>
-      </w:r>
-      <w:r>
-        <w:t xml:space="preserve">, 579–604.</w:t>
-      </w:r>
-    </w:p>
-    <w:bookmarkEnd w:id="54"/>
-    <w:bookmarkStart w:id="55" w:name="ref-reig1957"/>
+        <w:t xml:space="preserve">94</w:t>
+      </w:r>
+      <w:r>
+        <w:t xml:space="preserve">, 288–299.</w:t>
+      </w:r>
+    </w:p>
+    <w:bookmarkEnd w:id="57"/>
+    <w:bookmarkStart w:id="58" w:name="ref-steadman1986"/>
     <w:p>
       <w:pPr>
         <w:pStyle w:val="Bibliographie"/>
       </w:pPr>
       <w:r>
-        <w:t xml:space="preserve">18.</w:t>
+        <w:t xml:space="preserve">21.</w:t>
       </w:r>
       <w:r>
         <w:t xml:space="preserve"> </w:t>
@@ -2247,19 +2958,35 @@
         <w:t xml:space="preserve">	</w:t>
       </w:r>
       <w:r>
-        <w:t xml:space="preserve">Reig OA. 1957 Un must</w:t>
-      </w:r>
-      <w:r>
-        <w:t xml:space="preserve">é</w:t>
-      </w:r>
-      <w:r>
-        <w:t xml:space="preserve">lido del g</w:t>
-      </w:r>
-      <w:r>
-        <w:t xml:space="preserve">é</w:t>
-      </w:r>
-      <w:r>
-        <w:t xml:space="preserve">nero galictis del eocuartario de la provincia de buenos aires.</w:t>
+        <w:t xml:space="preserve">Steadman DW. 1986 Holocene vertebrate fossils from isla floreana, gal</w:t>
+      </w:r>
+      <w:r>
+        <w:t xml:space="preserve">á</w:t>
+      </w:r>
+      <w:r>
+        <w:t xml:space="preserve">pagos.</w:t>
+      </w:r>
+      <w:r>
+        <w:t xml:space="preserve"> </w:t>
+      </w:r>
+    </w:p>
+    <w:bookmarkEnd w:id="58"/>
+    <w:bookmarkStart w:id="59" w:name="ref-deschamps2005"/>
+    <w:p>
+      <w:pPr>
+        <w:pStyle w:val="Bibliographie"/>
+      </w:pPr>
+      <w:r>
+        <w:t xml:space="preserve">22.</w:t>
+      </w:r>
+      <w:r>
+        <w:t xml:space="preserve"> </w:t>
+      </w:r>
+      <w:r>
+        <w:t xml:space="preserve">	</w:t>
+      </w:r>
+      <w:r>
+        <w:t xml:space="preserve">Deschamps CM. 2005 Late cenozoic mammal bio-chronostratigraphy in southwestern buenos aires province, argentina.</w:t>
       </w:r>
       <w:r>
         <w:t xml:space="preserve"> </w:t>
@@ -2279,20 +3006,20 @@
           <w:bCs/>
           <w:b/>
         </w:rPr>
-        <w:t xml:space="preserve">1</w:t>
-      </w:r>
-      <w:r>
-        <w:t xml:space="preserve">, 33–47.</w:t>
-      </w:r>
-    </w:p>
-    <w:bookmarkEnd w:id="55"/>
-    <w:bookmarkStart w:id="56" w:name="ref-de1957"/>
+        <w:t xml:space="preserve">42</w:t>
+      </w:r>
+      <w:r>
+        <w:t xml:space="preserve">, 733–750.</w:t>
+      </w:r>
+    </w:p>
+    <w:bookmarkEnd w:id="59"/>
+    <w:bookmarkStart w:id="60" w:name="ref-alberdi1992"/>
     <w:p>
       <w:pPr>
         <w:pStyle w:val="Bibliographie"/>
       </w:pPr>
       <w:r>
-        <w:t xml:space="preserve">19.</w:t>
+        <w:t xml:space="preserve">23.</w:t>
       </w:r>
       <w:r>
         <w:t xml:space="preserve"> </w:t>
@@ -2301,7 +3028,13 @@
         <w:t xml:space="preserve">	</w:t>
       </w:r>
       <w:r>
-        <w:t xml:space="preserve">Alvarez EF de. 1957 Hypohippidium humahuaquense nov. sp.</w:t>
+        <w:t xml:space="preserve">Alberdi MT, Prado JL. 1992 El registro de hippidion owen, 1869 y equus (amerhippus) hoffstetter, 1950 (mammalia, perissodactyla) en am</w:t>
+      </w:r>
+      <w:r>
+        <w:t xml:space="preserve">é</w:t>
+      </w:r>
+      <w:r>
+        <w:t xml:space="preserve">rica del sur.</w:t>
       </w:r>
       <w:r>
         <w:t xml:space="preserve"> </w:t>
@@ -2321,20 +3054,20 @@
           <w:bCs/>
           <w:b/>
         </w:rPr>
-        <w:t xml:space="preserve">1</w:t>
-      </w:r>
-      <w:r>
-        <w:t xml:space="preserve">, 85–95.</w:t>
-      </w:r>
-    </w:p>
-    <w:bookmarkEnd w:id="56"/>
-    <w:bookmarkStart w:id="57" w:name="ref-cione1996"/>
+        <w:t xml:space="preserve">29</w:t>
+      </w:r>
+      <w:r>
+        <w:t xml:space="preserve">, 265–284.</w:t>
+      </w:r>
+    </w:p>
+    <w:bookmarkEnd w:id="60"/>
+    <w:bookmarkStart w:id="61" w:name="ref-oliver1935"/>
     <w:p>
       <w:pPr>
         <w:pStyle w:val="Bibliographie"/>
       </w:pPr>
       <w:r>
-        <w:t xml:space="preserve">20.</w:t>
+        <w:t xml:space="preserve">24.</w:t>
       </w:r>
       <w:r>
         <w:t xml:space="preserve"> </w:t>
@@ -2343,17 +3076,29 @@
         <w:t xml:space="preserve">	</w:t>
       </w:r>
       <w:r>
-        <w:t xml:space="preserve">Cione AL, Tonni EP. 1996 Reassesment of the pliocene-pleistocene continental time scale of southern south america. Correlation of the type chapadmalalan with bolivian sections.</w:t>
-      </w:r>
-      <w:r>
-        <w:t xml:space="preserve"> </w:t>
-      </w:r>
-      <w:r>
-        <w:rPr>
-          <w:iCs/>
-          <w:i/>
-        </w:rPr>
-        <w:t xml:space="preserve">Journal of South American Earth Sciences</w:t>
+        <w:t xml:space="preserve">Oliver-Schneider C. 1935 Mam</w:t>
+      </w:r>
+      <w:r>
+        <w:t xml:space="preserve">ı́</w:t>
+      </w:r>
+      <w:r>
+        <w:t xml:space="preserve">feros f</w:t>
+      </w:r>
+      <w:r>
+        <w:t xml:space="preserve">ó</w:t>
+      </w:r>
+      <w:r>
+        <w:t xml:space="preserve">siles de chile (adiciones y correcciones a la lista preliminar).</w:t>
+      </w:r>
+      <w:r>
+        <w:t xml:space="preserve"> </w:t>
+      </w:r>
+      <w:r>
+        <w:rPr>
+          <w:iCs/>
+          <w:i/>
+        </w:rPr>
+        <w:t xml:space="preserve">Revista Chilena de Historia Natural</w:t>
       </w:r>
       <w:r>
         <w:t xml:space="preserve"> </w:t>
@@ -2363,20 +3108,268 @@
           <w:bCs/>
           <w:b/>
         </w:rPr>
+        <w:t xml:space="preserve">39</w:t>
+      </w:r>
+      <w:r>
+        <w:t xml:space="preserve">, 297–304.</w:t>
+      </w:r>
+    </w:p>
+    <w:bookmarkEnd w:id="61"/>
+    <w:bookmarkStart w:id="62" w:name="ref-canto2010"/>
+    <w:p>
+      <w:pPr>
+        <w:pStyle w:val="Bibliographie"/>
+      </w:pPr>
+      <w:r>
+        <w:t xml:space="preserve">25.</w:t>
+      </w:r>
+      <w:r>
+        <w:t xml:space="preserve"> </w:t>
+      </w:r>
+      <w:r>
+        <w:t xml:space="preserve">	</w:t>
+      </w:r>
+      <w:r>
+        <w:t xml:space="preserve">Canto J, Yáñez J, Rovira J. 2010 Estado actual del conocimiento de los mam</w:t>
+      </w:r>
+      <w:r>
+        <w:t xml:space="preserve">ı́</w:t>
+      </w:r>
+      <w:r>
+        <w:t xml:space="preserve">feros f</w:t>
+      </w:r>
+      <w:r>
+        <w:t xml:space="preserve">ó</w:t>
+      </w:r>
+      <w:r>
+        <w:t xml:space="preserve">siles de chile.</w:t>
+      </w:r>
+      <w:r>
+        <w:t xml:space="preserve"> </w:t>
+      </w:r>
+      <w:r>
+        <w:rPr>
+          <w:iCs/>
+          <w:i/>
+        </w:rPr>
+        <w:t xml:space="preserve">Estudios Geol</w:t>
+      </w:r>
+      <w:r>
+        <w:rPr>
+          <w:iCs/>
+          <w:i/>
+        </w:rPr>
+        <w:t xml:space="preserve">ó</w:t>
+      </w:r>
+      <w:r>
+        <w:rPr>
+          <w:iCs/>
+          <w:i/>
+        </w:rPr>
+        <w:t xml:space="preserve">gicos</w:t>
+      </w:r>
+      <w:r>
+        <w:t xml:space="preserve"> </w:t>
+      </w:r>
+      <w:r>
+        <w:rPr>
+          <w:bCs/>
+          <w:b/>
+        </w:rPr>
+        <w:t xml:space="preserve">66</w:t>
+      </w:r>
+      <w:r>
+        <w:t xml:space="preserve">, 255–284.</w:t>
+      </w:r>
+    </w:p>
+    <w:bookmarkEnd w:id="62"/>
+    <w:bookmarkStart w:id="63" w:name="ref-pujos2004"/>
+    <w:p>
+      <w:pPr>
+        <w:pStyle w:val="Bibliographie"/>
+      </w:pPr>
+      <w:r>
+        <w:t xml:space="preserve">26.</w:t>
+      </w:r>
+      <w:r>
+        <w:t xml:space="preserve"> </w:t>
+      </w:r>
+      <w:r>
+        <w:t xml:space="preserve">	</w:t>
+      </w:r>
+      <w:r>
+        <w:t xml:space="preserve">Pujos F, Salas R. 2004 A new species of megatherium (mammalia: Xenarthra: Megatheriidae) from the pleistocene of sacaco and tres ventanas, peru.</w:t>
+      </w:r>
+      <w:r>
+        <w:t xml:space="preserve"> </w:t>
+      </w:r>
+      <w:r>
+        <w:rPr>
+          <w:iCs/>
+          <w:i/>
+        </w:rPr>
+        <w:t xml:space="preserve">Palaeontology</w:t>
+      </w:r>
+      <w:r>
+        <w:t xml:space="preserve"> </w:t>
+      </w:r>
+      <w:r>
+        <w:rPr>
+          <w:bCs/>
+          <w:b/>
+        </w:rPr>
+        <w:t xml:space="preserve">47</w:t>
+      </w:r>
+      <w:r>
+        <w:t xml:space="preserve">, 579–604.</w:t>
+      </w:r>
+    </w:p>
+    <w:bookmarkEnd w:id="63"/>
+    <w:bookmarkStart w:id="64" w:name="ref-reig1957"/>
+    <w:p>
+      <w:pPr>
+        <w:pStyle w:val="Bibliographie"/>
+      </w:pPr>
+      <w:r>
+        <w:t xml:space="preserve">27.</w:t>
+      </w:r>
+      <w:r>
+        <w:t xml:space="preserve"> </w:t>
+      </w:r>
+      <w:r>
+        <w:t xml:space="preserve">	</w:t>
+      </w:r>
+      <w:r>
+        <w:t xml:space="preserve">Reig OA. 1957 Un must</w:t>
+      </w:r>
+      <w:r>
+        <w:t xml:space="preserve">é</w:t>
+      </w:r>
+      <w:r>
+        <w:t xml:space="preserve">lido del g</w:t>
+      </w:r>
+      <w:r>
+        <w:t xml:space="preserve">é</w:t>
+      </w:r>
+      <w:r>
+        <w:t xml:space="preserve">nero galictis del eocuartario de la provincia de buenos aires.</w:t>
+      </w:r>
+      <w:r>
+        <w:t xml:space="preserve"> </w:t>
+      </w:r>
+      <w:r>
+        <w:rPr>
+          <w:iCs/>
+          <w:i/>
+        </w:rPr>
+        <w:t xml:space="preserve">Ameghiniana</w:t>
+      </w:r>
+      <w:r>
+        <w:t xml:space="preserve"> </w:t>
+      </w:r>
+      <w:r>
+        <w:rPr>
+          <w:bCs/>
+          <w:b/>
+        </w:rPr>
+        <w:t xml:space="preserve">1</w:t>
+      </w:r>
+      <w:r>
+        <w:t xml:space="preserve">, 33–47.</w:t>
+      </w:r>
+    </w:p>
+    <w:bookmarkEnd w:id="64"/>
+    <w:bookmarkStart w:id="65" w:name="ref-de1957"/>
+    <w:p>
+      <w:pPr>
+        <w:pStyle w:val="Bibliographie"/>
+      </w:pPr>
+      <w:r>
+        <w:t xml:space="preserve">28.</w:t>
+      </w:r>
+      <w:r>
+        <w:t xml:space="preserve"> </w:t>
+      </w:r>
+      <w:r>
+        <w:t xml:space="preserve">	</w:t>
+      </w:r>
+      <w:r>
+        <w:t xml:space="preserve">Alvarez EF de. 1957 Hypohippidium humahuaquense nov. sp.</w:t>
+      </w:r>
+      <w:r>
+        <w:t xml:space="preserve"> </w:t>
+      </w:r>
+      <w:r>
+        <w:rPr>
+          <w:iCs/>
+          <w:i/>
+        </w:rPr>
+        <w:t xml:space="preserve">Ameghiniana</w:t>
+      </w:r>
+      <w:r>
+        <w:t xml:space="preserve"> </w:t>
+      </w:r>
+      <w:r>
+        <w:rPr>
+          <w:bCs/>
+          <w:b/>
+        </w:rPr>
+        <w:t xml:space="preserve">1</w:t>
+      </w:r>
+      <w:r>
+        <w:t xml:space="preserve">, 85–95.</w:t>
+      </w:r>
+    </w:p>
+    <w:bookmarkEnd w:id="65"/>
+    <w:bookmarkStart w:id="66" w:name="ref-cione1996"/>
+    <w:p>
+      <w:pPr>
+        <w:pStyle w:val="Bibliographie"/>
+      </w:pPr>
+      <w:r>
+        <w:t xml:space="preserve">29.</w:t>
+      </w:r>
+      <w:r>
+        <w:t xml:space="preserve"> </w:t>
+      </w:r>
+      <w:r>
+        <w:t xml:space="preserve">	</w:t>
+      </w:r>
+      <w:r>
+        <w:t xml:space="preserve">Cione AL, Tonni EP. 1996 Reassesment of the pliocene-pleistocene continental time scale of southern south america. Correlation of the type chapadmalalan with bolivian sections.</w:t>
+      </w:r>
+      <w:r>
+        <w:t xml:space="preserve"> </w:t>
+      </w:r>
+      <w:r>
+        <w:rPr>
+          <w:iCs/>
+          <w:i/>
+        </w:rPr>
+        <w:t xml:space="preserve">Journal of South American Earth Sciences</w:t>
+      </w:r>
+      <w:r>
+        <w:t xml:space="preserve"> </w:t>
+      </w:r>
+      <w:r>
+        <w:rPr>
+          <w:bCs/>
+          <w:b/>
+        </w:rPr>
         <w:t xml:space="preserve">9</w:t>
       </w:r>
       <w:r>
         <w:t xml:space="preserve">, 221–236.</w:t>
       </w:r>
     </w:p>
-    <w:bookmarkEnd w:id="57"/>
-    <w:bookmarkStart w:id="58" w:name="ref-rusconi1934"/>
+    <w:bookmarkEnd w:id="66"/>
+    <w:bookmarkStart w:id="67" w:name="ref-ubilla1983"/>
     <w:p>
       <w:pPr>
         <w:pStyle w:val="Bibliographie"/>
       </w:pPr>
       <w:r>
-        <w:t xml:space="preserve">21.</w:t>
+        <w:t xml:space="preserve">30.</w:t>
       </w:r>
       <w:r>
         <w:t xml:space="preserve"> </w:t>
@@ -2385,45 +3378,165 @@
         <w:t xml:space="preserve">	</w:t>
       </w:r>
       <w:r>
-        <w:t xml:space="preserve">Rusconi C. 1934 Tercera noticia sobre los vertebrados f</w:t>
-      </w:r>
-      <w:r>
-        <w:t xml:space="preserve">ó</w:t>
-      </w:r>
-      <w:r>
-        <w:t xml:space="preserve">siles de las arenas puelchenses de villa ballester. In</w:t>
-      </w:r>
-      <w:r>
-        <w:t xml:space="preserve"> </w:t>
-      </w:r>
-      <w:r>
-        <w:rPr>
-          <w:iCs/>
-          <w:i/>
-        </w:rPr>
-        <w:t xml:space="preserve">Anales de la sociedad cient</w:t>
-      </w:r>
-      <w:r>
-        <w:rPr>
-          <w:iCs/>
-          <w:i/>
-        </w:rPr>
-        <w:t xml:space="preserve">ı́</w:t>
-      </w:r>
-      <w:r>
-        <w:rPr>
-          <w:iCs/>
-          <w:i/>
-        </w:rPr>
-        <w:t xml:space="preserve">fica argentina</w:t>
-      </w:r>
-      <w:r>
-        <w:t xml:space="preserve">, pp. 19–37.</w:t>
-      </w:r>
-    </w:p>
-    <w:bookmarkEnd w:id="58"/>
-    <w:bookmarkEnd w:id="59"/>
-    <w:bookmarkEnd w:id="60"/>
+        <w:t xml:space="preserve">Ubilla M. 1983 Sobre la presencia de tapires fosiles en el uruguay (mammalia, perissodactyla, tapiridae).</w:t>
+      </w:r>
+      <w:r>
+        <w:t xml:space="preserve"> </w:t>
+      </w:r>
+      <w:r>
+        <w:rPr>
+          <w:iCs/>
+          <w:i/>
+        </w:rPr>
+        <w:t xml:space="preserve">Revista de la Facultad de Humanidades y Ciencias</w:t>
+      </w:r>
+      <w:r>
+        <w:t xml:space="preserve"> </w:t>
+      </w:r>
+      <w:r>
+        <w:rPr>
+          <w:bCs/>
+          <w:b/>
+        </w:rPr>
+        <w:t xml:space="preserve">1</w:t>
+      </w:r>
+      <w:r>
+        <w:t xml:space="preserve">, 85–104.</w:t>
+      </w:r>
+    </w:p>
+    <w:bookmarkEnd w:id="67"/>
+    <w:bookmarkStart w:id="68" w:name="ref-holanda2012"/>
+    <w:p>
+      <w:pPr>
+        <w:pStyle w:val="Bibliographie"/>
+      </w:pPr>
+      <w:r>
+        <w:t xml:space="preserve">31.</w:t>
+      </w:r>
+      <w:r>
+        <w:t xml:space="preserve"> </w:t>
+      </w:r>
+      <w:r>
+        <w:t xml:space="preserve">	</w:t>
+      </w:r>
+      <w:r>
+        <w:t xml:space="preserve">Holanda EC, Rincón AD. 2012 Tapirs from the pleistocene of venezuela.</w:t>
+      </w:r>
+      <w:r>
+        <w:t xml:space="preserve"> </w:t>
+      </w:r>
+      <w:r>
+        <w:rPr>
+          <w:iCs/>
+          <w:i/>
+        </w:rPr>
+        <w:t xml:space="preserve">Acta Palaeontologica Polonica</w:t>
+      </w:r>
+      <w:r>
+        <w:t xml:space="preserve"> </w:t>
+      </w:r>
+      <w:r>
+        <w:rPr>
+          <w:bCs/>
+          <w:b/>
+        </w:rPr>
+        <w:t xml:space="preserve">57</w:t>
+      </w:r>
+      <w:r>
+        <w:t xml:space="preserve">.</w:t>
+      </w:r>
+    </w:p>
+    <w:bookmarkEnd w:id="68"/>
+    <w:bookmarkStart w:id="69" w:name="ref-schneider1927"/>
+    <w:p>
+      <w:pPr>
+        <w:pStyle w:val="Bibliographie"/>
+      </w:pPr>
+      <w:r>
+        <w:t xml:space="preserve">32.</w:t>
+      </w:r>
+      <w:r>
+        <w:t xml:space="preserve"> </w:t>
+      </w:r>
+      <w:r>
+        <w:t xml:space="preserve">	</w:t>
+      </w:r>
+      <w:r>
+        <w:t xml:space="preserve">Schneider CO. 1927 Contribucion a la paleontologfa chilena. El mastodonte de carahue (dibelodon andium, CUV.).</w:t>
+      </w:r>
+      <w:r>
+        <w:t xml:space="preserve"> </w:t>
+      </w:r>
+      <w:r>
+        <w:rPr>
+          <w:iCs/>
+          <w:i/>
+        </w:rPr>
+        <w:t xml:space="preserve">Revista Chilena de Historia Natural</w:t>
+      </w:r>
+      <w:r>
+        <w:t xml:space="preserve"> </w:t>
+      </w:r>
+      <w:r>
+        <w:rPr>
+          <w:bCs/>
+          <w:b/>
+        </w:rPr>
+        <w:t xml:space="preserve">31</w:t>
+      </w:r>
+      <w:r>
+        <w:t xml:space="preserve">, 272–276.</w:t>
+      </w:r>
+    </w:p>
+    <w:bookmarkEnd w:id="69"/>
+    <w:bookmarkStart w:id="70" w:name="ref-ubilla2009"/>
+    <w:p>
+      <w:pPr>
+        <w:pStyle w:val="Bibliographie"/>
+      </w:pPr>
+      <w:r>
+        <w:t xml:space="preserve">33.</w:t>
+      </w:r>
+      <w:r>
+        <w:t xml:space="preserve"> </w:t>
+      </w:r>
+      <w:r>
+        <w:t xml:space="preserve">	</w:t>
+      </w:r>
+      <w:r>
+        <w:t xml:space="preserve">Ubilla M, Perea D, Rinderknecht A, Corona A. 2009 Pleistocene mammals from uruguay: Biostratigraphic, biogeographic and environmental connotations.</w:t>
+      </w:r>
+      <w:r>
+        <w:t xml:space="preserve"> </w:t>
+      </w:r>
+      <w:r>
+        <w:rPr>
+          <w:iCs/>
+          <w:i/>
+        </w:rPr>
+        <w:t xml:space="preserve">Quatern</w:t>
+      </w:r>
+      <w:r>
+        <w:rPr>
+          <w:iCs/>
+          <w:i/>
+        </w:rPr>
+        <w:t xml:space="preserve">á</w:t>
+      </w:r>
+      <w:r>
+        <w:rPr>
+          <w:iCs/>
+          <w:i/>
+        </w:rPr>
+        <w:t xml:space="preserve">rio do Rio Grande do Sul</w:t>
+      </w:r>
+      <w:r>
+        <w:t xml:space="preserve">, 217–230.</w:t>
+      </w:r>
+    </w:p>
+    <w:bookmarkEnd w:id="70"/>
+    <w:bookmarkEnd w:id="71"/>
+    <w:bookmarkEnd w:id="72"/>
     <w:sectPr>
       <w:pgSz w:h="15840" w:w="12240"/>
       <w:pgMar w:bottom="1440" w:footer="720" w:gutter="0" w:header="720" w:left="1440" w:right="1440" w:top="1440"/>

</xml_diff>

<commit_message>
Update hand cleaning based on François' work on Xenarthra
</commit_message>
<xml_diff>
--- a/hand_cleaning_details/hand_cleaning.docx
+++ b/hand_cleaning_details/hand_cleaning.docx
@@ -92,6 +92,33 @@
         <w:t xml:space="preserve"> </w:t>
       </w:r>
       <w:r>
+        <w:t xml:space="preserve">Fabien</w:t>
+      </w:r>
+      <w:r>
+        <w:t xml:space="preserve"> </w:t>
+      </w:r>
+      <w:r>
+        <w:t xml:space="preserve">L.</w:t>
+      </w:r>
+      <w:r>
+        <w:t xml:space="preserve"> </w:t>
+      </w:r>
+      <w:r>
+        <w:t xml:space="preserve">Condamine</w:t>
+      </w:r>
+      <w:r>
+        <w:rPr>
+          <w:vertAlign w:val="superscript"/>
+        </w:rPr>
+        <w:t xml:space="preserve">2</w:t>
+      </w:r>
+      <w:r>
+        <w:t xml:space="preserve">,</w:t>
+      </w:r>
+      <w:r>
+        <w:t xml:space="preserve"> </w:t>
+      </w:r>
+      <w:r>
         <w:t xml:space="preserve">Laurent</w:t>
       </w:r>
       <w:r>
@@ -113,6 +140,30 @@
         <w:t xml:space="preserve"> </w:t>
       </w:r>
       <w:r>
+        <w:t xml:space="preserve">François</w:t>
+      </w:r>
+      <w:r>
+        <w:t xml:space="preserve"> </w:t>
+      </w:r>
+      <w:r>
+        <w:t xml:space="preserve">Pujos</w:t>
+      </w:r>
+      <w:r>
+        <w:rPr>
+          <w:vertAlign w:val="superscript"/>
+        </w:rPr>
+        <w:t xml:space="preserve">3,4</w:t>
+      </w:r>
+      <w:r>
+        <w:t xml:space="preserve"> </w:t>
+      </w:r>
+      <w:r>
+        <w:t xml:space="preserve">and</w:t>
+      </w:r>
+      <w:r>
+        <w:t xml:space="preserve"> </w:t>
+      </w:r>
+      <w:r>
         <w:t xml:space="preserve">Pierre-Olivier</w:t>
       </w:r>
       <w:r>
@@ -127,43 +178,301 @@
         </w:rPr>
         <w:t xml:space="preserve">2</w:t>
       </w:r>
-      <w:r>
-        <w:t xml:space="preserve"> </w:t>
-      </w:r>
-      <w:r>
-        <w:t xml:space="preserve">and</w:t>
-      </w:r>
-      <w:r>
-        <w:t xml:space="preserve"> </w:t>
-      </w:r>
-      <w:r>
-        <w:t xml:space="preserve">Fabien</w:t>
-      </w:r>
-      <w:r>
-        <w:t xml:space="preserve"> </w:t>
-      </w:r>
-      <w:r>
-        <w:t xml:space="preserve">L.</w:t>
-      </w:r>
-      <w:r>
-        <w:t xml:space="preserve"> </w:t>
-      </w:r>
-      <w:r>
-        <w:t xml:space="preserve">Condamine</w:t>
-      </w:r>
+    </w:p>
+    <w:p>
+      <w:pPr>
+        <w:pStyle w:val="Author"/>
+      </w:pPr>
+      <w:r>
+        <w:t xml:space="preserve">—</w:t>
+      </w:r>
+    </w:p>
+    <w:p>
+      <w:pPr>
+        <w:pStyle w:val="Author"/>
+      </w:pPr>
       <w:r>
         <w:rPr>
           <w:vertAlign w:val="superscript"/>
         </w:rPr>
+        <w:t xml:space="preserve">1</w:t>
+      </w:r>
+      <w:r>
+        <w:t xml:space="preserve">Département</w:t>
+      </w:r>
+      <w:r>
+        <w:t xml:space="preserve"> </w:t>
+      </w:r>
+      <w:r>
+        <w:t xml:space="preserve">de</w:t>
+      </w:r>
+      <w:r>
+        <w:t xml:space="preserve"> </w:t>
+      </w:r>
+      <w:r>
+        <w:t xml:space="preserve">Biologie,</w:t>
+      </w:r>
+      <w:r>
+        <w:t xml:space="preserve"> </w:t>
+      </w:r>
+      <w:r>
+        <w:t xml:space="preserve">École</w:t>
+      </w:r>
+      <w:r>
+        <w:t xml:space="preserve"> </w:t>
+      </w:r>
+      <w:r>
+        <w:t xml:space="preserve">Normale</w:t>
+      </w:r>
+      <w:r>
+        <w:t xml:space="preserve"> </w:t>
+      </w:r>
+      <w:r>
+        <w:t xml:space="preserve">Supérieure</w:t>
+      </w:r>
+      <w:r>
+        <w:t xml:space="preserve"> </w:t>
+      </w:r>
+      <w:r>
+        <w:t xml:space="preserve">de</w:t>
+      </w:r>
+      <w:r>
+        <w:t xml:space="preserve"> </w:t>
+      </w:r>
+      <w:r>
+        <w:t xml:space="preserve">Lyon,</w:t>
+      </w:r>
+      <w:r>
+        <w:t xml:space="preserve"> </w:t>
+      </w:r>
+      <w:r>
+        <w:t xml:space="preserve">Université</w:t>
+      </w:r>
+      <w:r>
+        <w:t xml:space="preserve"> </w:t>
+      </w:r>
+      <w:r>
+        <w:t xml:space="preserve">Claude</w:t>
+      </w:r>
+      <w:r>
+        <w:t xml:space="preserve"> </w:t>
+      </w:r>
+      <w:r>
+        <w:t xml:space="preserve">Bernard</w:t>
+      </w:r>
+      <w:r>
+        <w:t xml:space="preserve"> </w:t>
+      </w:r>
+      <w:r>
+        <w:t xml:space="preserve">Lyon</w:t>
+      </w:r>
+      <w:r>
+        <w:t xml:space="preserve"> </w:t>
+      </w:r>
+      <w:r>
+        <w:t xml:space="preserve">1,</w:t>
+      </w:r>
+      <w:r>
+        <w:t xml:space="preserve"> </w:t>
+      </w:r>
+      <w:r>
+        <w:t xml:space="preserve">69342</w:t>
+      </w:r>
+      <w:r>
+        <w:t xml:space="preserve"> </w:t>
+      </w:r>
+      <w:r>
+        <w:t xml:space="preserve">Lyon</w:t>
+      </w:r>
+      <w:r>
+        <w:t xml:space="preserve"> </w:t>
+      </w:r>
+      <w:r>
+        <w:t xml:space="preserve">Cedex</w:t>
+      </w:r>
+      <w:r>
+        <w:t xml:space="preserve"> </w:t>
+      </w:r>
+      <w:r>
+        <w:t xml:space="preserve">07,</w:t>
+      </w:r>
+      <w:r>
+        <w:t xml:space="preserve"> </w:t>
+      </w:r>
+      <w:r>
+        <w:t xml:space="preserve">France.</w:t>
+      </w:r>
+    </w:p>
+    <w:p>
+      <w:pPr>
+        <w:pStyle w:val="Author"/>
+      </w:pPr>
+      <w:r>
+        <w:rPr>
+          <w:vertAlign w:val="superscript"/>
+        </w:rPr>
         <w:t xml:space="preserve">2</w:t>
       </w:r>
+      <w:r>
+        <w:t xml:space="preserve">CNRS,</w:t>
+      </w:r>
+      <w:r>
+        <w:t xml:space="preserve"> </w:t>
+      </w:r>
+      <w:r>
+        <w:t xml:space="preserve">UMR</w:t>
+      </w:r>
+      <w:r>
+        <w:t xml:space="preserve"> </w:t>
+      </w:r>
+      <w:r>
+        <w:t xml:space="preserve">5554</w:t>
+      </w:r>
+      <w:r>
+        <w:t xml:space="preserve"> </w:t>
+      </w:r>
+      <w:r>
+        <w:t xml:space="preserve">Institut</w:t>
+      </w:r>
+      <w:r>
+        <w:t xml:space="preserve"> </w:t>
+      </w:r>
+      <w:r>
+        <w:t xml:space="preserve">des</w:t>
+      </w:r>
+      <w:r>
+        <w:t xml:space="preserve"> </w:t>
+      </w:r>
+      <w:r>
+        <w:t xml:space="preserve">Sciences</w:t>
+      </w:r>
+      <w:r>
+        <w:t xml:space="preserve"> </w:t>
+      </w:r>
+      <w:r>
+        <w:t xml:space="preserve">de</w:t>
+      </w:r>
+      <w:r>
+        <w:t xml:space="preserve"> </w:t>
+      </w:r>
+      <w:r>
+        <w:t xml:space="preserve">l’Évolution</w:t>
+      </w:r>
+      <w:r>
+        <w:t xml:space="preserve"> </w:t>
+      </w:r>
+      <w:r>
+        <w:t xml:space="preserve">de</w:t>
+      </w:r>
+      <w:r>
+        <w:t xml:space="preserve"> </w:t>
+      </w:r>
+      <w:r>
+        <w:t xml:space="preserve">Montpellier,</w:t>
+      </w:r>
+      <w:r>
+        <w:t xml:space="preserve"> </w:t>
+      </w:r>
+      <w:r>
+        <w:t xml:space="preserve">Place</w:t>
+      </w:r>
+      <w:r>
+        <w:t xml:space="preserve"> </w:t>
+      </w:r>
+      <w:r>
+        <w:t xml:space="preserve">Eugène</w:t>
+      </w:r>
+      <w:r>
+        <w:t xml:space="preserve"> </w:t>
+      </w:r>
+      <w:r>
+        <w:t xml:space="preserve">Bataillon,</w:t>
+      </w:r>
+      <w:r>
+        <w:t xml:space="preserve"> </w:t>
+      </w:r>
+      <w:r>
+        <w:t xml:space="preserve">34095</w:t>
+      </w:r>
+      <w:r>
+        <w:t xml:space="preserve"> </w:t>
+      </w:r>
+      <w:r>
+        <w:t xml:space="preserve">Montpellier,</w:t>
+      </w:r>
+      <w:r>
+        <w:t xml:space="preserve"> </w:t>
+      </w:r>
+      <w:r>
+        <w:t xml:space="preserve">France.</w:t>
+      </w:r>
     </w:p>
     <w:p>
       <w:pPr>
         <w:pStyle w:val="Author"/>
       </w:pPr>
       <w:r>
-        <w:t xml:space="preserve">—</w:t>
+        <w:rPr>
+          <w:vertAlign w:val="superscript"/>
+        </w:rPr>
+        <w:t xml:space="preserve">3</w:t>
+      </w:r>
+      <w:r>
+        <w:t xml:space="preserve">Consejo</w:t>
+      </w:r>
+      <w:r>
+        <w:t xml:space="preserve"> </w:t>
+      </w:r>
+      <w:r>
+        <w:t xml:space="preserve">Nacional</w:t>
+      </w:r>
+      <w:r>
+        <w:t xml:space="preserve"> </w:t>
+      </w:r>
+      <w:r>
+        <w:t xml:space="preserve">de</w:t>
+      </w:r>
+      <w:r>
+        <w:t xml:space="preserve"> </w:t>
+      </w:r>
+      <w:r>
+        <w:t xml:space="preserve">Investigaciones</w:t>
+      </w:r>
+      <w:r>
+        <w:t xml:space="preserve"> </w:t>
+      </w:r>
+      <w:r>
+        <w:t xml:space="preserve">Científicas</w:t>
+      </w:r>
+      <w:r>
+        <w:t xml:space="preserve"> </w:t>
+      </w:r>
+      <w:r>
+        <w:t xml:space="preserve">y</w:t>
+      </w:r>
+      <w:r>
+        <w:t xml:space="preserve"> </w:t>
+      </w:r>
+      <w:r>
+        <w:t xml:space="preserve">T</w:t>
+      </w:r>
+      <w:r>
+        <w:t xml:space="preserve"> </w:t>
+      </w:r>
+      <w:r>
+        <w:t xml:space="preserve">́ecnicas</w:t>
+      </w:r>
+      <w:r>
+        <w:t xml:space="preserve"> </w:t>
+      </w:r>
+      <w:r>
+        <w:t xml:space="preserve">(CONICET),</w:t>
+      </w:r>
+      <w:r>
+        <w:t xml:space="preserve"> </w:t>
+      </w:r>
+      <w:r>
+        <w:t xml:space="preserve">Argentina</w:t>
       </w:r>
     </w:p>
     <w:p>
@@ -174,10 +483,16 @@
         <w:rPr>
           <w:vertAlign w:val="superscript"/>
         </w:rPr>
-        <w:t xml:space="preserve">1</w:t>
-      </w:r>
-      <w:r>
-        <w:t xml:space="preserve">Département</w:t>
+        <w:t xml:space="preserve">4</w:t>
+      </w:r>
+      <w:r>
+        <w:t xml:space="preserve">Instituto</w:t>
+      </w:r>
+      <w:r>
+        <w:t xml:space="preserve"> </w:t>
+      </w:r>
+      <w:r>
+        <w:t xml:space="preserve">Argentino</w:t>
       </w:r>
       <w:r>
         <w:t xml:space="preserve"> </w:t>
@@ -189,201 +504,103 @@
         <w:t xml:space="preserve"> </w:t>
       </w:r>
       <w:r>
-        <w:t xml:space="preserve">Biologie,</w:t>
-      </w:r>
-      <w:r>
-        <w:t xml:space="preserve"> </w:t>
-      </w:r>
-      <w:r>
-        <w:t xml:space="preserve">École</w:t>
-      </w:r>
-      <w:r>
-        <w:t xml:space="preserve"> </w:t>
-      </w:r>
-      <w:r>
-        <w:t xml:space="preserve">Normale</w:t>
-      </w:r>
-      <w:r>
-        <w:t xml:space="preserve"> </w:t>
-      </w:r>
-      <w:r>
-        <w:t xml:space="preserve">Supérieure</w:t>
-      </w:r>
-      <w:r>
-        <w:t xml:space="preserve"> </w:t>
-      </w:r>
-      <w:r>
-        <w:t xml:space="preserve">de</w:t>
-      </w:r>
-      <w:r>
-        <w:t xml:space="preserve"> </w:t>
-      </w:r>
-      <w:r>
-        <w:t xml:space="preserve">Lyon,</w:t>
-      </w:r>
-      <w:r>
-        <w:t xml:space="preserve"> </w:t>
-      </w:r>
-      <w:r>
-        <w:t xml:space="preserve">Université</w:t>
-      </w:r>
-      <w:r>
-        <w:t xml:space="preserve"> </w:t>
-      </w:r>
-      <w:r>
-        <w:t xml:space="preserve">Claude</w:t>
-      </w:r>
-      <w:r>
-        <w:t xml:space="preserve"> </w:t>
-      </w:r>
-      <w:r>
-        <w:t xml:space="preserve">Bernard</w:t>
-      </w:r>
-      <w:r>
-        <w:t xml:space="preserve"> </w:t>
-      </w:r>
-      <w:r>
-        <w:t xml:space="preserve">Lyon</w:t>
-      </w:r>
-      <w:r>
-        <w:t xml:space="preserve"> </w:t>
-      </w:r>
-      <w:r>
-        <w:t xml:space="preserve">1,</w:t>
-      </w:r>
-      <w:r>
-        <w:t xml:space="preserve"> </w:t>
-      </w:r>
-      <w:r>
-        <w:t xml:space="preserve">69342</w:t>
-      </w:r>
-      <w:r>
-        <w:t xml:space="preserve"> </w:t>
-      </w:r>
-      <w:r>
-        <w:t xml:space="preserve">Lyon</w:t>
-      </w:r>
-      <w:r>
-        <w:t xml:space="preserve"> </w:t>
-      </w:r>
-      <w:r>
-        <w:t xml:space="preserve">Cedex</w:t>
-      </w:r>
-      <w:r>
-        <w:t xml:space="preserve"> </w:t>
-      </w:r>
-      <w:r>
-        <w:t xml:space="preserve">07,</w:t>
-      </w:r>
-      <w:r>
-        <w:t xml:space="preserve"> </w:t>
-      </w:r>
-      <w:r>
-        <w:t xml:space="preserve">France.</w:t>
-      </w:r>
-    </w:p>
-    <w:p>
-      <w:pPr>
-        <w:pStyle w:val="Author"/>
-      </w:pPr>
-      <w:r>
-        <w:rPr>
-          <w:vertAlign w:val="superscript"/>
-        </w:rPr>
-        <w:t xml:space="preserve">2</w:t>
-      </w:r>
-      <w:r>
-        <w:t xml:space="preserve">CNRS,</w:t>
-      </w:r>
-      <w:r>
-        <w:t xml:space="preserve"> </w:t>
-      </w:r>
-      <w:r>
-        <w:t xml:space="preserve">UMR</w:t>
-      </w:r>
-      <w:r>
-        <w:t xml:space="preserve"> </w:t>
-      </w:r>
-      <w:r>
-        <w:t xml:space="preserve">5554</w:t>
-      </w:r>
-      <w:r>
-        <w:t xml:space="preserve"> </w:t>
-      </w:r>
-      <w:r>
-        <w:t xml:space="preserve">Institut</w:t>
-      </w:r>
-      <w:r>
-        <w:t xml:space="preserve"> </w:t>
-      </w:r>
-      <w:r>
-        <w:t xml:space="preserve">des</w:t>
-      </w:r>
-      <w:r>
-        <w:t xml:space="preserve"> </w:t>
-      </w:r>
-      <w:r>
-        <w:t xml:space="preserve">Sciences</w:t>
-      </w:r>
-      <w:r>
-        <w:t xml:space="preserve"> </w:t>
-      </w:r>
-      <w:r>
-        <w:t xml:space="preserve">de</w:t>
-      </w:r>
-      <w:r>
-        <w:t xml:space="preserve"> </w:t>
-      </w:r>
-      <w:r>
-        <w:t xml:space="preserve">l’Évolution</w:t>
-      </w:r>
-      <w:r>
-        <w:t xml:space="preserve"> </w:t>
-      </w:r>
-      <w:r>
-        <w:t xml:space="preserve">de</w:t>
-      </w:r>
-      <w:r>
-        <w:t xml:space="preserve"> </w:t>
-      </w:r>
-      <w:r>
-        <w:t xml:space="preserve">Montpellier,</w:t>
-      </w:r>
-      <w:r>
-        <w:t xml:space="preserve"> </w:t>
-      </w:r>
-      <w:r>
-        <w:t xml:space="preserve">Place</w:t>
-      </w:r>
-      <w:r>
-        <w:t xml:space="preserve"> </w:t>
-      </w:r>
-      <w:r>
-        <w:t xml:space="preserve">Eugène</w:t>
-      </w:r>
-      <w:r>
-        <w:t xml:space="preserve"> </w:t>
-      </w:r>
-      <w:r>
-        <w:t xml:space="preserve">Bataillon,</w:t>
-      </w:r>
-      <w:r>
-        <w:t xml:space="preserve"> </w:t>
-      </w:r>
-      <w:r>
-        <w:t xml:space="preserve">34095</w:t>
-      </w:r>
-      <w:r>
-        <w:t xml:space="preserve"> </w:t>
-      </w:r>
-      <w:r>
-        <w:t xml:space="preserve">Montpellier,</w:t>
-      </w:r>
-      <w:r>
-        <w:t xml:space="preserve"> </w:t>
-      </w:r>
-      <w:r>
-        <w:t xml:space="preserve">France.</w:t>
+        <w:t xml:space="preserve">Nivología,</w:t>
+      </w:r>
+      <w:r>
+        <w:t xml:space="preserve"> </w:t>
+      </w:r>
+      <w:r>
+        <w:t xml:space="preserve">Glaciología</w:t>
+      </w:r>
+      <w:r>
+        <w:t xml:space="preserve"> </w:t>
+      </w:r>
+      <w:r>
+        <w:t xml:space="preserve">y</w:t>
+      </w:r>
+      <w:r>
+        <w:t xml:space="preserve"> </w:t>
+      </w:r>
+      <w:r>
+        <w:t xml:space="preserve">Ciencias</w:t>
+      </w:r>
+      <w:r>
+        <w:t xml:space="preserve"> </w:t>
+      </w:r>
+      <w:r>
+        <w:t xml:space="preserve">Ambientales</w:t>
+      </w:r>
+      <w:r>
+        <w:t xml:space="preserve"> </w:t>
+      </w:r>
+      <w:r>
+        <w:t xml:space="preserve">(IANIGLA),</w:t>
+      </w:r>
+      <w:r>
+        <w:t xml:space="preserve"> </w:t>
+      </w:r>
+      <w:r>
+        <w:t xml:space="preserve">CCT-CONICET-Mendoza,</w:t>
+      </w:r>
+      <w:r>
+        <w:t xml:space="preserve"> </w:t>
+      </w:r>
+      <w:r>
+        <w:t xml:space="preserve">Av.</w:t>
+      </w:r>
+      <w:r>
+        <w:t xml:space="preserve"> </w:t>
+      </w:r>
+      <w:r>
+        <w:t xml:space="preserve">Ruiz</w:t>
+      </w:r>
+      <w:r>
+        <w:t xml:space="preserve"> </w:t>
+      </w:r>
+      <w:r>
+        <w:t xml:space="preserve">Leal</w:t>
+      </w:r>
+      <w:r>
+        <w:t xml:space="preserve"> </w:t>
+      </w:r>
+      <w:r>
+        <w:t xml:space="preserve">s/n,</w:t>
+      </w:r>
+      <w:r>
+        <w:t xml:space="preserve"> </w:t>
+      </w:r>
+      <w:r>
+        <w:t xml:space="preserve">ParqueGral,</w:t>
+      </w:r>
+      <w:r>
+        <w:t xml:space="preserve"> </w:t>
+      </w:r>
+      <w:r>
+        <w:t xml:space="preserve">San</w:t>
+      </w:r>
+      <w:r>
+        <w:t xml:space="preserve"> </w:t>
+      </w:r>
+      <w:r>
+        <w:t xml:space="preserve">Martín</w:t>
+      </w:r>
+      <w:r>
+        <w:t xml:space="preserve"> </w:t>
+      </w:r>
+      <w:r>
+        <w:t xml:space="preserve">5500,</w:t>
+      </w:r>
+      <w:r>
+        <w:t xml:space="preserve"> </w:t>
+      </w:r>
+      <w:r>
+        <w:t xml:space="preserve">Mendoza,</w:t>
+      </w:r>
+      <w:r>
+        <w:t xml:space="preserve"> </w:t>
+      </w:r>
+      <w:r>
+        <w:t xml:space="preserve">Argentina</w:t>
       </w:r>
     </w:p>
     <w:p>
@@ -912,6 +1129,42 @@
         <w:t xml:space="preserve">Cingulata</w:t>
       </w:r>
     </w:p>
+    <w:p>
+      <w:pPr>
+        <w:pStyle w:val="FirstParagraph"/>
+      </w:pPr>
+      <w:r>
+        <w:t xml:space="preserve">Cleaning was made based on the expertise of F. Pujos, and details of the procedure are available in the</w:t>
+      </w:r>
+      <w:r>
+        <w:t xml:space="preserve"> </w:t>
+      </w:r>
+      <w:r>
+        <w:rPr>
+          <w:rStyle w:val="VerbatimChar"/>
+        </w:rPr>
+        <w:t xml:space="preserve">./data_2023/cleaning_Xenarthra/Xenarthra_FP_2.0.xlsx</w:t>
+      </w:r>
+      <w:r>
+        <w:t xml:space="preserve"> </w:t>
+      </w:r>
+      <w:r>
+        <w:t xml:space="preserve">table, sheet</w:t>
+      </w:r>
+      <w:r>
+        <w:t xml:space="preserve"> </w:t>
+      </w:r>
+      <w:r>
+        <w:rPr>
+          <w:iCs/>
+          <w:i/>
+        </w:rPr>
+        <w:t xml:space="preserve">Cingulata</w:t>
+      </w:r>
+      <w:r>
+        <w:t xml:space="preserve">. Rows highlighted in red (n=261) have been further removed for the rest of the study. Taxon names, ages, localities and formations were updated in red when needed.</w:t>
+      </w:r>
+    </w:p>
     <w:bookmarkEnd w:id="24"/>
     <w:bookmarkStart w:id="25" w:name="chiroptera"/>
     <w:p>
@@ -1817,6 +2070,42 @@
         <w:t xml:space="preserve">Pilosa</w:t>
       </w:r>
     </w:p>
+    <w:p>
+      <w:pPr>
+        <w:pStyle w:val="FirstParagraph"/>
+      </w:pPr>
+      <w:r>
+        <w:t xml:space="preserve">Cleaning was made based on the expertise of F. Pujos, and details of the procedure are available in the</w:t>
+      </w:r>
+      <w:r>
+        <w:t xml:space="preserve"> </w:t>
+      </w:r>
+      <w:r>
+        <w:rPr>
+          <w:rStyle w:val="VerbatimChar"/>
+        </w:rPr>
+        <w:t xml:space="preserve">./data_2023/cleaning_Xenarthra/Xenarthra_FP_2.0.xlsx</w:t>
+      </w:r>
+      <w:r>
+        <w:t xml:space="preserve"> </w:t>
+      </w:r>
+      <w:r>
+        <w:t xml:space="preserve">table, sheet</w:t>
+      </w:r>
+      <w:r>
+        <w:t xml:space="preserve"> </w:t>
+      </w:r>
+      <w:r>
+        <w:rPr>
+          <w:iCs/>
+          <w:i/>
+        </w:rPr>
+        <w:t xml:space="preserve">Pilosa</w:t>
+      </w:r>
+      <w:r>
+        <w:t xml:space="preserve">. Rows highlighted in red (n=180) have been further removed for the rest of the study. Taxon names, ages, localities and formations were updated in red when needed.</w:t>
+      </w:r>
+    </w:p>
     <w:bookmarkEnd w:id="32"/>
     <w:bookmarkStart w:id="33" w:name="primates"/>
     <w:p>
@@ -2570,7 +2859,7 @@
         <w:t xml:space="preserve">[43]</w:t>
       </w:r>
       <w:r>
-        <w:t xml:space="preserve">) were set to Late Eocene (33.9-41.2 Ma). Same for</w:t>
+        <w:t xml:space="preserve">) were set to Bartonian-Priabonian (33.9-41.2 Ma). Same for</w:t>
       </w:r>
       <w:r>
         <w:t xml:space="preserve"> </w:t>
@@ -3025,7 +3314,7 @@
         <w:t xml:space="preserve">[45]</w:t>
       </w:r>
       <w:r>
-        <w:t xml:space="preserve">) were set to Late Eocene (33.9-41.2 Ma).</w:t>
+        <w:t xml:space="preserve">) were set to Bartonian-Priabonian (33.9-41.2 Ma).</w:t>
       </w:r>
       <w:r>
         <w:t xml:space="preserve"> </w:t>

</xml_diff>

<commit_message>
added new simulation figures
</commit_message>
<xml_diff>
--- a/hand_cleaning_details/hand_cleaning.docx
+++ b/hand_cleaning_details/hand_cleaning.docx
@@ -119,6 +119,81 @@
         <w:t xml:space="preserve"> </w:t>
       </w:r>
       <w:r>
+        <w:t xml:space="preserve">François</w:t>
+      </w:r>
+      <w:r>
+        <w:t xml:space="preserve"> </w:t>
+      </w:r>
+      <w:r>
+        <w:t xml:space="preserve">Pujos</w:t>
+      </w:r>
+      <w:r>
+        <w:rPr>
+          <w:vertAlign w:val="superscript"/>
+        </w:rPr>
+        <w:t xml:space="preserve">3,4</w:t>
+      </w:r>
+      <w:r>
+        <w:t xml:space="preserve">,</w:t>
+      </w:r>
+      <w:r>
+        <w:t xml:space="preserve"> </w:t>
+      </w:r>
+      <w:r>
+        <w:t xml:space="preserve">Narla</w:t>
+      </w:r>
+      <w:r>
+        <w:t xml:space="preserve"> </w:t>
+      </w:r>
+      <w:r>
+        <w:t xml:space="preserve">S.</w:t>
+      </w:r>
+      <w:r>
+        <w:t xml:space="preserve"> </w:t>
+      </w:r>
+      <w:r>
+        <w:t xml:space="preserve">Stutz</w:t>
+      </w:r>
+      <w:r>
+        <w:t xml:space="preserve"> </w:t>
+      </w:r>
+      <w:r>
+        <w:rPr>
+          <w:vertAlign w:val="superscript"/>
+        </w:rPr>
+        <w:t xml:space="preserve">2,5</w:t>
+      </w:r>
+      <w:r>
+        <w:t xml:space="preserve">,</w:t>
+      </w:r>
+      <w:r>
+        <w:t xml:space="preserve"> </w:t>
+      </w:r>
+      <w:r>
+        <w:t xml:space="preserve">Pierre-Olivier</w:t>
+      </w:r>
+      <w:r>
+        <w:t xml:space="preserve"> </w:t>
+      </w:r>
+      <w:r>
+        <w:t xml:space="preserve">Antoine</w:t>
+      </w:r>
+      <w:r>
+        <w:rPr>
+          <w:vertAlign w:val="superscript"/>
+        </w:rPr>
+        <w:t xml:space="preserve">2</w:t>
+      </w:r>
+      <w:r>
+        <w:t xml:space="preserve"> </w:t>
+      </w:r>
+      <w:r>
+        <w:t xml:space="preserve">and</w:t>
+      </w:r>
+      <w:r>
+        <w:t xml:space="preserve"> </w:t>
+      </w:r>
+      <w:r>
         <w:t xml:space="preserve">Laurent</w:t>
       </w:r>
       <w:r>
@@ -126,84 +201,6 @@
       </w:r>
       <w:r>
         <w:t xml:space="preserve">Marivaux</w:t>
-      </w:r>
-      <w:r>
-        <w:rPr>
-          <w:vertAlign w:val="superscript"/>
-        </w:rPr>
-        <w:t xml:space="preserve">2</w:t>
-      </w:r>
-      <w:r>
-        <w:t xml:space="preserve">,</w:t>
-      </w:r>
-      <w:r>
-        <w:t xml:space="preserve"> </w:t>
-      </w:r>
-      <w:r>
-        <w:t xml:space="preserve">François</w:t>
-      </w:r>
-      <w:r>
-        <w:t xml:space="preserve"> </w:t>
-      </w:r>
-      <w:r>
-        <w:t xml:space="preserve">Pujos</w:t>
-      </w:r>
-      <w:r>
-        <w:rPr>
-          <w:vertAlign w:val="superscript"/>
-        </w:rPr>
-        <w:t xml:space="preserve">3,4</w:t>
-      </w:r>
-      <w:r>
-        <w:t xml:space="preserve">,</w:t>
-      </w:r>
-      <w:r>
-        <w:t xml:space="preserve"> </w:t>
-      </w:r>
-      <w:r>
-        <w:t xml:space="preserve">Narla</w:t>
-      </w:r>
-      <w:r>
-        <w:t xml:space="preserve"> </w:t>
-      </w:r>
-      <w:r>
-        <w:t xml:space="preserve">S.</w:t>
-      </w:r>
-      <w:r>
-        <w:t xml:space="preserve"> </w:t>
-      </w:r>
-      <w:r>
-        <w:t xml:space="preserve">Stutz</w:t>
-      </w:r>
-      <w:r>
-        <w:t xml:space="preserve"> </w:t>
-      </w:r>
-      <w:r>
-        <w:rPr>
-          <w:vertAlign w:val="superscript"/>
-        </w:rPr>
-        <w:t xml:space="preserve">2,5</w:t>
-      </w:r>
-      <w:r>
-        <w:t xml:space="preserve">,</w:t>
-      </w:r>
-      <w:r>
-        <w:t xml:space="preserve"> </w:t>
-      </w:r>
-      <w:r>
-        <w:t xml:space="preserve">and</w:t>
-      </w:r>
-      <w:r>
-        <w:t xml:space="preserve"> </w:t>
-      </w:r>
-      <w:r>
-        <w:t xml:space="preserve">Pierre-Olivier</w:t>
-      </w:r>
-      <w:r>
-        <w:t xml:space="preserve"> </w:t>
-      </w:r>
-      <w:r>
-        <w:t xml:space="preserve">Antoine</w:t>
       </w:r>
       <w:r>
         <w:rPr>
@@ -3237,6 +3234,55 @@
         <w:t xml:space="preserve">Primates</w:t>
       </w:r>
     </w:p>
+    <w:p>
+      <w:pPr>
+        <w:pStyle w:val="FirstParagraph"/>
+      </w:pPr>
+      <w:r>
+        <w:t xml:space="preserve">Ages of Deseadian Soriacebines</w:t>
+      </w:r>
+      <w:r>
+        <w:t xml:space="preserve"> </w:t>
+      </w:r>
+      <w:r>
+        <w:rPr>
+          <w:iCs/>
+          <w:i/>
+        </w:rPr>
+        <w:t xml:space="preserve">Branisella</w:t>
+      </w:r>
+      <w:r>
+        <w:t xml:space="preserve"> </w:t>
+      </w:r>
+      <w:r>
+        <w:t xml:space="preserve">and</w:t>
+      </w:r>
+      <w:r>
+        <w:t xml:space="preserve"> </w:t>
+      </w:r>
+      <w:r>
+        <w:rPr>
+          <w:iCs/>
+          <w:i/>
+        </w:rPr>
+        <w:t xml:space="preserve">Canaanimico</w:t>
+      </w:r>
+      <w:r>
+        <w:t xml:space="preserve"> </w:t>
+      </w:r>
+      <w:r>
+        <w:t xml:space="preserve">were restricted to the 24.5-26 Ma interval according to</w:t>
+      </w:r>
+      <w:r>
+        <w:t xml:space="preserve"> </w:t>
+      </w:r>
+      <w:r>
+        <w:t xml:space="preserve">[49]</w:t>
+      </w:r>
+      <w:r>
+        <w:t xml:space="preserve">.</w:t>
+      </w:r>
+    </w:p>
     <w:bookmarkEnd w:id="34"/>
     <w:bookmarkStart w:id="35" w:name="proboscidea"/>
     <w:p>
@@ -3280,7 +3326,7 @@
         <w:t xml:space="preserve"> </w:t>
       </w:r>
       <w:r>
-        <w:t xml:space="preserve">[49]</w:t>
+        <w:t xml:space="preserve">[50]</w:t>
       </w:r>
       <w:r>
         <w:t xml:space="preserve">) genus named was set to</w:t>
@@ -3318,7 +3364,7 @@
         <w:t xml:space="preserve"> </w:t>
       </w:r>
       <w:r>
-        <w:t xml:space="preserve">[50]</w:t>
+        <w:t xml:space="preserve">[51]</w:t>
       </w:r>
       <w:r>
         <w:t xml:space="preserve">) was synonymised with</w:t>
@@ -3378,7 +3424,7 @@
         <w:t xml:space="preserve"> </w:t>
       </w:r>
       <w:r>
-        <w:t xml:space="preserve">[51]</w:t>
+        <w:t xml:space="preserve">[52]</w:t>
       </w:r>
       <w:r>
         <w:t xml:space="preserve">), formerly described as</w:t>
@@ -3403,7 +3449,7 @@
         <w:t xml:space="preserve"> </w:t>
       </w:r>
       <w:r>
-        <w:t xml:space="preserve">[52]</w:t>
+        <w:t xml:space="preserve">[53]</w:t>
       </w:r>
       <w:r>
         <w:t xml:space="preserve">.</w:t>
@@ -3446,7 +3492,7 @@
         <w:t xml:space="preserve"> </w:t>
       </w:r>
       <w:r>
-        <w:t xml:space="preserve">[53]</w:t>
+        <w:t xml:space="preserve">[54]</w:t>
       </w:r>
       <w:r>
         <w:t xml:space="preserve">.</w:t>
@@ -3536,7 +3582,7 @@
         <w:t xml:space="preserve"> </w:t>
       </w:r>
       <w:r>
-        <w:t xml:space="preserve">[53]</w:t>
+        <w:t xml:space="preserve">[54]</w:t>
       </w:r>
       <w:r>
         <w:t xml:space="preserve">.</w:t>
@@ -3558,7 +3604,7 @@
         <w:t xml:space="preserve"> </w:t>
       </w:r>
       <w:r>
-        <w:t xml:space="preserve">[54]</w:t>
+        <w:t xml:space="preserve">[55]</w:t>
       </w:r>
       <w:r>
         <w:t xml:space="preserve">. Described as an occurrence of</w:t>
@@ -3635,7 +3681,7 @@
         <w:t xml:space="preserve"> </w:t>
       </w:r>
       <w:r>
-        <w:t xml:space="preserve">[55]</w:t>
+        <w:t xml:space="preserve">[56]</w:t>
       </w:r>
       <w:r>
         <w:t xml:space="preserve">.</w:t>
@@ -3673,7 +3719,7 @@
         <w:t xml:space="preserve"> </w:t>
       </w:r>
       <w:r>
-        <w:t xml:space="preserve">[56]</w:t>
+        <w:t xml:space="preserve">[57]</w:t>
       </w:r>
       <w:r>
         <w:t xml:space="preserve">.</w:t>
@@ -3799,7 +3845,7 @@
         <w:t xml:space="preserve"> </w:t>
       </w:r>
       <w:r>
-        <w:t xml:space="preserve">[57]</w:t>
+        <w:t xml:space="preserve">[58]</w:t>
       </w:r>
       <w:r>
         <w:t xml:space="preserve">) was renamed</w:t>
@@ -3904,23 +3950,664 @@
         <w:t xml:space="preserve"> </w:t>
       </w:r>
       <w:r>
+        <w:t xml:space="preserve">[59]</w:t>
+      </w:r>
+      <w:r>
+        <w:t xml:space="preserve">) were set to Priabonian (33.9-37.2 Ma). Same for</w:t>
+      </w:r>
+      <w:r>
+        <w:t xml:space="preserve"> </w:t>
+      </w:r>
+      <w:r>
+        <w:rPr>
+          <w:iCs/>
+          <w:i/>
+        </w:rPr>
+        <w:t xml:space="preserve">Cachiyacuy cf. kummeli</w:t>
+      </w:r>
+      <w:r>
+        <w:t xml:space="preserve">,</w:t>
+      </w:r>
+      <w:r>
+        <w:t xml:space="preserve"> </w:t>
+      </w:r>
+      <w:r>
+        <w:rPr>
+          <w:iCs/>
+          <w:i/>
+        </w:rPr>
+        <w:t xml:space="preserve">Eoespina</w:t>
+      </w:r>
+      <w:r>
+        <w:t xml:space="preserve"> </w:t>
+      </w:r>
+      <w:r>
+        <w:t xml:space="preserve">and</w:t>
+      </w:r>
+      <w:r>
+        <w:t xml:space="preserve"> </w:t>
+      </w:r>
+      <w:r>
+        <w:rPr>
+          <w:iCs/>
+          <w:i/>
+        </w:rPr>
+        <w:t xml:space="preserve">cf. Eoespina</w:t>
+      </w:r>
+      <w:r>
+        <w:t xml:space="preserve"> </w:t>
+      </w:r>
+      <w:r>
+        <w:t xml:space="preserve">(coll. nb. 207062, 207062 and 207065,</w:t>
+      </w:r>
+      <w:r>
+        <w:t xml:space="preserve"> </w:t>
+      </w:r>
+      <w:r>
+        <w:t xml:space="preserve">[59]</w:t>
+      </w:r>
+      <w:r>
+        <w:t xml:space="preserve">) Remaning occurrences of the genus</w:t>
+      </w:r>
+      <w:r>
+        <w:t xml:space="preserve"> </w:t>
+      </w:r>
+      <w:r>
+        <w:rPr>
+          <w:iCs/>
+          <w:i/>
+        </w:rPr>
+        <w:t xml:space="preserve">Cachiyacuy</w:t>
+      </w:r>
+      <w:r>
+        <w:t xml:space="preserve"> </w:t>
+      </w:r>
+      <w:r>
+        <w:t xml:space="preserve">(four in total) were set to Late Eocene (33.9-41.2 Ma).</w:t>
+      </w:r>
+      <w:r>
+        <w:br/>
+      </w:r>
+      <w:r>
+        <w:rPr>
+          <w:iCs/>
+          <w:i/>
+        </w:rPr>
+        <w:t xml:space="preserve">Canaanimys maquiensis</w:t>
+      </w:r>
+      <w:r>
+        <w:t xml:space="preserve"> </w:t>
+      </w:r>
+      <w:r>
+        <w:t xml:space="preserve">(coll. nb. 149523,</w:t>
+      </w:r>
+      <w:r>
+        <w:t xml:space="preserve"> </w:t>
+      </w:r>
+      <w:r>
         <w:t xml:space="preserve">[58]</w:t>
       </w:r>
       <w:r>
-        <w:t xml:space="preserve">) were set to Priabonian (33.9-37.2 Ma). Same for</w:t>
-      </w:r>
-      <w:r>
-        <w:t xml:space="preserve"> </w:t>
-      </w:r>
-      <w:r>
-        <w:rPr>
-          <w:iCs/>
-          <w:i/>
-        </w:rPr>
-        <w:t xml:space="preserve">Cachiyacuy cf. kummeli</w:t>
-      </w:r>
-      <w:r>
-        <w:t xml:space="preserve">,</w:t>
+        <w:t xml:space="preserve">) was renamed</w:t>
+      </w:r>
+      <w:r>
+        <w:t xml:space="preserve"> </w:t>
+      </w:r>
+      <w:r>
+        <w:rPr>
+          <w:iCs/>
+          <w:i/>
+        </w:rPr>
+        <w:t xml:space="preserve">Canaanimys sp.</w:t>
+      </w:r>
+      <w:r>
+        <w:t xml:space="preserve"> </w:t>
+      </w:r>
+      <w:r>
+        <w:t xml:space="preserve">as taxonomic assignation under debate.</w:t>
+      </w:r>
+    </w:p>
+    <w:p>
+      <w:pPr>
+        <w:pStyle w:val="Corpsdetexte"/>
+      </w:pPr>
+      <w:r>
+        <w:t xml:space="preserve">Time boundaries of four</w:t>
+      </w:r>
+      <w:r>
+        <w:t xml:space="preserve"> </w:t>
+      </w:r>
+      <w:r>
+        <w:rPr>
+          <w:iCs/>
+          <w:i/>
+        </w:rPr>
+        <w:t xml:space="preserve">Cachiyacuy kummeli</w:t>
+      </w:r>
+      <w:r>
+        <w:t xml:space="preserve"> </w:t>
+      </w:r>
+      <w:r>
+        <w:t xml:space="preserve">occurrences (coll. nb. 144474,</w:t>
+      </w:r>
+      <w:r>
+        <w:t xml:space="preserve"> </w:t>
+      </w:r>
+      <w:r>
+        <w:t xml:space="preserve">[60]</w:t>
+      </w:r>
+      <w:r>
+        <w:t xml:space="preserve">; 176136,</w:t>
+      </w:r>
+      <w:r>
+        <w:t xml:space="preserve"> </w:t>
+      </w:r>
+      <w:r>
+        <w:t xml:space="preserve">[61]</w:t>
+      </w:r>
+      <w:r>
+        <w:t xml:space="preserve">, 207067 and 207062</w:t>
+      </w:r>
+      <w:r>
+        <w:t xml:space="preserve"> </w:t>
+      </w:r>
+      <w:r>
+        <w:t xml:space="preserve">[59]</w:t>
+      </w:r>
+      <w:r>
+        <w:t xml:space="preserve">) were set to Bartonian-Priabonian (33.9-41.2 Ma). Same for</w:t>
+      </w:r>
+      <w:r>
+        <w:t xml:space="preserve"> </w:t>
+      </w:r>
+      <w:r>
+        <w:rPr>
+          <w:iCs/>
+          <w:i/>
+        </w:rPr>
+        <w:t xml:space="preserve">Eobranisamys sp.</w:t>
+      </w:r>
+      <w:r>
+        <w:t xml:space="preserve"> </w:t>
+      </w:r>
+      <w:r>
+        <w:t xml:space="preserve">(coll. nb. 176151,</w:t>
+      </w:r>
+      <w:r>
+        <w:t xml:space="preserve"> </w:t>
+      </w:r>
+      <w:r>
+        <w:t xml:space="preserve">[61]</w:t>
+      </w:r>
+      <w:r>
+        <w:t xml:space="preserve">) and for all occurrences from the 144474 collection, including one</w:t>
+      </w:r>
+      <w:r>
+        <w:t xml:space="preserve"> </w:t>
+      </w:r>
+      <w:r>
+        <w:rPr>
+          <w:iCs/>
+          <w:i/>
+        </w:rPr>
+        <w:t xml:space="preserve">Chachapoyamys cf. kathetos</w:t>
+      </w:r>
+      <w:r>
+        <w:t xml:space="preserve"> </w:t>
+      </w:r>
+      <w:r>
+        <w:t xml:space="preserve">[54]</w:t>
+      </w:r>
+      <w:r>
+        <w:t xml:space="preserve">, one</w:t>
+      </w:r>
+      <w:r>
+        <w:t xml:space="preserve"> </w:t>
+      </w:r>
+      <w:r>
+        <w:rPr>
+          <w:iCs/>
+          <w:i/>
+        </w:rPr>
+        <w:t xml:space="preserve">Eoespina sp.</w:t>
+      </w:r>
+      <w:r>
+        <w:t xml:space="preserve"> </w:t>
+      </w:r>
+      <w:r>
+        <w:t xml:space="preserve">[60]</w:t>
+      </w:r>
+      <w:r>
+        <w:t xml:space="preserve">, one</w:t>
+      </w:r>
+      <w:r>
+        <w:t xml:space="preserve"> </w:t>
+      </w:r>
+      <w:r>
+        <w:rPr>
+          <w:iCs/>
+          <w:i/>
+        </w:rPr>
+        <w:t xml:space="preserve">Canaanimys maquiensis</w:t>
+      </w:r>
+      <w:r>
+        <w:t xml:space="preserve"> </w:t>
+      </w:r>
+      <w:r>
+        <w:t xml:space="preserve">[60]</w:t>
+      </w:r>
+      <w:r>
+        <w:t xml:space="preserve"> </w:t>
+      </w:r>
+      <w:r>
+        <w:t xml:space="preserve">and one</w:t>
+      </w:r>
+      <w:r>
+        <w:t xml:space="preserve"> </w:t>
+      </w:r>
+      <w:r>
+        <w:rPr>
+          <w:iCs/>
+          <w:i/>
+        </w:rPr>
+        <w:t xml:space="preserve">Eobranisamys javierpardoi</w:t>
+      </w:r>
+      <w:r>
+        <w:t xml:space="preserve"> </w:t>
+      </w:r>
+      <w:r>
+        <w:t xml:space="preserve">[61]</w:t>
+      </w:r>
+      <w:r>
+        <w:t xml:space="preserve">.</w:t>
+      </w:r>
+      <w:r>
+        <w:br/>
+      </w:r>
+      <w:r>
+        <w:t xml:space="preserve">Ages of all occurrences from the collection 149523 were restricted to Rupelian. These included two</w:t>
+      </w:r>
+      <w:r>
+        <w:t xml:space="preserve"> </w:t>
+      </w:r>
+      <w:r>
+        <w:rPr>
+          <w:iCs/>
+          <w:i/>
+        </w:rPr>
+        <w:t xml:space="preserve">cf. Cachiyacuy kummeli</w:t>
+      </w:r>
+      <w:r>
+        <w:t xml:space="preserve"> </w:t>
+      </w:r>
+      <w:r>
+        <w:t xml:space="preserve">occurrences</w:t>
+      </w:r>
+      <w:r>
+        <w:t xml:space="preserve"> </w:t>
+      </w:r>
+      <w:r>
+        <w:t xml:space="preserve">[58]</w:t>
+      </w:r>
+      <w:r>
+        <w:t xml:space="preserve">, one</w:t>
+      </w:r>
+      <w:r>
+        <w:t xml:space="preserve"> </w:t>
+      </w:r>
+      <w:r>
+        <w:rPr>
+          <w:iCs/>
+          <w:i/>
+        </w:rPr>
+        <w:t xml:space="preserve">Canaanimys sp.</w:t>
+      </w:r>
+      <w:r>
+        <w:t xml:space="preserve"> </w:t>
+      </w:r>
+      <w:r>
+        <w:t xml:space="preserve">[58]</w:t>
+      </w:r>
+      <w:r>
+        <w:t xml:space="preserve">, one</w:t>
+      </w:r>
+      <w:r>
+        <w:t xml:space="preserve"> </w:t>
+      </w:r>
+      <w:r>
+        <w:rPr>
+          <w:iCs/>
+          <w:i/>
+        </w:rPr>
+        <w:t xml:space="preserve">Eobranisamys riverai</w:t>
+      </w:r>
+      <w:r>
+        <w:t xml:space="preserve">, one</w:t>
+      </w:r>
+      <w:r>
+        <w:t xml:space="preserve"> </w:t>
+      </w:r>
+      <w:r>
+        <w:rPr>
+          <w:iCs/>
+          <w:i/>
+        </w:rPr>
+        <w:t xml:space="preserve">Eobranisamys romeropittmanae</w:t>
+      </w:r>
+      <w:r>
+        <w:t xml:space="preserve">, one</w:t>
+      </w:r>
+      <w:r>
+        <w:t xml:space="preserve"> </w:t>
+      </w:r>
+      <w:r>
+        <w:rPr>
+          <w:iCs/>
+          <w:i/>
+        </w:rPr>
+        <w:t xml:space="preserve">Eoespina woodi</w:t>
+      </w:r>
+      <w:r>
+        <w:t xml:space="preserve">, one</w:t>
+      </w:r>
+      <w:r>
+        <w:t xml:space="preserve"> </w:t>
+      </w:r>
+      <w:r>
+        <w:rPr>
+          <w:iCs/>
+          <w:i/>
+        </w:rPr>
+        <w:t xml:space="preserve">Eoincamys ameghinoi</w:t>
+      </w:r>
+      <w:r>
+        <w:t xml:space="preserve">, one</w:t>
+      </w:r>
+      <w:r>
+        <w:t xml:space="preserve"> </w:t>
+      </w:r>
+      <w:r>
+        <w:rPr>
+          <w:iCs/>
+          <w:i/>
+        </w:rPr>
+        <w:t xml:space="preserve">Eoincamys pascuali</w:t>
+      </w:r>
+      <w:r>
+        <w:t xml:space="preserve">, one</w:t>
+      </w:r>
+      <w:r>
+        <w:t xml:space="preserve"> </w:t>
+      </w:r>
+      <w:r>
+        <w:rPr>
+          <w:iCs/>
+          <w:i/>
+        </w:rPr>
+        <w:t xml:space="preserve">Eopicure kraglievichi</w:t>
+      </w:r>
+      <w:r>
+        <w:t xml:space="preserve">, one</w:t>
+      </w:r>
+      <w:r>
+        <w:t xml:space="preserve"> </w:t>
+      </w:r>
+      <w:r>
+        <w:rPr>
+          <w:iCs/>
+          <w:i/>
+        </w:rPr>
+        <w:t xml:space="preserve">Eosachacui lavocati</w:t>
+      </w:r>
+      <w:r>
+        <w:t xml:space="preserve">, one</w:t>
+      </w:r>
+      <w:r>
+        <w:t xml:space="preserve"> </w:t>
+      </w:r>
+      <w:r>
+        <w:rPr>
+          <w:iCs/>
+          <w:i/>
+        </w:rPr>
+        <w:t xml:space="preserve">Eosallamys paulacoutoi</w:t>
+      </w:r>
+      <w:r>
+        <w:t xml:space="preserve">, one</w:t>
+      </w:r>
+      <w:r>
+        <w:t xml:space="preserve"> </w:t>
+      </w:r>
+      <w:r>
+        <w:rPr>
+          <w:iCs/>
+          <w:i/>
+        </w:rPr>
+        <w:t xml:space="preserve">Eosallamys simpsoni</w:t>
+      </w:r>
+      <w:r>
+        <w:t xml:space="preserve"> </w:t>
+      </w:r>
+      <w:r>
+        <w:t xml:space="preserve">[62]</w:t>
+      </w:r>
+      <w:r>
+        <w:t xml:space="preserve">, one</w:t>
+      </w:r>
+      <w:r>
+        <w:t xml:space="preserve"> </w:t>
+      </w:r>
+      <w:r>
+        <w:rPr>
+          <w:iCs/>
+          <w:i/>
+        </w:rPr>
+        <w:t xml:space="preserve">Pozomys sp.</w:t>
+      </w:r>
+      <w:r>
+        <w:t xml:space="preserve">, two</w:t>
+      </w:r>
+      <w:r>
+        <w:t xml:space="preserve"> </w:t>
+      </w:r>
+      <w:r>
+        <w:rPr>
+          <w:iCs/>
+          <w:i/>
+        </w:rPr>
+        <w:t xml:space="preserve">Pozomys ucayalensis</w:t>
+      </w:r>
+      <w:r>
+        <w:t xml:space="preserve"> </w:t>
+      </w:r>
+      <w:r>
+        <w:t xml:space="preserve">[58]</w:t>
+      </w:r>
+      <w:r>
+        <w:t xml:space="preserve">, one</w:t>
+      </w:r>
+      <w:r>
+        <w:t xml:space="preserve"> </w:t>
+      </w:r>
+      <w:r>
+        <w:rPr>
+          <w:iCs/>
+          <w:i/>
+        </w:rPr>
+        <w:t xml:space="preserve">Eodelphomys almeidacomposi</w:t>
+      </w:r>
+      <w:r>
+        <w:t xml:space="preserve">, one</w:t>
+      </w:r>
+      <w:r>
+        <w:t xml:space="preserve"> </w:t>
+      </w:r>
+      <w:r>
+        <w:rPr>
+          <w:iCs/>
+          <w:i/>
+        </w:rPr>
+        <w:t xml:space="preserve">Eopululo wigmorei</w:t>
+      </w:r>
+      <w:r>
+        <w:t xml:space="preserve"> </w:t>
+      </w:r>
+      <w:r>
+        <w:t xml:space="preserve">[62]</w:t>
+      </w:r>
+      <w:r>
+        <w:t xml:space="preserve">.</w:t>
+      </w:r>
+      <w:r>
+        <w:br/>
+      </w:r>
+      <w:r>
+        <w:t xml:space="preserve">Ages of two</w:t>
+      </w:r>
+      <w:r>
+        <w:t xml:space="preserve"> </w:t>
+      </w:r>
+      <w:r>
+        <w:rPr>
+          <w:iCs/>
+          <w:i/>
+        </w:rPr>
+        <w:t xml:space="preserve">Sallamys pascuali</w:t>
+      </w:r>
+      <w:r>
+        <w:t xml:space="preserve"> </w:t>
+      </w:r>
+      <w:r>
+        <w:t xml:space="preserve">occurrences (coll. nb. 95688,</w:t>
+      </w:r>
+      <w:r>
+        <w:t xml:space="preserve"> </w:t>
+      </w:r>
+      <w:r>
+        <w:t xml:space="preserve">[63]</w:t>
+      </w:r>
+      <w:r>
+        <w:t xml:space="preserve">; 133539,</w:t>
+      </w:r>
+      <w:r>
+        <w:t xml:space="preserve"> </w:t>
+      </w:r>
+      <w:r>
+        <w:t xml:space="preserve">[64]</w:t>
+      </w:r>
+      <w:r>
+        <w:t xml:space="preserve">), three</w:t>
+      </w:r>
+      <w:r>
+        <w:t xml:space="preserve"> </w:t>
+      </w:r>
+      <w:r>
+        <w:rPr>
+          <w:iCs/>
+          <w:i/>
+        </w:rPr>
+        <w:t xml:space="preserve">Branisamys luribayensis</w:t>
+      </w:r>
+      <w:r>
+        <w:t xml:space="preserve"> </w:t>
+      </w:r>
+      <w:r>
+        <w:t xml:space="preserve">(coll. nb. 95688</w:t>
+      </w:r>
+      <w:r>
+        <w:t xml:space="preserve"> </w:t>
+      </w:r>
+      <w:r>
+        <w:t xml:space="preserve">[63]</w:t>
+      </w:r>
+      <w:r>
+        <w:t xml:space="preserve">; 95688</w:t>
+      </w:r>
+      <w:r>
+        <w:t xml:space="preserve"> </w:t>
+      </w:r>
+      <w:r>
+        <w:t xml:space="preserve">[65]</w:t>
+      </w:r>
+      <w:r>
+        <w:t xml:space="preserve">; 133539</w:t>
+      </w:r>
+      <w:r>
+        <w:t xml:space="preserve"> </w:t>
+      </w:r>
+      <w:r>
+        <w:t xml:space="preserve">[64]</w:t>
+      </w:r>
+      <w:r>
+        <w:t xml:space="preserve">) were sharpened to the 25-26 Ma interval.</w:t>
+      </w:r>
+      <w:r>
+        <w:br/>
+      </w:r>
+      <w:r>
+        <w:t xml:space="preserve">Ages of one</w:t>
+      </w:r>
+      <w:r>
+        <w:t xml:space="preserve"> </w:t>
+      </w:r>
+      <w:r>
+        <w:rPr>
+          <w:iCs/>
+          <w:i/>
+        </w:rPr>
+        <w:t xml:space="preserve">Pozomys ucayalensis</w:t>
+      </w:r>
+      <w:r>
+        <w:t xml:space="preserve"> </w:t>
+      </w:r>
+      <w:r>
+        <w:t xml:space="preserve">(coll. nb. 176129,</w:t>
+      </w:r>
+      <w:r>
+        <w:t xml:space="preserve"> </w:t>
+      </w:r>
+      <w:r>
+        <w:t xml:space="preserve">[61]</w:t>
+      </w:r>
+      <w:r>
+        <w:t xml:space="preserve">) were set to Bartonian-Priabonian (33.9-41.2 Ma).</w:t>
+      </w:r>
+      <w:r>
+        <w:t xml:space="preserve"> </w:t>
+      </w:r>
+      <w:r>
+        <w:t xml:space="preserve">Ages of two</w:t>
+      </w:r>
+      <w:r>
+        <w:t xml:space="preserve"> </w:t>
+      </w:r>
+      <w:r>
+        <w:rPr>
+          <w:iCs/>
+          <w:i/>
+        </w:rPr>
+        <w:t xml:space="preserve">Eoespina sp.</w:t>
+      </w:r>
+      <w:r>
+        <w:t xml:space="preserve"> </w:t>
+      </w:r>
+      <w:r>
+        <w:t xml:space="preserve">occurrences (coll. nb. 176140,</w:t>
+      </w:r>
+      <w:r>
+        <w:t xml:space="preserve"> </w:t>
+      </w:r>
+      <w:r>
+        <w:t xml:space="preserve">[61]</w:t>
+      </w:r>
+      <w:r>
+        <w:t xml:space="preserve">) was restricted to Late Eocene.</w:t>
+      </w:r>
+      <w:r>
+        <w:br/>
+      </w:r>
+      <w:r>
+        <w:t xml:space="preserve">Ages of one</w:t>
       </w:r>
       <w:r>
         <w:t xml:space="preserve"> </w:t>
@@ -3936,7 +4623,7 @@
         <w:t xml:space="preserve"> </w:t>
       </w:r>
       <w:r>
-        <w:t xml:space="preserve">and</w:t>
+        <w:t xml:space="preserve">and one</w:t>
       </w:r>
       <w:r>
         <w:t xml:space="preserve"> </w:t>
@@ -3952,32 +4639,16 @@
         <w:t xml:space="preserve"> </w:t>
       </w:r>
       <w:r>
-        <w:t xml:space="preserve">(coll. nb. 207062, 207062 and 207065,</w:t>
-      </w:r>
-      <w:r>
-        <w:t xml:space="preserve"> </w:t>
-      </w:r>
-      <w:r>
-        <w:t xml:space="preserve">[58]</w:t>
-      </w:r>
-      <w:r>
-        <w:t xml:space="preserve">) Remaning occurrences of the genus</w:t>
-      </w:r>
-      <w:r>
-        <w:t xml:space="preserve"> </w:t>
-      </w:r>
-      <w:r>
-        <w:rPr>
-          <w:iCs/>
-          <w:i/>
-        </w:rPr>
-        <w:t xml:space="preserve">Cachiyacuy</w:t>
-      </w:r>
-      <w:r>
-        <w:t xml:space="preserve"> </w:t>
-      </w:r>
-      <w:r>
-        <w:t xml:space="preserve">(four in total) were set to Late Eocene (33.9-41.2 Ma).</w:t>
+        <w:t xml:space="preserve">occurrence (coll. nb. 207062 and 207065,</w:t>
+      </w:r>
+      <w:r>
+        <w:t xml:space="preserve"> </w:t>
+      </w:r>
+      <w:r>
+        <w:t xml:space="preserve">[59]</w:t>
+      </w:r>
+      <w:r>
+        <w:t xml:space="preserve">) were set to Rupelian.</w:t>
       </w:r>
       <w:r>
         <w:br/>
@@ -3987,19 +4658,19 @@
           <w:iCs/>
           <w:i/>
         </w:rPr>
-        <w:t xml:space="preserve">Canaanimys maquiensis</w:t>
-      </w:r>
-      <w:r>
-        <w:t xml:space="preserve"> </w:t>
-      </w:r>
-      <w:r>
-        <w:t xml:space="preserve">(coll. nb. 149523,</w:t>
-      </w:r>
-      <w:r>
-        <w:t xml:space="preserve"> </w:t>
-      </w:r>
-      <w:r>
-        <w:t xml:space="preserve">[57]</w:t>
+        <w:t xml:space="preserve">Eoincamys pascuali</w:t>
+      </w:r>
+      <w:r>
+        <w:t xml:space="preserve"> </w:t>
+      </w:r>
+      <w:r>
+        <w:t xml:space="preserve">(coll. nb. 207064,</w:t>
+      </w:r>
+      <w:r>
+        <w:t xml:space="preserve"> </w:t>
+      </w:r>
+      <w:r>
+        <w:t xml:space="preserve">[59]</w:t>
       </w:r>
       <w:r>
         <w:t xml:space="preserve">) was renamed</w:t>
@@ -4012,386 +4683,16 @@
           <w:iCs/>
           <w:i/>
         </w:rPr>
-        <w:t xml:space="preserve">Canaanimys sp.</w:t>
-      </w:r>
-      <w:r>
-        <w:t xml:space="preserve"> </w:t>
-      </w:r>
-      <w:r>
-        <w:t xml:space="preserve">as taxonomic assignation under debate.</w:t>
-      </w:r>
-    </w:p>
-    <w:p>
-      <w:pPr>
-        <w:pStyle w:val="Corpsdetexte"/>
-      </w:pPr>
-      <w:r>
-        <w:t xml:space="preserve">Time boundaries of four</w:t>
-      </w:r>
-      <w:r>
-        <w:t xml:space="preserve"> </w:t>
-      </w:r>
-      <w:r>
-        <w:rPr>
-          <w:iCs/>
-          <w:i/>
-        </w:rPr>
-        <w:t xml:space="preserve">Cachiyacuy kummeli</w:t>
-      </w:r>
-      <w:r>
-        <w:t xml:space="preserve"> </w:t>
-      </w:r>
-      <w:r>
-        <w:t xml:space="preserve">occurrences (coll. nb. 144474,</w:t>
-      </w:r>
-      <w:r>
-        <w:t xml:space="preserve"> </w:t>
-      </w:r>
-      <w:r>
-        <w:t xml:space="preserve">[59]</w:t>
-      </w:r>
-      <w:r>
-        <w:t xml:space="preserve">; 176136,</w:t>
-      </w:r>
-      <w:r>
-        <w:t xml:space="preserve"> </w:t>
-      </w:r>
-      <w:r>
-        <w:t xml:space="preserve">[60]</w:t>
-      </w:r>
-      <w:r>
-        <w:t xml:space="preserve">, 207067 and 207062</w:t>
-      </w:r>
-      <w:r>
-        <w:t xml:space="preserve"> </w:t>
-      </w:r>
-      <w:r>
-        <w:t xml:space="preserve">[58]</w:t>
-      </w:r>
-      <w:r>
-        <w:t xml:space="preserve">) were set to Bartonian-Priabonian (33.9-41.2 Ma). Same for</w:t>
-      </w:r>
-      <w:r>
-        <w:t xml:space="preserve"> </w:t>
-      </w:r>
-      <w:r>
-        <w:rPr>
-          <w:iCs/>
-          <w:i/>
-        </w:rPr>
-        <w:t xml:space="preserve">Eobranisamys sp.</w:t>
-      </w:r>
-      <w:r>
-        <w:t xml:space="preserve"> </w:t>
-      </w:r>
-      <w:r>
-        <w:t xml:space="preserve">(coll. nb. 176151,</w:t>
-      </w:r>
-      <w:r>
-        <w:t xml:space="preserve"> </w:t>
-      </w:r>
-      <w:r>
-        <w:t xml:space="preserve">[60]</w:t>
-      </w:r>
-      <w:r>
-        <w:t xml:space="preserve">) and for all occurrences from the 144474 collection, including one</w:t>
-      </w:r>
-      <w:r>
-        <w:t xml:space="preserve"> </w:t>
-      </w:r>
-      <w:r>
-        <w:rPr>
-          <w:iCs/>
-          <w:i/>
-        </w:rPr>
-        <w:t xml:space="preserve">Chachapoyamys cf. kathetos</w:t>
-      </w:r>
-      <w:r>
-        <w:t xml:space="preserve"> </w:t>
-      </w:r>
-      <w:r>
-        <w:t xml:space="preserve">[53]</w:t>
-      </w:r>
-      <w:r>
-        <w:t xml:space="preserve">, one</w:t>
-      </w:r>
-      <w:r>
-        <w:t xml:space="preserve"> </w:t>
-      </w:r>
-      <w:r>
-        <w:rPr>
-          <w:iCs/>
-          <w:i/>
-        </w:rPr>
-        <w:t xml:space="preserve">Eoespina sp.</w:t>
-      </w:r>
-      <w:r>
-        <w:t xml:space="preserve"> </w:t>
-      </w:r>
-      <w:r>
-        <w:t xml:space="preserve">[59]</w:t>
-      </w:r>
-      <w:r>
-        <w:t xml:space="preserve">, one</w:t>
-      </w:r>
-      <w:r>
-        <w:t xml:space="preserve"> </w:t>
-      </w:r>
-      <w:r>
-        <w:rPr>
-          <w:iCs/>
-          <w:i/>
-        </w:rPr>
-        <w:t xml:space="preserve">Canaanimys maquiensis</w:t>
-      </w:r>
-      <w:r>
-        <w:t xml:space="preserve"> </w:t>
-      </w:r>
-      <w:r>
-        <w:t xml:space="preserve">[59]</w:t>
-      </w:r>
-      <w:r>
-        <w:t xml:space="preserve"> </w:t>
-      </w:r>
-      <w:r>
-        <w:t xml:space="preserve">and one</w:t>
-      </w:r>
-      <w:r>
-        <w:t xml:space="preserve"> </w:t>
-      </w:r>
-      <w:r>
-        <w:rPr>
-          <w:iCs/>
-          <w:i/>
-        </w:rPr>
-        <w:t xml:space="preserve">Eobranisamys javierpardoi</w:t>
-      </w:r>
-      <w:r>
-        <w:t xml:space="preserve"> </w:t>
-      </w:r>
-      <w:r>
-        <w:t xml:space="preserve">[60]</w:t>
+        <w:t xml:space="preserve">Eonincamys sp.</w:t>
       </w:r>
       <w:r>
         <w:t xml:space="preserve">.</w:t>
       </w:r>
       <w:r>
-        <w:br/>
-      </w:r>
-      <w:r>
-        <w:t xml:space="preserve">Ages of all occurrences from the collection 149523 were restricted to Rupelian. These included two</w:t>
-      </w:r>
-      <w:r>
-        <w:t xml:space="preserve"> </w:t>
-      </w:r>
-      <w:r>
-        <w:rPr>
-          <w:iCs/>
-          <w:i/>
-        </w:rPr>
-        <w:t xml:space="preserve">cf. Cachiyacuy kummeli</w:t>
-      </w:r>
-      <w:r>
-        <w:t xml:space="preserve"> </w:t>
-      </w:r>
-      <w:r>
-        <w:t xml:space="preserve">occurrences</w:t>
-      </w:r>
-      <w:r>
-        <w:t xml:space="preserve"> </w:t>
-      </w:r>
-      <w:r>
-        <w:t xml:space="preserve">[57]</w:t>
-      </w:r>
-      <w:r>
-        <w:t xml:space="preserve">, one</w:t>
-      </w:r>
-      <w:r>
-        <w:t xml:space="preserve"> </w:t>
-      </w:r>
-      <w:r>
-        <w:rPr>
-          <w:iCs/>
-          <w:i/>
-        </w:rPr>
-        <w:t xml:space="preserve">Canaanimys sp.</w:t>
-      </w:r>
-      <w:r>
-        <w:t xml:space="preserve"> </w:t>
-      </w:r>
-      <w:r>
-        <w:t xml:space="preserve">[57]</w:t>
-      </w:r>
-      <w:r>
-        <w:t xml:space="preserve">, one</w:t>
-      </w:r>
-      <w:r>
-        <w:t xml:space="preserve"> </w:t>
-      </w:r>
-      <w:r>
-        <w:rPr>
-          <w:iCs/>
-          <w:i/>
-        </w:rPr>
-        <w:t xml:space="preserve">Eobranisamys riverai</w:t>
-      </w:r>
-      <w:r>
-        <w:t xml:space="preserve">, one</w:t>
-      </w:r>
-      <w:r>
-        <w:t xml:space="preserve"> </w:t>
-      </w:r>
-      <w:r>
-        <w:rPr>
-          <w:iCs/>
-          <w:i/>
-        </w:rPr>
-        <w:t xml:space="preserve">Eobranisamys romeropittmanae</w:t>
-      </w:r>
-      <w:r>
-        <w:t xml:space="preserve">, one</w:t>
-      </w:r>
-      <w:r>
-        <w:t xml:space="preserve"> </w:t>
-      </w:r>
-      <w:r>
-        <w:rPr>
-          <w:iCs/>
-          <w:i/>
-        </w:rPr>
-        <w:t xml:space="preserve">Eoespina woodi</w:t>
-      </w:r>
-      <w:r>
-        <w:t xml:space="preserve">, one</w:t>
-      </w:r>
-      <w:r>
-        <w:t xml:space="preserve"> </w:t>
-      </w:r>
-      <w:r>
-        <w:rPr>
-          <w:iCs/>
-          <w:i/>
-        </w:rPr>
-        <w:t xml:space="preserve">Eoincamys ameghinoi</w:t>
-      </w:r>
-      <w:r>
-        <w:t xml:space="preserve">, one</w:t>
-      </w:r>
-      <w:r>
-        <w:t xml:space="preserve"> </w:t>
-      </w:r>
-      <w:r>
-        <w:rPr>
-          <w:iCs/>
-          <w:i/>
-        </w:rPr>
-        <w:t xml:space="preserve">Eoincamys pascuali</w:t>
-      </w:r>
-      <w:r>
-        <w:t xml:space="preserve">, one</w:t>
-      </w:r>
-      <w:r>
-        <w:t xml:space="preserve"> </w:t>
-      </w:r>
-      <w:r>
-        <w:rPr>
-          <w:iCs/>
-          <w:i/>
-        </w:rPr>
-        <w:t xml:space="preserve">Eopicure kraglievichi</w:t>
-      </w:r>
-      <w:r>
-        <w:t xml:space="preserve">, one</w:t>
-      </w:r>
-      <w:r>
-        <w:t xml:space="preserve"> </w:t>
-      </w:r>
-      <w:r>
-        <w:rPr>
-          <w:iCs/>
-          <w:i/>
-        </w:rPr>
-        <w:t xml:space="preserve">Eosachacui lavocati</w:t>
-      </w:r>
-      <w:r>
-        <w:t xml:space="preserve">, one</w:t>
-      </w:r>
-      <w:r>
-        <w:t xml:space="preserve"> </w:t>
-      </w:r>
-      <w:r>
-        <w:rPr>
-          <w:iCs/>
-          <w:i/>
-        </w:rPr>
-        <w:t xml:space="preserve">Eosallamys paulacoutoi</w:t>
-      </w:r>
-      <w:r>
-        <w:t xml:space="preserve">, one</w:t>
-      </w:r>
-      <w:r>
-        <w:t xml:space="preserve"> </w:t>
-      </w:r>
-      <w:r>
-        <w:rPr>
-          <w:iCs/>
-          <w:i/>
-        </w:rPr>
-        <w:t xml:space="preserve">Eosallamys simpsoni</w:t>
-      </w:r>
-      <w:r>
-        <w:t xml:space="preserve"> </w:t>
-      </w:r>
-      <w:r>
-        <w:t xml:space="preserve">[61]</w:t>
-      </w:r>
-      <w:r>
-        <w:t xml:space="preserve">, one</w:t>
-      </w:r>
-      <w:r>
-        <w:t xml:space="preserve"> </w:t>
-      </w:r>
-      <w:r>
-        <w:rPr>
-          <w:iCs/>
-          <w:i/>
-        </w:rPr>
-        <w:t xml:space="preserve">Pozomys sp.</w:t>
-      </w:r>
-      <w:r>
-        <w:t xml:space="preserve">, two</w:t>
-      </w:r>
-      <w:r>
-        <w:t xml:space="preserve"> </w:t>
-      </w:r>
-      <w:r>
-        <w:rPr>
-          <w:iCs/>
-          <w:i/>
-        </w:rPr>
-        <w:t xml:space="preserve">Pozomys ucayalensis</w:t>
-      </w:r>
-      <w:r>
-        <w:t xml:space="preserve"> </w:t>
-      </w:r>
-      <w:r>
-        <w:t xml:space="preserve">[57]</w:t>
-      </w:r>
-      <w:r>
-        <w:t xml:space="preserve">, one</w:t>
-      </w:r>
-      <w:r>
-        <w:t xml:space="preserve"> </w:t>
-      </w:r>
-      <w:r>
-        <w:rPr>
-          <w:iCs/>
-          <w:i/>
-        </w:rPr>
-        <w:t xml:space="preserve">Eodelphomys almeidacomposi</w:t>
-      </w:r>
-      <w:r>
-        <w:t xml:space="preserve">, one</w:t>
+        <w:t xml:space="preserve"> </w:t>
+      </w:r>
+      <w:r>
+        <w:t xml:space="preserve">Age range of all Late Oligocene occurrences from the Salla formation, La Paz, Bolivia, was set to 24.5-26 Ma.</w:t>
       </w:r>
       <w:r>
         <w:t xml:space="preserve"> </w:t>
@@ -4407,261 +4708,6 @@
         <w:t xml:space="preserve"> </w:t>
       </w:r>
       <w:r>
-        <w:t xml:space="preserve">[61]</w:t>
-      </w:r>
-      <w:r>
-        <w:t xml:space="preserve">.</w:t>
-      </w:r>
-      <w:r>
-        <w:br/>
-      </w:r>
-      <w:r>
-        <w:t xml:space="preserve">Ages of two</w:t>
-      </w:r>
-      <w:r>
-        <w:t xml:space="preserve"> </w:t>
-      </w:r>
-      <w:r>
-        <w:rPr>
-          <w:iCs/>
-          <w:i/>
-        </w:rPr>
-        <w:t xml:space="preserve">Sallamys pascuali</w:t>
-      </w:r>
-      <w:r>
-        <w:t xml:space="preserve"> </w:t>
-      </w:r>
-      <w:r>
-        <w:t xml:space="preserve">occurrences (coll. nb. 95688,</w:t>
-      </w:r>
-      <w:r>
-        <w:t xml:space="preserve"> </w:t>
-      </w:r>
-      <w:r>
-        <w:t xml:space="preserve">[62]</w:t>
-      </w:r>
-      <w:r>
-        <w:t xml:space="preserve">; 133539,</w:t>
-      </w:r>
-      <w:r>
-        <w:t xml:space="preserve"> </w:t>
-      </w:r>
-      <w:r>
-        <w:t xml:space="preserve">[63]</w:t>
-      </w:r>
-      <w:r>
-        <w:t xml:space="preserve">), three</w:t>
-      </w:r>
-      <w:r>
-        <w:t xml:space="preserve"> </w:t>
-      </w:r>
-      <w:r>
-        <w:rPr>
-          <w:iCs/>
-          <w:i/>
-        </w:rPr>
-        <w:t xml:space="preserve">Branisamys luribayensis</w:t>
-      </w:r>
-      <w:r>
-        <w:t xml:space="preserve"> </w:t>
-      </w:r>
-      <w:r>
-        <w:t xml:space="preserve">(coll. nb. 95688</w:t>
-      </w:r>
-      <w:r>
-        <w:t xml:space="preserve"> </w:t>
-      </w:r>
-      <w:r>
-        <w:t xml:space="preserve">[62]</w:t>
-      </w:r>
-      <w:r>
-        <w:t xml:space="preserve">; 95688</w:t>
-      </w:r>
-      <w:r>
-        <w:t xml:space="preserve"> </w:t>
-      </w:r>
-      <w:r>
-        <w:t xml:space="preserve">[64]</w:t>
-      </w:r>
-      <w:r>
-        <w:t xml:space="preserve">; 133539</w:t>
-      </w:r>
-      <w:r>
-        <w:t xml:space="preserve"> </w:t>
-      </w:r>
-      <w:r>
-        <w:t xml:space="preserve">[63]</w:t>
-      </w:r>
-      <w:r>
-        <w:t xml:space="preserve">) were sharpened to the 25-26 Ma interval.</w:t>
-      </w:r>
-      <w:r>
-        <w:br/>
-      </w:r>
-      <w:r>
-        <w:t xml:space="preserve">Ages of one</w:t>
-      </w:r>
-      <w:r>
-        <w:t xml:space="preserve"> </w:t>
-      </w:r>
-      <w:r>
-        <w:rPr>
-          <w:iCs/>
-          <w:i/>
-        </w:rPr>
-        <w:t xml:space="preserve">Pozomys ucayalensis</w:t>
-      </w:r>
-      <w:r>
-        <w:t xml:space="preserve"> </w:t>
-      </w:r>
-      <w:r>
-        <w:t xml:space="preserve">(coll. nb. 176129,</w:t>
-      </w:r>
-      <w:r>
-        <w:t xml:space="preserve"> </w:t>
-      </w:r>
-      <w:r>
-        <w:t xml:space="preserve">[60]</w:t>
-      </w:r>
-      <w:r>
-        <w:t xml:space="preserve">) were set to Bartonian-Priabonian (33.9-41.2 Ma).</w:t>
-      </w:r>
-      <w:r>
-        <w:t xml:space="preserve"> </w:t>
-      </w:r>
-      <w:r>
-        <w:t xml:space="preserve">Ages of two</w:t>
-      </w:r>
-      <w:r>
-        <w:t xml:space="preserve"> </w:t>
-      </w:r>
-      <w:r>
-        <w:rPr>
-          <w:iCs/>
-          <w:i/>
-        </w:rPr>
-        <w:t xml:space="preserve">Eoespina sp.</w:t>
-      </w:r>
-      <w:r>
-        <w:t xml:space="preserve"> </w:t>
-      </w:r>
-      <w:r>
-        <w:t xml:space="preserve">occurrences (coll. nb. 176140,</w:t>
-      </w:r>
-      <w:r>
-        <w:t xml:space="preserve"> </w:t>
-      </w:r>
-      <w:r>
-        <w:t xml:space="preserve">[60]</w:t>
-      </w:r>
-      <w:r>
-        <w:t xml:space="preserve">) was restricted to Late Eocene.</w:t>
-      </w:r>
-      <w:r>
-        <w:br/>
-      </w:r>
-      <w:r>
-        <w:t xml:space="preserve">Ages of one</w:t>
-      </w:r>
-      <w:r>
-        <w:t xml:space="preserve"> </w:t>
-      </w:r>
-      <w:r>
-        <w:rPr>
-          <w:iCs/>
-          <w:i/>
-        </w:rPr>
-        <w:t xml:space="preserve">Eoespina</w:t>
-      </w:r>
-      <w:r>
-        <w:t xml:space="preserve"> </w:t>
-      </w:r>
-      <w:r>
-        <w:t xml:space="preserve">and one</w:t>
-      </w:r>
-      <w:r>
-        <w:t xml:space="preserve"> </w:t>
-      </w:r>
-      <w:r>
-        <w:rPr>
-          <w:iCs/>
-          <w:i/>
-        </w:rPr>
-        <w:t xml:space="preserve">cf. Eoespina</w:t>
-      </w:r>
-      <w:r>
-        <w:t xml:space="preserve"> </w:t>
-      </w:r>
-      <w:r>
-        <w:t xml:space="preserve">occurrence (coll. nb. 207062 and 207065,</w:t>
-      </w:r>
-      <w:r>
-        <w:t xml:space="preserve"> </w:t>
-      </w:r>
-      <w:r>
-        <w:t xml:space="preserve">[58]</w:t>
-      </w:r>
-      <w:r>
-        <w:t xml:space="preserve">) were set to Rupelian.</w:t>
-      </w:r>
-      <w:r>
-        <w:br/>
-      </w:r>
-      <w:r>
-        <w:rPr>
-          <w:iCs/>
-          <w:i/>
-        </w:rPr>
-        <w:t xml:space="preserve">Eoincamys pascuali</w:t>
-      </w:r>
-      <w:r>
-        <w:t xml:space="preserve"> </w:t>
-      </w:r>
-      <w:r>
-        <w:t xml:space="preserve">(coll. nb. 207064,</w:t>
-      </w:r>
-      <w:r>
-        <w:t xml:space="preserve"> </w:t>
-      </w:r>
-      <w:r>
-        <w:t xml:space="preserve">[58]</w:t>
-      </w:r>
-      <w:r>
-        <w:t xml:space="preserve">) was renamed</w:t>
-      </w:r>
-      <w:r>
-        <w:t xml:space="preserve"> </w:t>
-      </w:r>
-      <w:r>
-        <w:rPr>
-          <w:iCs/>
-          <w:i/>
-        </w:rPr>
-        <w:t xml:space="preserve">Eonincamys sp.</w:t>
-      </w:r>
-      <w:r>
-        <w:t xml:space="preserve">.</w:t>
-      </w:r>
-      <w:r>
-        <w:t xml:space="preserve"> </w:t>
-      </w:r>
-      <w:r>
-        <w:t xml:space="preserve">Age range of all Late Oligocene occurrences from the Salla formation, La Paz, Bolivia, was set to 24.5-26 Ma.</w:t>
-      </w:r>
-      <w:r>
-        <w:t xml:space="preserve"> </w:t>
-      </w:r>
-      <w:r>
-        <w:rPr>
-          <w:iCs/>
-          <w:i/>
-        </w:rPr>
-        <w:t xml:space="preserve">Eopululo wigmorei</w:t>
-      </w:r>
-      <w:r>
-        <w:t xml:space="preserve"> </w:t>
-      </w:r>
-      <w:r>
         <w:t xml:space="preserve">(coll. nb. 225588,</w:t>
       </w:r>
       <w:r>
@@ -4693,7 +4739,7 @@
         <w:t xml:space="preserve"> </w:t>
       </w:r>
       <w:r>
-        <w:t xml:space="preserve">[53]</w:t>
+        <w:t xml:space="preserve">[54]</w:t>
       </w:r>
       <w:r>
         <w:t xml:space="preserve">.</w:t>
@@ -4765,7 +4811,7 @@
         <w:t xml:space="preserve"> </w:t>
       </w:r>
       <w:r>
-        <w:t xml:space="preserve">[58]</w:t>
+        <w:t xml:space="preserve">[59]</w:t>
       </w:r>
       <w:r>
         <w:t xml:space="preserve">), renamed</w:t>
@@ -4790,7 +4836,7 @@
         <w:t xml:space="preserve"> </w:t>
       </w:r>
       <w:r>
-        <w:t xml:space="preserve">[53]</w:t>
+        <w:t xml:space="preserve">[54]</w:t>
       </w:r>
       <w:r>
         <w:t xml:space="preserve">.</w:t>
@@ -4815,7 +4861,7 @@
         <w:t xml:space="preserve"> </w:t>
       </w:r>
       <w:r>
-        <w:t xml:space="preserve">[65]</w:t>
+        <w:t xml:space="preserve">[66]</w:t>
       </w:r>
       <w:r>
         <w:t xml:space="preserve">), taxonomic revision</w:t>
@@ -4824,7 +4870,7 @@
         <w:t xml:space="preserve"> </w:t>
       </w:r>
       <w:r>
-        <w:t xml:space="preserve">[53]</w:t>
+        <w:t xml:space="preserve">[54]</w:t>
       </w:r>
       <w:r>
         <w:t xml:space="preserve">.</w:t>
@@ -4849,7 +4895,7 @@
         <w:t xml:space="preserve"> </w:t>
       </w:r>
       <w:r>
-        <w:t xml:space="preserve">[58]</w:t>
+        <w:t xml:space="preserve">[59]</w:t>
       </w:r>
       <w:r>
         <w:t xml:space="preserve">), taxonomic revision</w:t>
@@ -4858,7 +4904,7 @@
         <w:t xml:space="preserve"> </w:t>
       </w:r>
       <w:r>
-        <w:t xml:space="preserve">[53]</w:t>
+        <w:t xml:space="preserve">[54]</w:t>
       </w:r>
       <w:r>
         <w:t xml:space="preserve">.</w:t>
@@ -4883,7 +4929,7 @@
         <w:t xml:space="preserve"> </w:t>
       </w:r>
       <w:r>
-        <w:t xml:space="preserve">[53]</w:t>
+        <w:t xml:space="preserve">[54]</w:t>
       </w:r>
       <w:r>
         <w:t xml:space="preserve">), re-assigned to</w:t>
@@ -4908,7 +4954,7 @@
         <w:t xml:space="preserve"> </w:t>
       </w:r>
       <w:r>
-        <w:t xml:space="preserve">[53]</w:t>
+        <w:t xml:space="preserve">[54]</w:t>
       </w:r>
       <w:r>
         <w:t xml:space="preserve">.</w:t>
@@ -4955,7 +5001,7 @@
         <w:t xml:space="preserve"> </w:t>
       </w:r>
       <w:r>
-        <w:t xml:space="preserve">[66]</w:t>
+        <w:t xml:space="preserve">[67]</w:t>
       </w:r>
       <w:r>
         <w:t xml:space="preserve">; coll. nb. 217834,</w:t>
@@ -4964,7 +5010,7 @@
         <w:t xml:space="preserve"> </w:t>
       </w:r>
       <w:r>
-        <w:t xml:space="preserve">[67]</w:t>
+        <w:t xml:space="preserve">[68]</w:t>
       </w:r>
       <w:r>
         <w:t xml:space="preserve">).</w:t>
@@ -4989,7 +5035,7 @@
         <w:t xml:space="preserve"> </w:t>
       </w:r>
       <w:r>
-        <w:t xml:space="preserve">[56]</w:t>
+        <w:t xml:space="preserve">[57]</w:t>
       </w:r>
       <w:r>
         <w:t xml:space="preserve">; coll. nb. 199563,</w:t>
@@ -5039,7 +5085,7 @@
         <w:t xml:space="preserve"> </w:t>
       </w:r>
       <w:r>
-        <w:t xml:space="preserve">[53]</w:t>
+        <w:t xml:space="preserve">[54]</w:t>
       </w:r>
       <w:r>
         <w:t xml:space="preserve">.</w:t>
@@ -5064,7 +5110,7 @@
         <w:t xml:space="preserve"> </w:t>
       </w:r>
       <w:r>
-        <w:t xml:space="preserve">[62]</w:t>
+        <w:t xml:space="preserve">[63]</w:t>
       </w:r>
       <w:r>
         <w:t xml:space="preserve">), doulon.</w:t>
@@ -5089,7 +5135,7 @@
         <w:t xml:space="preserve"> </w:t>
       </w:r>
       <w:r>
-        <w:t xml:space="preserve">[68]</w:t>
+        <w:t xml:space="preserve">[69]</w:t>
       </w:r>
       <w:r>
         <w:t xml:space="preserve">), doublon.</w:t>
@@ -5139,7 +5185,7 @@
         <w:t xml:space="preserve"> </w:t>
       </w:r>
       <w:r>
-        <w:t xml:space="preserve">[69]</w:t>
+        <w:t xml:space="preserve">[70]</w:t>
       </w:r>
       <w:r>
         <w:t xml:space="preserve">.</w:t>
@@ -5170,7 +5216,7 @@
         <w:t xml:space="preserve"> </w:t>
       </w:r>
       <w:r>
-        <w:t xml:space="preserve">[70]</w:t>
+        <w:t xml:space="preserve">[71]</w:t>
       </w:r>
       <w:r>
         <w:t xml:space="preserve">) as nomen nubidum</w:t>
@@ -5179,7 +5225,7 @@
         <w:t xml:space="preserve"> </w:t>
       </w:r>
       <w:r>
-        <w:t xml:space="preserve">[71]</w:t>
+        <w:t xml:space="preserve">[72]</w:t>
       </w:r>
     </w:p>
     <w:bookmarkEnd w:id="40"/>
@@ -5193,7 +5239,7 @@
       </w:r>
     </w:p>
     <w:bookmarkEnd w:id="41"/>
-    <w:bookmarkStart w:id="114" w:name="references"/>
+    <w:bookmarkStart w:id="115" w:name="references"/>
     <w:p>
       <w:pPr>
         <w:pStyle w:val="Titre1"/>
@@ -5202,7 +5248,7 @@
         <w:t xml:space="preserve">References</w:t>
       </w:r>
     </w:p>
-    <w:bookmarkStart w:id="113" w:name="refs"/>
+    <w:bookmarkStart w:id="114" w:name="refs"/>
     <w:bookmarkStart w:id="42" w:name="ref-rusconi1949"/>
     <w:p>
       <w:pPr>
@@ -7641,7 +7687,7 @@
       </w:r>
     </w:p>
     <w:bookmarkEnd w:id="89"/>
-    <w:bookmarkStart w:id="90" w:name="ref-schneider1927"/>
+    <w:bookmarkStart w:id="90" w:name="ref-marivaux2016"/>
     <w:p>
       <w:pPr>
         <w:pStyle w:val="Bibliographie"/>
@@ -7656,17 +7702,17 @@
         <w:t xml:space="preserve">	</w:t>
       </w:r>
       <w:r>
-        <w:t xml:space="preserve">Schneider CO. 1927 Contribucion a la paleontologfa chilena. El mastodonte de carahue (dibelodon andium, CUV.).</w:t>
-      </w:r>
-      <w:r>
-        <w:t xml:space="preserve"> </w:t>
-      </w:r>
-      <w:r>
-        <w:rPr>
-          <w:iCs/>
-          <w:i/>
-        </w:rPr>
-        <w:t xml:space="preserve">Revista Chilena de Historia Natural</w:t>
+        <w:t xml:space="preserve">Marivaux L, Adnet S, Altamirano-Sierra AJ, Boivin M, Pujos F, Ramdarshan A, Salas-Gismondi R, Tejada-Lara JV, Antoine P-O. 2016 Neotropics provide insights into the emergence of new world monkeys: New dental evidence from the late oligocene of peruvian amazonia.</w:t>
+      </w:r>
+      <w:r>
+        <w:t xml:space="preserve"> </w:t>
+      </w:r>
+      <w:r>
+        <w:rPr>
+          <w:iCs/>
+          <w:i/>
+        </w:rPr>
+        <w:t xml:space="preserve">Journal of Human Evolution</w:t>
       </w:r>
       <w:r>
         <w:t xml:space="preserve"> </w:t>
@@ -7676,14 +7722,14 @@
           <w:bCs/>
           <w:b/>
         </w:rPr>
-        <w:t xml:space="preserve">31</w:t>
-      </w:r>
-      <w:r>
-        <w:t xml:space="preserve">, 272–276.</w:t>
+        <w:t xml:space="preserve">97</w:t>
+      </w:r>
+      <w:r>
+        <w:t xml:space="preserve">, 159–175.</w:t>
       </w:r>
     </w:p>
     <w:bookmarkEnd w:id="90"/>
-    <w:bookmarkStart w:id="91" w:name="ref-ubilla2009"/>
+    <w:bookmarkStart w:id="91" w:name="ref-schneider1927"/>
     <w:p>
       <w:pPr>
         <w:pStyle w:val="Bibliographie"/>
@@ -7698,136 +7744,17 @@
         <w:t xml:space="preserve">	</w:t>
       </w:r>
       <w:r>
-        <w:t xml:space="preserve">Ubilla M, Perea D, Rinderknecht A, Corona A. 2009 Pleistocene mammals from uruguay: Biostratigraphic, biogeographic and environmental connotations.</w:t>
-      </w:r>
-      <w:r>
-        <w:t xml:space="preserve"> </w:t>
-      </w:r>
-      <w:r>
-        <w:rPr>
-          <w:iCs/>
-          <w:i/>
-        </w:rPr>
-        <w:t xml:space="preserve">Quatern</w:t>
-      </w:r>
-      <w:r>
-        <w:rPr>
-          <w:iCs/>
-          <w:i/>
-        </w:rPr>
-        <w:t xml:space="preserve">á</w:t>
-      </w:r>
-      <w:r>
-        <w:rPr>
-          <w:iCs/>
-          <w:i/>
-        </w:rPr>
-        <w:t xml:space="preserve">rio do Rio Grande do Sul</w:t>
-      </w:r>
-      <w:r>
-        <w:t xml:space="preserve">, 217–230.</w:t>
-      </w:r>
-    </w:p>
-    <w:bookmarkEnd w:id="91"/>
-    <w:bookmarkStart w:id="92" w:name="ref-campbell2000"/>
-    <w:p>
-      <w:pPr>
-        <w:pStyle w:val="Bibliographie"/>
-      </w:pPr>
-      <w:r>
-        <w:t xml:space="preserve">51.</w:t>
-      </w:r>
-      <w:r>
-        <w:t xml:space="preserve"> </w:t>
-      </w:r>
-      <w:r>
-        <w:t xml:space="preserve">	</w:t>
-      </w:r>
-      <w:r>
-        <w:t xml:space="preserve">Campbell KE, Frailey CD, Romero Pittman L. 2000 The late miocene gomphothere amahuacatherium peruvium (proboscidea: Gomphotheriidae) from amazonian peru: Implications for the great american faunal interchange-[bolet</w:t>
-      </w:r>
-      <w:r>
-        <w:t xml:space="preserve">ı́</w:t>
-      </w:r>
-      <w:r>
-        <w:t xml:space="preserve">n d 23].</w:t>
-      </w:r>
-      <w:r>
-        <w:t xml:space="preserve"> </w:t>
-      </w:r>
-    </w:p>
-    <w:bookmarkEnd w:id="92"/>
-    <w:bookmarkStart w:id="93" w:name="ref-negri2009"/>
-    <w:p>
-      <w:pPr>
-        <w:pStyle w:val="Bibliographie"/>
-      </w:pPr>
-      <w:r>
-        <w:t xml:space="preserve">52.</w:t>
-      </w:r>
-      <w:r>
-        <w:t xml:space="preserve"> </w:t>
-      </w:r>
-      <w:r>
-        <w:t xml:space="preserve">	</w:t>
-      </w:r>
-      <w:r>
-        <w:t xml:space="preserve">Negri FR, Bocquentin-Villanueva J, Ferigolo J, Antoine P-O. 2009 A review of tertiary mammal faunas and birds from western amazonia.</w:t>
-      </w:r>
-      <w:r>
-        <w:t xml:space="preserve"> </w:t>
-      </w:r>
-      <w:r>
-        <w:rPr>
-          <w:iCs/>
-          <w:i/>
-        </w:rPr>
-        <w:t xml:space="preserve">Amazonia: Landscape and Species Evolution: A look into the past</w:t>
-      </w:r>
-      <w:r>
-        <w:t xml:space="preserve">, 243–258.</w:t>
-      </w:r>
-    </w:p>
-    <w:bookmarkEnd w:id="93"/>
-    <w:bookmarkStart w:id="94" w:name="ref-boivin2021"/>
-    <w:p>
-      <w:pPr>
-        <w:pStyle w:val="Bibliographie"/>
-      </w:pPr>
-      <w:r>
-        <w:t xml:space="preserve">53.</w:t>
-      </w:r>
-      <w:r>
-        <w:t xml:space="preserve"> </w:t>
-      </w:r>
-      <w:r>
-        <w:t xml:space="preserve">	</w:t>
-      </w:r>
-      <w:r>
-        <w:t xml:space="preserve">Boivin M</w:t>
-      </w:r>
-      <w:r>
-        <w:t xml:space="preserve"> </w:t>
-      </w:r>
-      <w:r>
-        <w:rPr>
-          <w:iCs/>
-          <w:i/>
-        </w:rPr>
-        <w:t xml:space="preserve">et al.</w:t>
-      </w:r>
-      <w:r>
-        <w:t xml:space="preserve"> 2021 Late middle miocene caviomorph rodents from tarapoto, peruvian amazonia.</w:t>
-      </w:r>
-      <w:r>
-        <w:t xml:space="preserve"> </w:t>
-      </w:r>
-      <w:r>
-        <w:rPr>
-          <w:iCs/>
-          <w:i/>
-        </w:rPr>
-        <w:t xml:space="preserve">PLoS One</w:t>
+        <w:t xml:space="preserve">Schneider CO. 1927 Contribucion a la paleontologfa chilena. El mastodonte de carahue (dibelodon andium, CUV.).</w:t>
+      </w:r>
+      <w:r>
+        <w:t xml:space="preserve"> </w:t>
+      </w:r>
+      <w:r>
+        <w:rPr>
+          <w:iCs/>
+          <w:i/>
+        </w:rPr>
+        <w:t xml:space="preserve">Revista Chilena de Historia Natural</w:t>
       </w:r>
       <w:r>
         <w:t xml:space="preserve"> </w:t>
@@ -7837,14 +7764,120 @@
           <w:bCs/>
           <w:b/>
         </w:rPr>
-        <w:t xml:space="preserve">16</w:t>
-      </w:r>
-      <w:r>
-        <w:t xml:space="preserve">, e0258455.</w:t>
+        <w:t xml:space="preserve">31</w:t>
+      </w:r>
+      <w:r>
+        <w:t xml:space="preserve">, 272–276.</w:t>
+      </w:r>
+    </w:p>
+    <w:bookmarkEnd w:id="91"/>
+    <w:bookmarkStart w:id="92" w:name="ref-ubilla2009"/>
+    <w:p>
+      <w:pPr>
+        <w:pStyle w:val="Bibliographie"/>
+      </w:pPr>
+      <w:r>
+        <w:t xml:space="preserve">51.</w:t>
+      </w:r>
+      <w:r>
+        <w:t xml:space="preserve"> </w:t>
+      </w:r>
+      <w:r>
+        <w:t xml:space="preserve">	</w:t>
+      </w:r>
+      <w:r>
+        <w:t xml:space="preserve">Ubilla M, Perea D, Rinderknecht A, Corona A. 2009 Pleistocene mammals from uruguay: Biostratigraphic, biogeographic and environmental connotations.</w:t>
+      </w:r>
+      <w:r>
+        <w:t xml:space="preserve"> </w:t>
+      </w:r>
+      <w:r>
+        <w:rPr>
+          <w:iCs/>
+          <w:i/>
+        </w:rPr>
+        <w:t xml:space="preserve">Quatern</w:t>
+      </w:r>
+      <w:r>
+        <w:rPr>
+          <w:iCs/>
+          <w:i/>
+        </w:rPr>
+        <w:t xml:space="preserve">á</w:t>
+      </w:r>
+      <w:r>
+        <w:rPr>
+          <w:iCs/>
+          <w:i/>
+        </w:rPr>
+        <w:t xml:space="preserve">rio do Rio Grande do Sul</w:t>
+      </w:r>
+      <w:r>
+        <w:t xml:space="preserve">, 217–230.</w:t>
+      </w:r>
+    </w:p>
+    <w:bookmarkEnd w:id="92"/>
+    <w:bookmarkStart w:id="93" w:name="ref-campbell2000"/>
+    <w:p>
+      <w:pPr>
+        <w:pStyle w:val="Bibliographie"/>
+      </w:pPr>
+      <w:r>
+        <w:t xml:space="preserve">52.</w:t>
+      </w:r>
+      <w:r>
+        <w:t xml:space="preserve"> </w:t>
+      </w:r>
+      <w:r>
+        <w:t xml:space="preserve">	</w:t>
+      </w:r>
+      <w:r>
+        <w:t xml:space="preserve">Campbell KE, Frailey CD, Romero Pittman L. 2000 The late miocene gomphothere amahuacatherium peruvium (proboscidea: Gomphotheriidae) from amazonian peru: Implications for the great american faunal interchange-[bolet</w:t>
+      </w:r>
+      <w:r>
+        <w:t xml:space="preserve">ı́</w:t>
+      </w:r>
+      <w:r>
+        <w:t xml:space="preserve">n d 23].</w:t>
+      </w:r>
+      <w:r>
+        <w:t xml:space="preserve"> </w:t>
+      </w:r>
+    </w:p>
+    <w:bookmarkEnd w:id="93"/>
+    <w:bookmarkStart w:id="94" w:name="ref-negri2009"/>
+    <w:p>
+      <w:pPr>
+        <w:pStyle w:val="Bibliographie"/>
+      </w:pPr>
+      <w:r>
+        <w:t xml:space="preserve">53.</w:t>
+      </w:r>
+      <w:r>
+        <w:t xml:space="preserve"> </w:t>
+      </w:r>
+      <w:r>
+        <w:t xml:space="preserve">	</w:t>
+      </w:r>
+      <w:r>
+        <w:t xml:space="preserve">Negri FR, Bocquentin-Villanueva J, Ferigolo J, Antoine P-O. 2009 A review of tertiary mammal faunas and birds from western amazonia.</w:t>
+      </w:r>
+      <w:r>
+        <w:t xml:space="preserve"> </w:t>
+      </w:r>
+      <w:r>
+        <w:rPr>
+          <w:iCs/>
+          <w:i/>
+        </w:rPr>
+        <w:t xml:space="preserve">Amazonia: Landscape and Species Evolution: A look into the past</w:t>
+      </w:r>
+      <w:r>
+        <w:t xml:space="preserve">, 243–258.</w:t>
       </w:r>
     </w:p>
     <w:bookmarkEnd w:id="94"/>
-    <w:bookmarkStart w:id="95" w:name="ref-arnal2022"/>
+    <w:bookmarkStart w:id="95" w:name="ref-boivin2021"/>
     <w:p>
       <w:pPr>
         <w:pStyle w:val="Bibliographie"/>
@@ -7859,17 +7892,30 @@
         <w:t xml:space="preserve">	</w:t>
       </w:r>
       <w:r>
-        <w:t xml:space="preserve">Arnal M, Pérez ME, Tejada Medina LM, Campbell Jr KE. 2022 The high taxonomic diversity of the palaeogene hystricognath rodents (caviomorpha) from santa rosa (peru, south america) framed within a new geochronological context.</w:t>
-      </w:r>
-      <w:r>
-        <w:t xml:space="preserve"> </w:t>
-      </w:r>
-      <w:r>
-        <w:rPr>
-          <w:iCs/>
-          <w:i/>
-        </w:rPr>
-        <w:t xml:space="preserve">Historical Biology</w:t>
+        <w:t xml:space="preserve">Boivin M</w:t>
+      </w:r>
+      <w:r>
+        <w:t xml:space="preserve"> </w:t>
+      </w:r>
+      <w:r>
+        <w:rPr>
+          <w:iCs/>
+          <w:i/>
+        </w:rPr>
+        <w:t xml:space="preserve">et al.</w:t>
+      </w:r>
+      <w:r>
+        <w:t xml:space="preserve"> 2021 Late middle miocene caviomorph rodents from tarapoto, peruvian amazonia.</w:t>
+      </w:r>
+      <w:r>
+        <w:t xml:space="preserve"> </w:t>
+      </w:r>
+      <w:r>
+        <w:rPr>
+          <w:iCs/>
+          <w:i/>
+        </w:rPr>
+        <w:t xml:space="preserve">PLoS One</w:t>
       </w:r>
       <w:r>
         <w:t xml:space="preserve"> </w:t>
@@ -7879,14 +7925,14 @@
           <w:bCs/>
           <w:b/>
         </w:rPr>
-        <w:t xml:space="preserve">34</w:t>
-      </w:r>
-      <w:r>
-        <w:t xml:space="preserve">, 2350–2373.</w:t>
+        <w:t xml:space="preserve">16</w:t>
+      </w:r>
+      <w:r>
+        <w:t xml:space="preserve">, e0258455.</w:t>
       </w:r>
     </w:p>
     <w:bookmarkEnd w:id="95"/>
-    <w:bookmarkStart w:id="96" w:name="ref-reguero2007"/>
+    <w:bookmarkStart w:id="96" w:name="ref-arnal2022"/>
     <w:p>
       <w:pPr>
         <w:pStyle w:val="Bibliographie"/>
@@ -7901,23 +7947,17 @@
         <w:t xml:space="preserve">	</w:t>
       </w:r>
       <w:r>
-        <w:t xml:space="preserve">Reguero M, Candela A, Alonso R. 2007 Biochronology and biostratigraphy of the uqu</w:t>
-      </w:r>
-      <w:r>
-        <w:t xml:space="preserve">ı́</w:t>
-      </w:r>
-      <w:r>
-        <w:t xml:space="preserve">a formation (pliocene–early pleistocene, NW argentina) and its significance in the great american biotic interchange.</w:t>
-      </w:r>
-      <w:r>
-        <w:t xml:space="preserve"> </w:t>
-      </w:r>
-      <w:r>
-        <w:rPr>
-          <w:iCs/>
-          <w:i/>
-        </w:rPr>
-        <w:t xml:space="preserve">Journal of South American Earth Sciences</w:t>
+        <w:t xml:space="preserve">Arnal M, Pérez ME, Tejada Medina LM, Campbell Jr KE. 2022 The high taxonomic diversity of the palaeogene hystricognath rodents (caviomorpha) from santa rosa (peru, south america) framed within a new geochronological context.</w:t>
+      </w:r>
+      <w:r>
+        <w:t xml:space="preserve"> </w:t>
+      </w:r>
+      <w:r>
+        <w:rPr>
+          <w:iCs/>
+          <w:i/>
+        </w:rPr>
+        <w:t xml:space="preserve">Historical Biology</w:t>
       </w:r>
       <w:r>
         <w:t xml:space="preserve"> </w:t>
@@ -7927,14 +7967,14 @@
           <w:bCs/>
           <w:b/>
         </w:rPr>
-        <w:t xml:space="preserve">23</w:t>
-      </w:r>
-      <w:r>
-        <w:t xml:space="preserve">, 1–16.</w:t>
+        <w:t xml:space="preserve">34</w:t>
+      </w:r>
+      <w:r>
+        <w:t xml:space="preserve">, 2350–2373.</w:t>
       </w:r>
     </w:p>
     <w:bookmarkEnd w:id="96"/>
-    <w:bookmarkStart w:id="97" w:name="ref-boivin2018"/>
+    <w:bookmarkStart w:id="97" w:name="ref-reguero2007"/>
     <w:p>
       <w:pPr>
         <w:pStyle w:val="Bibliographie"/>
@@ -7949,17 +7989,23 @@
         <w:t xml:space="preserve">	</w:t>
       </w:r>
       <w:r>
-        <w:t xml:space="preserve">Boivin M, Marivaux L, Pujos F, Salas-Gismondi R, Tejada-Lara J, Varas-Malca RM, Antoine P-O. 2018 Early oligocene caviomorph rodents from shapaja, peruvian amazonia.</w:t>
-      </w:r>
-      <w:r>
-        <w:t xml:space="preserve"> </w:t>
-      </w:r>
-      <w:r>
-        <w:rPr>
-          <w:iCs/>
-          <w:i/>
-        </w:rPr>
-        <w:t xml:space="preserve">Palaeontographica A</w:t>
+        <w:t xml:space="preserve">Reguero M, Candela A, Alonso R. 2007 Biochronology and biostratigraphy of the uqu</w:t>
+      </w:r>
+      <w:r>
+        <w:t xml:space="preserve">ı́</w:t>
+      </w:r>
+      <w:r>
+        <w:t xml:space="preserve">a formation (pliocene–early pleistocene, NW argentina) and its significance in the great american biotic interchange.</w:t>
+      </w:r>
+      <w:r>
+        <w:t xml:space="preserve"> </w:t>
+      </w:r>
+      <w:r>
+        <w:rPr>
+          <w:iCs/>
+          <w:i/>
+        </w:rPr>
+        <w:t xml:space="preserve">Journal of South American Earth Sciences</w:t>
       </w:r>
       <w:r>
         <w:t xml:space="preserve"> </w:t>
@@ -7969,14 +8015,14 @@
           <w:bCs/>
           <w:b/>
         </w:rPr>
-        <w:t xml:space="preserve">311</w:t>
-      </w:r>
-      <w:r>
-        <w:t xml:space="preserve">, 87–156.</w:t>
+        <w:t xml:space="preserve">23</w:t>
+      </w:r>
+      <w:r>
+        <w:t xml:space="preserve">, 1–16.</w:t>
       </w:r>
     </w:p>
     <w:bookmarkEnd w:id="97"/>
-    <w:bookmarkStart w:id="98" w:name="ref-arnal2020"/>
+    <w:bookmarkStart w:id="98" w:name="ref-boivin2018"/>
     <w:p>
       <w:pPr>
         <w:pStyle w:val="Bibliographie"/>
@@ -7991,17 +8037,17 @@
         <w:t xml:space="preserve">	</w:t>
       </w:r>
       <w:r>
-        <w:t xml:space="preserve">Arnal M, Kramarz AG, Vucetich MG, Frailey CD, Campbell Jr KE. 2020 New palaeogene caviomorphs (rodentia, hystricognathi) from santa rosa, peru: Systematics, biochronology, biogeography and early evolutionary trends.</w:t>
-      </w:r>
-      <w:r>
-        <w:t xml:space="preserve"> </w:t>
-      </w:r>
-      <w:r>
-        <w:rPr>
-          <w:iCs/>
-          <w:i/>
-        </w:rPr>
-        <w:t xml:space="preserve">Papers in Palaeontology</w:t>
+        <w:t xml:space="preserve">Boivin M, Marivaux L, Pujos F, Salas-Gismondi R, Tejada-Lara J, Varas-Malca RM, Antoine P-O. 2018 Early oligocene caviomorph rodents from shapaja, peruvian amazonia.</w:t>
+      </w:r>
+      <w:r>
+        <w:t xml:space="preserve"> </w:t>
+      </w:r>
+      <w:r>
+        <w:rPr>
+          <w:iCs/>
+          <w:i/>
+        </w:rPr>
+        <w:t xml:space="preserve">Palaeontographica A</w:t>
       </w:r>
       <w:r>
         <w:t xml:space="preserve"> </w:t>
@@ -8011,14 +8057,14 @@
           <w:bCs/>
           <w:b/>
         </w:rPr>
-        <w:t xml:space="preserve">6</w:t>
-      </w:r>
-      <w:r>
-        <w:t xml:space="preserve">, 193–216.</w:t>
+        <w:t xml:space="preserve">311</w:t>
+      </w:r>
+      <w:r>
+        <w:t xml:space="preserve">, 87–156.</w:t>
       </w:r>
     </w:p>
     <w:bookmarkEnd w:id="98"/>
-    <w:bookmarkStart w:id="99" w:name="ref-assemat2019"/>
+    <w:bookmarkStart w:id="99" w:name="ref-arnal2020"/>
     <w:p>
       <w:pPr>
         <w:pStyle w:val="Bibliographie"/>
@@ -8033,72 +8079,17 @@
         <w:t xml:space="preserve">	</w:t>
       </w:r>
       <w:r>
-        <w:t xml:space="preserve">Assemat A</w:t>
-      </w:r>
-      <w:r>
-        <w:t xml:space="preserve"> </w:t>
-      </w:r>
-      <w:r>
-        <w:rPr>
-          <w:iCs/>
-          <w:i/>
-        </w:rPr>
-        <w:t xml:space="preserve">et al.</w:t>
-      </w:r>
-      <w:r>
-        <w:t xml:space="preserve"> 2019 Restes in</w:t>
-      </w:r>
-      <w:r>
-        <w:t xml:space="preserve">é</w:t>
-      </w:r>
-      <w:r>
-        <w:t xml:space="preserve">dits de rongeurs caviomorphes du pal</w:t>
-      </w:r>
-      <w:r>
-        <w:t xml:space="preserve">é</w:t>
-      </w:r>
-      <w:r>
-        <w:t xml:space="preserve">og</w:t>
-      </w:r>
-      <w:r>
-        <w:t xml:space="preserve">è</w:t>
-      </w:r>
-      <w:r>
-        <w:t xml:space="preserve">ne de la r</w:t>
-      </w:r>
-      <w:r>
-        <w:t xml:space="preserve">é</w:t>
-      </w:r>
-      <w:r>
-        <w:t xml:space="preserve">gion de juanjui (amazonie p</w:t>
-      </w:r>
-      <w:r>
-        <w:t xml:space="preserve">é</w:t>
-      </w:r>
-      <w:r>
-        <w:t xml:space="preserve">ruvienne): Syst</w:t>
-      </w:r>
-      <w:r>
-        <w:t xml:space="preserve">é</w:t>
-      </w:r>
-      <w:r>
-        <w:t xml:space="preserve">matique, implications macro-</w:t>
-      </w:r>
-      <w:r>
-        <w:t xml:space="preserve">é</w:t>
-      </w:r>
-      <w:r>
-        <w:t xml:space="preserve">volutives et biostratigraphiques.</w:t>
-      </w:r>
-      <w:r>
-        <w:t xml:space="preserve"> </w:t>
-      </w:r>
-      <w:r>
-        <w:rPr>
-          <w:iCs/>
-          <w:i/>
-        </w:rPr>
-        <w:t xml:space="preserve">Geodiversitas</w:t>
+        <w:t xml:space="preserve">Arnal M, Kramarz AG, Vucetich MG, Frailey CD, Campbell Jr KE. 2020 New palaeogene caviomorphs (rodentia, hystricognathi) from santa rosa, peru: Systematics, biochronology, biogeography and early evolutionary trends.</w:t>
+      </w:r>
+      <w:r>
+        <w:t xml:space="preserve"> </w:t>
+      </w:r>
+      <w:r>
+        <w:rPr>
+          <w:iCs/>
+          <w:i/>
+        </w:rPr>
+        <w:t xml:space="preserve">Papers in Palaeontology</w:t>
       </w:r>
       <w:r>
         <w:t xml:space="preserve"> </w:t>
@@ -8108,14 +8099,14 @@
           <w:bCs/>
           <w:b/>
         </w:rPr>
-        <w:t xml:space="preserve">41</w:t>
-      </w:r>
-      <w:r>
-        <w:t xml:space="preserve">, 699–730.</w:t>
+        <w:t xml:space="preserve">6</w:t>
+      </w:r>
+      <w:r>
+        <w:t xml:space="preserve">, 193–216.</w:t>
       </w:r>
     </w:p>
     <w:bookmarkEnd w:id="99"/>
-    <w:bookmarkStart w:id="100" w:name="ref-antoine2012"/>
+    <w:bookmarkStart w:id="100" w:name="ref-assemat2019"/>
     <w:p>
       <w:pPr>
         <w:pStyle w:val="Bibliographie"/>
@@ -8130,7 +8121,7 @@
         <w:t xml:space="preserve">	</w:t>
       </w:r>
       <w:r>
-        <w:t xml:space="preserve">Antoine P-O</w:t>
+        <w:t xml:space="preserve">Assemat A</w:t>
       </w:r>
       <w:r>
         <w:t xml:space="preserve"> </w:t>
@@ -8143,17 +8134,59 @@
         <w:t xml:space="preserve">et al.</w:t>
       </w:r>
       <w:r>
-        <w:t xml:space="preserve"> 2012 Middle eocene rodents from peruvian amazonia reveal the pattern and timing of caviomorph origins and biogeography.</w:t>
-      </w:r>
-      <w:r>
-        <w:t xml:space="preserve"> </w:t>
-      </w:r>
-      <w:r>
-        <w:rPr>
-          <w:iCs/>
-          <w:i/>
-        </w:rPr>
-        <w:t xml:space="preserve">Proceedings of the Royal Society B: Biological Sciences</w:t>
+        <w:t xml:space="preserve"> 2019 Restes in</w:t>
+      </w:r>
+      <w:r>
+        <w:t xml:space="preserve">é</w:t>
+      </w:r>
+      <w:r>
+        <w:t xml:space="preserve">dits de rongeurs caviomorphes du pal</w:t>
+      </w:r>
+      <w:r>
+        <w:t xml:space="preserve">é</w:t>
+      </w:r>
+      <w:r>
+        <w:t xml:space="preserve">og</w:t>
+      </w:r>
+      <w:r>
+        <w:t xml:space="preserve">è</w:t>
+      </w:r>
+      <w:r>
+        <w:t xml:space="preserve">ne de la r</w:t>
+      </w:r>
+      <w:r>
+        <w:t xml:space="preserve">é</w:t>
+      </w:r>
+      <w:r>
+        <w:t xml:space="preserve">gion de juanjui (amazonie p</w:t>
+      </w:r>
+      <w:r>
+        <w:t xml:space="preserve">é</w:t>
+      </w:r>
+      <w:r>
+        <w:t xml:space="preserve">ruvienne): Syst</w:t>
+      </w:r>
+      <w:r>
+        <w:t xml:space="preserve">é</w:t>
+      </w:r>
+      <w:r>
+        <w:t xml:space="preserve">matique, implications macro-</w:t>
+      </w:r>
+      <w:r>
+        <w:t xml:space="preserve">é</w:t>
+      </w:r>
+      <w:r>
+        <w:t xml:space="preserve">volutives et biostratigraphiques.</w:t>
+      </w:r>
+      <w:r>
+        <w:t xml:space="preserve"> </w:t>
+      </w:r>
+      <w:r>
+        <w:rPr>
+          <w:iCs/>
+          <w:i/>
+        </w:rPr>
+        <w:t xml:space="preserve">Geodiversitas</w:t>
       </w:r>
       <w:r>
         <w:t xml:space="preserve"> </w:t>
@@ -8163,14 +8196,14 @@
           <w:bCs/>
           <w:b/>
         </w:rPr>
-        <w:t xml:space="preserve">279</w:t>
-      </w:r>
-      <w:r>
-        <w:t xml:space="preserve">, 1319–1326.</w:t>
+        <w:t xml:space="preserve">41</w:t>
+      </w:r>
+      <w:r>
+        <w:t xml:space="preserve">, 699–730.</w:t>
       </w:r>
     </w:p>
     <w:bookmarkEnd w:id="100"/>
-    <w:bookmarkStart w:id="101" w:name="ref-boivin2017"/>
+    <w:bookmarkStart w:id="101" w:name="ref-antoine2012"/>
     <w:p>
       <w:pPr>
         <w:pStyle w:val="Bibliographie"/>
@@ -8185,17 +8218,30 @@
         <w:t xml:space="preserve">	</w:t>
       </w:r>
       <w:r>
-        <w:t xml:space="preserve">Boivin M, Marivaux L, Candela AM, Orliac MJ, Pujos F, Salas-Gismondi R, Tejada-Lara JV, Antoine P-O. 2017 Late oligocene caviomorph rodents from contamana, peruvian amazonia.</w:t>
-      </w:r>
-      <w:r>
-        <w:t xml:space="preserve"> </w:t>
-      </w:r>
-      <w:r>
-        <w:rPr>
-          <w:iCs/>
-          <w:i/>
-        </w:rPr>
-        <w:t xml:space="preserve">Papers in Palaeontology</w:t>
+        <w:t xml:space="preserve">Antoine P-O</w:t>
+      </w:r>
+      <w:r>
+        <w:t xml:space="preserve"> </w:t>
+      </w:r>
+      <w:r>
+        <w:rPr>
+          <w:iCs/>
+          <w:i/>
+        </w:rPr>
+        <w:t xml:space="preserve">et al.</w:t>
+      </w:r>
+      <w:r>
+        <w:t xml:space="preserve"> 2012 Middle eocene rodents from peruvian amazonia reveal the pattern and timing of caviomorph origins and biogeography.</w:t>
+      </w:r>
+      <w:r>
+        <w:t xml:space="preserve"> </w:t>
+      </w:r>
+      <w:r>
+        <w:rPr>
+          <w:iCs/>
+          <w:i/>
+        </w:rPr>
+        <w:t xml:space="preserve">Proceedings of the Royal Society B: Biological Sciences</w:t>
       </w:r>
       <w:r>
         <w:t xml:space="preserve"> </w:t>
@@ -8205,14 +8251,14 @@
           <w:bCs/>
           <w:b/>
         </w:rPr>
-        <w:t xml:space="preserve">3</w:t>
-      </w:r>
-      <w:r>
-        <w:t xml:space="preserve">, 69–109.</w:t>
+        <w:t xml:space="preserve">279</w:t>
+      </w:r>
+      <w:r>
+        <w:t xml:space="preserve">, 1319–1326.</w:t>
       </w:r>
     </w:p>
     <w:bookmarkEnd w:id="101"/>
-    <w:bookmarkStart w:id="102" w:name="ref-frailey2004"/>
+    <w:bookmarkStart w:id="102" w:name="ref-boivin2017"/>
     <w:p>
       <w:pPr>
         <w:pStyle w:val="Bibliographie"/>
@@ -8227,17 +8273,17 @@
         <w:t xml:space="preserve">	</w:t>
       </w:r>
       <w:r>
-        <w:t xml:space="preserve">Frailey CD, Campbell KE. 2004 Paleogene rodents from amazonian peru: The santa rosa local fauna.</w:t>
-      </w:r>
-      <w:r>
-        <w:t xml:space="preserve"> </w:t>
-      </w:r>
-      <w:r>
-        <w:rPr>
-          <w:iCs/>
-          <w:i/>
-        </w:rPr>
-        <w:t xml:space="preserve">The Paleogene Mammalian Fauna of Santa Rosa, Amazonian Peru</w:t>
+        <w:t xml:space="preserve">Boivin M, Marivaux L, Candela AM, Orliac MJ, Pujos F, Salas-Gismondi R, Tejada-Lara JV, Antoine P-O. 2017 Late oligocene caviomorph rodents from contamana, peruvian amazonia.</w:t>
+      </w:r>
+      <w:r>
+        <w:t xml:space="preserve"> </w:t>
+      </w:r>
+      <w:r>
+        <w:rPr>
+          <w:iCs/>
+          <w:i/>
+        </w:rPr>
+        <w:t xml:space="preserve">Papers in Palaeontology</w:t>
       </w:r>
       <w:r>
         <w:t xml:space="preserve"> </w:t>
@@ -8247,14 +8293,14 @@
           <w:bCs/>
           <w:b/>
         </w:rPr>
-        <w:t xml:space="preserve">40</w:t>
-      </w:r>
-      <w:r>
-        <w:t xml:space="preserve">, 71–130.</w:t>
+        <w:t xml:space="preserve">3</w:t>
+      </w:r>
+      <w:r>
+        <w:t xml:space="preserve">, 69–109.</w:t>
       </w:r>
     </w:p>
     <w:bookmarkEnd w:id="102"/>
-    <w:bookmarkStart w:id="103" w:name="ref-lavocat1976"/>
+    <w:bookmarkStart w:id="103" w:name="ref-frailey2004"/>
     <w:p>
       <w:pPr>
         <w:pStyle w:val="Bibliographie"/>
@@ -8269,133 +8315,17 @@
         <w:t xml:space="preserve">	</w:t>
       </w:r>
       <w:r>
-        <w:t xml:space="preserve">Lavocat R. 1976 RONGEURS CAVIOMORPHES DE l’OLIGOCENE DE BOLIVIE. II. RONGEURS DU BASSIN DESEADIEN DE SALLA-LURIBAY.(COLLECTION HOFFSTETTER).</w:t>
-      </w:r>
-      <w:r>
-        <w:t xml:space="preserve"> </w:t>
-      </w:r>
-    </w:p>
-    <w:bookmarkEnd w:id="103"/>
-    <w:bookmarkStart w:id="104" w:name="ref-patterson1982"/>
-    <w:p>
-      <w:pPr>
-        <w:pStyle w:val="Bibliographie"/>
-      </w:pPr>
-      <w:r>
-        <w:t xml:space="preserve">63.</w:t>
-      </w:r>
-      <w:r>
-        <w:t xml:space="preserve"> </w:t>
-      </w:r>
-      <w:r>
-        <w:t xml:space="preserve">	</w:t>
-      </w:r>
-      <w:r>
-        <w:t xml:space="preserve">Patterson B, Wood AE. 1982</w:t>
-      </w:r>
-      <w:r>
-        <w:t xml:space="preserve"> </w:t>
-      </w:r>
-      <w:r>
-        <w:rPr>
-          <w:iCs/>
-          <w:i/>
-        </w:rPr>
-        <w:t xml:space="preserve">Rodents from the deseadan oligocene of bolivia and the relationships of the caviomorpha</w:t>
-      </w:r>
-      <w:r>
-        <w:t xml:space="preserve">. Museum of Comparative Zoology, Harvard University.</w:t>
-      </w:r>
-      <w:r>
-        <w:t xml:space="preserve"> </w:t>
-      </w:r>
-    </w:p>
-    <w:bookmarkEnd w:id="104"/>
-    <w:bookmarkStart w:id="105" w:name="ref-hartenberger1975"/>
-    <w:p>
-      <w:pPr>
-        <w:pStyle w:val="Bibliographie"/>
-      </w:pPr>
-      <w:r>
-        <w:t xml:space="preserve">64.</w:t>
-      </w:r>
-      <w:r>
-        <w:t xml:space="preserve"> </w:t>
-      </w:r>
-      <w:r>
-        <w:t xml:space="preserve">	</w:t>
-      </w:r>
-      <w:r>
-        <w:t xml:space="preserve">Hartenberger J. 1975 Nouvelles d</w:t>
-      </w:r>
-      <w:r>
-        <w:t xml:space="preserve">é</w:t>
-      </w:r>
-      <w:r>
-        <w:t xml:space="preserve">couvertes de rongeurs dans le d</w:t>
-      </w:r>
-      <w:r>
-        <w:t xml:space="preserve">é</w:t>
-      </w:r>
-      <w:r>
-        <w:t xml:space="preserve">seadien (oligoc</w:t>
-      </w:r>
-      <w:r>
-        <w:t xml:space="preserve">è</w:t>
-      </w:r>
-      <w:r>
-        <w:t xml:space="preserve">ne inf</w:t>
-      </w:r>
-      <w:r>
-        <w:t xml:space="preserve">é</w:t>
-      </w:r>
-      <w:r>
-        <w:t xml:space="preserve">rieur) de salla luribay (bolivie).</w:t>
-      </w:r>
-      <w:r>
-        <w:t xml:space="preserve"> </w:t>
-      </w:r>
-    </w:p>
-    <w:bookmarkEnd w:id="105"/>
-    <w:bookmarkStart w:id="106" w:name="ref-antoine2016"/>
-    <w:p>
-      <w:pPr>
-        <w:pStyle w:val="Bibliographie"/>
-      </w:pPr>
-      <w:r>
-        <w:t xml:space="preserve">65.</w:t>
-      </w:r>
-      <w:r>
-        <w:t xml:space="preserve"> </w:t>
-      </w:r>
-      <w:r>
-        <w:t xml:space="preserve">	</w:t>
-      </w:r>
-      <w:r>
-        <w:t xml:space="preserve">Antoine P-O</w:t>
-      </w:r>
-      <w:r>
-        <w:t xml:space="preserve"> </w:t>
-      </w:r>
-      <w:r>
-        <w:rPr>
-          <w:iCs/>
-          <w:i/>
-        </w:rPr>
-        <w:t xml:space="preserve">et al.</w:t>
-      </w:r>
-      <w:r>
-        <w:t xml:space="preserve"> 2016 A 60-million-year cenozoic history of western amazonian ecosystems in contamana, eastern peru.</w:t>
-      </w:r>
-      <w:r>
-        <w:t xml:space="preserve"> </w:t>
-      </w:r>
-      <w:r>
-        <w:rPr>
-          <w:iCs/>
-          <w:i/>
-        </w:rPr>
-        <w:t xml:space="preserve">Gondwana Research</w:t>
+        <w:t xml:space="preserve">Frailey CD, Campbell KE. 2004 Paleogene rodents from amazonian peru: The santa rosa local fauna.</w:t>
+      </w:r>
+      <w:r>
+        <w:t xml:space="preserve"> </w:t>
+      </w:r>
+      <w:r>
+        <w:rPr>
+          <w:iCs/>
+          <w:i/>
+        </w:rPr>
+        <w:t xml:space="preserve">The Paleogene Mammalian Fauna of Santa Rosa, Amazonian Peru</w:t>
       </w:r>
       <w:r>
         <w:t xml:space="preserve"> </w:t>
@@ -8405,14 +8335,117 @@
           <w:bCs/>
           <w:b/>
         </w:rPr>
-        <w:t xml:space="preserve">31</w:t>
-      </w:r>
-      <w:r>
-        <w:t xml:space="preserve">, 30–59.</w:t>
+        <w:t xml:space="preserve">40</w:t>
+      </w:r>
+      <w:r>
+        <w:t xml:space="preserve">, 71–130.</w:t>
+      </w:r>
+    </w:p>
+    <w:bookmarkEnd w:id="103"/>
+    <w:bookmarkStart w:id="104" w:name="ref-lavocat1976"/>
+    <w:p>
+      <w:pPr>
+        <w:pStyle w:val="Bibliographie"/>
+      </w:pPr>
+      <w:r>
+        <w:t xml:space="preserve">63.</w:t>
+      </w:r>
+      <w:r>
+        <w:t xml:space="preserve"> </w:t>
+      </w:r>
+      <w:r>
+        <w:t xml:space="preserve">	</w:t>
+      </w:r>
+      <w:r>
+        <w:t xml:space="preserve">Lavocat R. 1976 RONGEURS CAVIOMORPHES DE l’OLIGOCENE DE BOLIVIE. II. RONGEURS DU BASSIN DESEADIEN DE SALLA-LURIBAY.(COLLECTION HOFFSTETTER).</w:t>
+      </w:r>
+      <w:r>
+        <w:t xml:space="preserve"> </w:t>
+      </w:r>
+    </w:p>
+    <w:bookmarkEnd w:id="104"/>
+    <w:bookmarkStart w:id="105" w:name="ref-patterson1982"/>
+    <w:p>
+      <w:pPr>
+        <w:pStyle w:val="Bibliographie"/>
+      </w:pPr>
+      <w:r>
+        <w:t xml:space="preserve">64.</w:t>
+      </w:r>
+      <w:r>
+        <w:t xml:space="preserve"> </w:t>
+      </w:r>
+      <w:r>
+        <w:t xml:space="preserve">	</w:t>
+      </w:r>
+      <w:r>
+        <w:t xml:space="preserve">Patterson B, Wood AE. 1982</w:t>
+      </w:r>
+      <w:r>
+        <w:t xml:space="preserve"> </w:t>
+      </w:r>
+      <w:r>
+        <w:rPr>
+          <w:iCs/>
+          <w:i/>
+        </w:rPr>
+        <w:t xml:space="preserve">Rodents from the deseadan oligocene of bolivia and the relationships of the caviomorpha</w:t>
+      </w:r>
+      <w:r>
+        <w:t xml:space="preserve">. Museum of Comparative Zoology, Harvard University.</w:t>
+      </w:r>
+      <w:r>
+        <w:t xml:space="preserve"> </w:t>
+      </w:r>
+    </w:p>
+    <w:bookmarkEnd w:id="105"/>
+    <w:bookmarkStart w:id="106" w:name="ref-hartenberger1975"/>
+    <w:p>
+      <w:pPr>
+        <w:pStyle w:val="Bibliographie"/>
+      </w:pPr>
+      <w:r>
+        <w:t xml:space="preserve">65.</w:t>
+      </w:r>
+      <w:r>
+        <w:t xml:space="preserve"> </w:t>
+      </w:r>
+      <w:r>
+        <w:t xml:space="preserve">	</w:t>
+      </w:r>
+      <w:r>
+        <w:t xml:space="preserve">Hartenberger J. 1975 Nouvelles d</w:t>
+      </w:r>
+      <w:r>
+        <w:t xml:space="preserve">é</w:t>
+      </w:r>
+      <w:r>
+        <w:t xml:space="preserve">couvertes de rongeurs dans le d</w:t>
+      </w:r>
+      <w:r>
+        <w:t xml:space="preserve">é</w:t>
+      </w:r>
+      <w:r>
+        <w:t xml:space="preserve">seadien (oligoc</w:t>
+      </w:r>
+      <w:r>
+        <w:t xml:space="preserve">è</w:t>
+      </w:r>
+      <w:r>
+        <w:t xml:space="preserve">ne inf</w:t>
+      </w:r>
+      <w:r>
+        <w:t xml:space="preserve">é</w:t>
+      </w:r>
+      <w:r>
+        <w:t xml:space="preserve">rieur) de salla luribay (bolivie).</w:t>
+      </w:r>
+      <w:r>
+        <w:t xml:space="preserve"> </w:t>
       </w:r>
     </w:p>
     <w:bookmarkEnd w:id="106"/>
-    <w:bookmarkStart w:id="107" w:name="ref-kerber2017"/>
+    <w:bookmarkStart w:id="107" w:name="ref-antoine2016"/>
     <w:p>
       <w:pPr>
         <w:pStyle w:val="Bibliographie"/>
@@ -8427,37 +8460,30 @@
         <w:t xml:space="preserve">	</w:t>
       </w:r>
       <w:r>
-        <w:t xml:space="preserve">Kerber L. 2017 Imigrantes em um continente perdido: O registro fossil</w:t>
-      </w:r>
-      <w:r>
-        <w:t xml:space="preserve">ı́</w:t>
-      </w:r>
-      <w:r>
-        <w:t xml:space="preserve">fero de roedores caviomorpha (mammalia: Rodentia: Ctenohystrica) do cenozoico do brasil.</w:t>
-      </w:r>
-      <w:r>
-        <w:t xml:space="preserve"> </w:t>
-      </w:r>
-      <w:r>
-        <w:rPr>
-          <w:iCs/>
-          <w:i/>
-        </w:rPr>
-        <w:t xml:space="preserve">Terrae Did</w:t>
-      </w:r>
-      <w:r>
-        <w:rPr>
-          <w:iCs/>
-          <w:i/>
-        </w:rPr>
-        <w:t xml:space="preserve">á</w:t>
-      </w:r>
-      <w:r>
-        <w:rPr>
-          <w:iCs/>
-          <w:i/>
-        </w:rPr>
-        <w:t xml:space="preserve">tica</w:t>
+        <w:t xml:space="preserve">Antoine P-O</w:t>
+      </w:r>
+      <w:r>
+        <w:t xml:space="preserve"> </w:t>
+      </w:r>
+      <w:r>
+        <w:rPr>
+          <w:iCs/>
+          <w:i/>
+        </w:rPr>
+        <w:t xml:space="preserve">et al.</w:t>
+      </w:r>
+      <w:r>
+        <w:t xml:space="preserve"> 2016 A 60-million-year cenozoic history of western amazonian ecosystems in contamana, eastern peru.</w:t>
+      </w:r>
+      <w:r>
+        <w:t xml:space="preserve"> </w:t>
+      </w:r>
+      <w:r>
+        <w:rPr>
+          <w:iCs/>
+          <w:i/>
+        </w:rPr>
+        <w:t xml:space="preserve">Gondwana Research</w:t>
       </w:r>
       <w:r>
         <w:t xml:space="preserve"> </w:t>
@@ -8467,14 +8493,14 @@
           <w:bCs/>
           <w:b/>
         </w:rPr>
-        <w:t xml:space="preserve">13</w:t>
-      </w:r>
-      <w:r>
-        <w:t xml:space="preserve">, 185–211.</w:t>
+        <w:t xml:space="preserve">31</w:t>
+      </w:r>
+      <w:r>
+        <w:t xml:space="preserve">, 30–59.</w:t>
       </w:r>
     </w:p>
     <w:bookmarkEnd w:id="107"/>
-    <w:bookmarkStart w:id="108" w:name="ref-lacerda2021"/>
+    <w:bookmarkStart w:id="108" w:name="ref-kerber2017"/>
     <w:p>
       <w:pPr>
         <w:pStyle w:val="Bibliographie"/>
@@ -8489,43 +8515,37 @@
         <w:t xml:space="preserve">	</w:t>
       </w:r>
       <w:r>
-        <w:t xml:space="preserve">Lacerda M, Romano PS, Bandeira KL, SOUZA LG. 2021 Georeferencing fossiliferous localities from solim</w:t>
-      </w:r>
-      <w:r>
-        <w:t xml:space="preserve">õ</w:t>
-      </w:r>
-      <w:r>
-        <w:t xml:space="preserve">es and acre basins (brazil)-what we know so far about solim</w:t>
-      </w:r>
-      <w:r>
-        <w:t xml:space="preserve">õ</w:t>
-      </w:r>
-      <w:r>
-        <w:t xml:space="preserve">es formation and future perspectives.</w:t>
-      </w:r>
-      <w:r>
-        <w:t xml:space="preserve"> </w:t>
-      </w:r>
-      <w:r>
-        <w:rPr>
-          <w:iCs/>
-          <w:i/>
-        </w:rPr>
-        <w:t xml:space="preserve">Anais da Academia Brasileira de Ci</w:t>
-      </w:r>
-      <w:r>
-        <w:rPr>
-          <w:iCs/>
-          <w:i/>
-        </w:rPr>
-        <w:t xml:space="preserve">ê</w:t>
-      </w:r>
-      <w:r>
-        <w:rPr>
-          <w:iCs/>
-          <w:i/>
-        </w:rPr>
-        <w:t xml:space="preserve">ncias</w:t>
+        <w:t xml:space="preserve">Kerber L. 2017 Imigrantes em um continente perdido: O registro fossil</w:t>
+      </w:r>
+      <w:r>
+        <w:t xml:space="preserve">ı́</w:t>
+      </w:r>
+      <w:r>
+        <w:t xml:space="preserve">fero de roedores caviomorpha (mammalia: Rodentia: Ctenohystrica) do cenozoico do brasil.</w:t>
+      </w:r>
+      <w:r>
+        <w:t xml:space="preserve"> </w:t>
+      </w:r>
+      <w:r>
+        <w:rPr>
+          <w:iCs/>
+          <w:i/>
+        </w:rPr>
+        <w:t xml:space="preserve">Terrae Did</w:t>
+      </w:r>
+      <w:r>
+        <w:rPr>
+          <w:iCs/>
+          <w:i/>
+        </w:rPr>
+        <w:t xml:space="preserve">á</w:t>
+      </w:r>
+      <w:r>
+        <w:rPr>
+          <w:iCs/>
+          <w:i/>
+        </w:rPr>
+        <w:t xml:space="preserve">tica</w:t>
       </w:r>
       <w:r>
         <w:t xml:space="preserve"> </w:t>
@@ -8535,14 +8555,14 @@
           <w:bCs/>
           <w:b/>
         </w:rPr>
-        <w:t xml:space="preserve">93</w:t>
-      </w:r>
-      <w:r>
-        <w:t xml:space="preserve">.</w:t>
+        <w:t xml:space="preserve">13</w:t>
+      </w:r>
+      <w:r>
+        <w:t xml:space="preserve">, 185–211.</w:t>
       </w:r>
     </w:p>
     <w:bookmarkEnd w:id="108"/>
-    <w:bookmarkStart w:id="109" w:name="ref-perez2019"/>
+    <w:bookmarkStart w:id="109" w:name="ref-lacerda2021"/>
     <w:p>
       <w:pPr>
         <w:pStyle w:val="Bibliographie"/>
@@ -8557,17 +8577,43 @@
         <w:t xml:space="preserve">	</w:t>
       </w:r>
       <w:r>
-        <w:t xml:space="preserve">Pérez ME, Arnal M, Boivin M, Vucetich MG, Candela A, Busker F, Quispe BM. 2019 New caviomorph rodents from the late oligocene of salla, bolivia: Taxonomic, chronological, and biogeographic implications for the deseadan faunas of south america.</w:t>
-      </w:r>
-      <w:r>
-        <w:t xml:space="preserve"> </w:t>
-      </w:r>
-      <w:r>
-        <w:rPr>
-          <w:iCs/>
-          <w:i/>
-        </w:rPr>
-        <w:t xml:space="preserve">Journal of Systematic Palaeontology</w:t>
+        <w:t xml:space="preserve">Lacerda M, Romano PS, Bandeira KL, SOUZA LG. 2021 Georeferencing fossiliferous localities from solim</w:t>
+      </w:r>
+      <w:r>
+        <w:t xml:space="preserve">õ</w:t>
+      </w:r>
+      <w:r>
+        <w:t xml:space="preserve">es and acre basins (brazil)-what we know so far about solim</w:t>
+      </w:r>
+      <w:r>
+        <w:t xml:space="preserve">õ</w:t>
+      </w:r>
+      <w:r>
+        <w:t xml:space="preserve">es formation and future perspectives.</w:t>
+      </w:r>
+      <w:r>
+        <w:t xml:space="preserve"> </w:t>
+      </w:r>
+      <w:r>
+        <w:rPr>
+          <w:iCs/>
+          <w:i/>
+        </w:rPr>
+        <w:t xml:space="preserve">Anais da Academia Brasileira de Ci</w:t>
+      </w:r>
+      <w:r>
+        <w:rPr>
+          <w:iCs/>
+          <w:i/>
+        </w:rPr>
+        <w:t xml:space="preserve">ê</w:t>
+      </w:r>
+      <w:r>
+        <w:rPr>
+          <w:iCs/>
+          <w:i/>
+        </w:rPr>
+        <w:t xml:space="preserve">ncias</w:t>
       </w:r>
       <w:r>
         <w:t xml:space="preserve"> </w:t>
@@ -8577,14 +8623,14 @@
           <w:bCs/>
           <w:b/>
         </w:rPr>
-        <w:t xml:space="preserve">17</w:t>
-      </w:r>
-      <w:r>
-        <w:t xml:space="preserve">, 821–847.</w:t>
+        <w:t xml:space="preserve">93</w:t>
+      </w:r>
+      <w:r>
+        <w:t xml:space="preserve">.</w:t>
       </w:r>
     </w:p>
     <w:bookmarkEnd w:id="109"/>
-    <w:bookmarkStart w:id="110" w:name="ref-tarquini2022"/>
+    <w:bookmarkStart w:id="110" w:name="ref-perez2019"/>
     <w:p>
       <w:pPr>
         <w:pStyle w:val="Bibliographie"/>
@@ -8599,17 +8645,17 @@
         <w:t xml:space="preserve">	</w:t>
       </w:r>
       <w:r>
-        <w:t xml:space="preserve">Tarquini SD, Ladevèze S, Prevosti FJ. 2022 The multicausal twilight of south american native mammalian predators (metatheria, sparassodonta).</w:t>
-      </w:r>
-      <w:r>
-        <w:t xml:space="preserve"> </w:t>
-      </w:r>
-      <w:r>
-        <w:rPr>
-          <w:iCs/>
-          <w:i/>
-        </w:rPr>
-        <w:t xml:space="preserve">Scientific Reports</w:t>
+        <w:t xml:space="preserve">Pérez ME, Arnal M, Boivin M, Vucetich MG, Candela A, Busker F, Quispe BM. 2019 New caviomorph rodents from the late oligocene of salla, bolivia: Taxonomic, chronological, and biogeographic implications for the deseadan faunas of south america.</w:t>
+      </w:r>
+      <w:r>
+        <w:t xml:space="preserve"> </w:t>
+      </w:r>
+      <w:r>
+        <w:rPr>
+          <w:iCs/>
+          <w:i/>
+        </w:rPr>
+        <w:t xml:space="preserve">Journal of Systematic Palaeontology</w:t>
       </w:r>
       <w:r>
         <w:t xml:space="preserve"> </w:t>
@@ -8619,20 +8665,62 @@
           <w:bCs/>
           <w:b/>
         </w:rPr>
+        <w:t xml:space="preserve">17</w:t>
+      </w:r>
+      <w:r>
+        <w:t xml:space="preserve">, 821–847.</w:t>
+      </w:r>
+    </w:p>
+    <w:bookmarkEnd w:id="110"/>
+    <w:bookmarkStart w:id="111" w:name="ref-tarquini2022"/>
+    <w:p>
+      <w:pPr>
+        <w:pStyle w:val="Bibliographie"/>
+      </w:pPr>
+      <w:r>
+        <w:t xml:space="preserve">70.</w:t>
+      </w:r>
+      <w:r>
+        <w:t xml:space="preserve"> </w:t>
+      </w:r>
+      <w:r>
+        <w:t xml:space="preserve">	</w:t>
+      </w:r>
+      <w:r>
+        <w:t xml:space="preserve">Tarquini SD, Ladevèze S, Prevosti FJ. 2022 The multicausal twilight of south american native mammalian predators (metatheria, sparassodonta).</w:t>
+      </w:r>
+      <w:r>
+        <w:t xml:space="preserve"> </w:t>
+      </w:r>
+      <w:r>
+        <w:rPr>
+          <w:iCs/>
+          <w:i/>
+        </w:rPr>
+        <w:t xml:space="preserve">Scientific Reports</w:t>
+      </w:r>
+      <w:r>
+        <w:t xml:space="preserve"> </w:t>
+      </w:r>
+      <w:r>
+        <w:rPr>
+          <w:bCs/>
+          <w:b/>
+        </w:rPr>
         <w:t xml:space="preserve">12</w:t>
       </w:r>
       <w:r>
         <w:t xml:space="preserve">, 1224.</w:t>
       </w:r>
     </w:p>
-    <w:bookmarkEnd w:id="110"/>
-    <w:bookmarkStart w:id="111" w:name="ref-marshall1978"/>
+    <w:bookmarkEnd w:id="111"/>
+    <w:bookmarkStart w:id="112" w:name="ref-marshall1978"/>
     <w:p>
       <w:pPr>
         <w:pStyle w:val="Bibliographie"/>
       </w:pPr>
       <w:r>
-        <w:t xml:space="preserve">70.</w:t>
+        <w:t xml:space="preserve">71.</w:t>
       </w:r>
       <w:r>
         <w:t xml:space="preserve"> </w:t>
@@ -8660,14 +8748,14 @@
         <w:t xml:space="preserve"> </w:t>
       </w:r>
     </w:p>
-    <w:bookmarkEnd w:id="111"/>
-    <w:bookmarkStart w:id="112" w:name="ref-prevosti2018"/>
+    <w:bookmarkEnd w:id="112"/>
+    <w:bookmarkStart w:id="113" w:name="ref-prevosti2018"/>
     <w:p>
       <w:pPr>
         <w:pStyle w:val="Bibliographie"/>
       </w:pPr>
       <w:r>
-        <w:t xml:space="preserve">71.</w:t>
+        <w:t xml:space="preserve">72.</w:t>
       </w:r>
       <w:r>
         <w:t xml:space="preserve"> </w:t>
@@ -8695,9 +8783,9 @@
         <w:t xml:space="preserve"> </w:t>
       </w:r>
     </w:p>
-    <w:bookmarkEnd w:id="112"/>
     <w:bookmarkEnd w:id="113"/>
     <w:bookmarkEnd w:id="114"/>
+    <w:bookmarkEnd w:id="115"/>
     <w:sectPr>
       <w:pgSz w:h="15840" w:w="12240"/>
       <w:pgMar w:bottom="1440" w:footer="720" w:gutter="0" w:header="720" w:left="1440" w:right="1440" w:top="1440"/>

</xml_diff>